<commit_message>
[KT Proj2] -bar chart color
</commit_message>
<xml_diff>
--- a/KTproj2/Reports/Formatted.docx
+++ b/KTproj2/Reports/Formatted.docx
@@ -975,7 +975,7 @@
           <w:noProof/>
         </w:rPr>
         <w:drawing>
-          <wp:inline distT="0" distB="0" distL="0" distR="0" wp14:anchorId="22965688" wp14:editId="4F0DA545">
+          <wp:inline distT="0" distB="0" distL="0" distR="0" wp14:anchorId="22965688" wp14:editId="563BDD97">
             <wp:extent cx="2880360" cy="3307982"/>
             <wp:effectExtent l="0" t="0" r="15240" b="19685"/>
             <wp:docPr id="3" name="Chart 3"/>
@@ -2302,6 +2302,8 @@
           <w:szCs w:val="24"/>
         </w:rPr>
       </w:pPr>
+      <w:bookmarkStart w:id="0" w:name="_GoBack"/>
+      <w:bookmarkEnd w:id="0"/>
     </w:p>
     <w:p>
       <w:pPr>
@@ -2325,7 +2327,7 @@
           <w:noProof/>
         </w:rPr>
         <w:drawing>
-          <wp:anchor distT="0" distB="0" distL="114300" distR="114300" simplePos="0" relativeHeight="251659264" behindDoc="0" locked="0" layoutInCell="1" allowOverlap="1" wp14:anchorId="54B0CDB2" wp14:editId="26B8EB1F">
+          <wp:anchor distT="0" distB="0" distL="114300" distR="114300" simplePos="0" relativeHeight="251659264" behindDoc="0" locked="0" layoutInCell="1" allowOverlap="1" wp14:anchorId="54B0CDB2" wp14:editId="3BC55B0F">
             <wp:simplePos x="0" y="0"/>
             <wp:positionH relativeFrom="column">
               <wp:posOffset>-97790</wp:posOffset>
@@ -2500,7 +2502,7 @@
           <w:noProof/>
         </w:rPr>
         <w:drawing>
-          <wp:anchor distT="0" distB="0" distL="114300" distR="114300" simplePos="0" relativeHeight="251658240" behindDoc="0" locked="0" layoutInCell="1" allowOverlap="1" wp14:anchorId="72CBA09B" wp14:editId="598A38FB">
+          <wp:anchor distT="0" distB="0" distL="114300" distR="114300" simplePos="0" relativeHeight="251658240" behindDoc="0" locked="0" layoutInCell="1" allowOverlap="1" wp14:anchorId="72CBA09B" wp14:editId="1D432A2A">
             <wp:simplePos x="0" y="0"/>
             <wp:positionH relativeFrom="column">
               <wp:posOffset>-217170</wp:posOffset>
@@ -2572,16 +2574,7 @@
           <w:rFonts w:ascii="Times" w:hAnsi="Times"/>
           <w:szCs w:val="24"/>
         </w:rPr>
-        <w:t>RF select the subsets of the features and the instances using bagging to form multiple decision trees to overcome the over-fitting issue. It is obviously to see that in the Figure #, the Negative F-Measure increased although it is not shown in the Avg. F-Measure. Furthermore, it is critical to notice that the Positive F-Measure of RF decrease notably compare to the DT. Bec</w:t>
-      </w:r>
-      <w:bookmarkStart w:id="0" w:name="_GoBack"/>
-      <w:bookmarkEnd w:id="0"/>
-      <w:r>
-        <w:rPr>
-          <w:rFonts w:ascii="Times" w:hAnsi="Times"/>
-          <w:szCs w:val="24"/>
-        </w:rPr>
-        <w:t>ause the stability of the decision tree decides the performance of the RF (), it is fair to say that the decision tree is stable when identifying instances in class Positive. In other words, identifying Positive tweets generally needs more features than Negative tweets.  That is the reason why the performance of classifying class Positive dropped after bagging.</w:t>
+        <w:t>RF select the subsets of the features and the instances using bagging to form multiple decision trees to overcome the over-fitting issue. It is obviously to see that in the Figure #, the Negative F-Measure increased although it is not shown in the Avg. F-Measure. Furthermore, it is critical to notice that the Positive F-Measure of RF decrease notably compare to the DT. Because the stability of the decision tree decides the performance of the RF (), it is fair to say that the decision tree is stable when identifying instances in class Positive. In other words, identifying Positive tweets generally needs more features than Negative tweets.  That is the reason why the performance of classifying class Positive dropped after bagging.</w:t>
       </w:r>
     </w:p>
     <w:p>
@@ -5364,10 +5357,10 @@
   <c:roundedCorners val="0"/>
   <mc:AlternateContent xmlns:mc="http://schemas.openxmlformats.org/markup-compatibility/2006">
     <mc:Choice xmlns:c14="http://schemas.microsoft.com/office/drawing/2007/8/2/chart" Requires="c14">
-      <c14:style val="102"/>
+      <c14:style val="107"/>
     </mc:Choice>
     <mc:Fallback>
-      <c:style val="2"/>
+      <c:style val="7"/>
     </mc:Fallback>
   </mc:AlternateContent>
   <c:chart>
@@ -5475,21 +5468,24 @@
             <a:gradFill rotWithShape="1">
               <a:gsLst>
                 <a:gs pos="0">
-                  <a:schemeClr val="accent1">
+                  <a:schemeClr val="accent5">
+                    <a:shade val="76000"/>
                     <a:lumMod val="110000"/>
                     <a:satMod val="105000"/>
                     <a:tint val="67000"/>
                   </a:schemeClr>
                 </a:gs>
                 <a:gs pos="50000">
-                  <a:schemeClr val="accent1">
+                  <a:schemeClr val="accent5">
+                    <a:shade val="76000"/>
                     <a:lumMod val="105000"/>
                     <a:satMod val="103000"/>
                     <a:tint val="73000"/>
                   </a:schemeClr>
                 </a:gs>
                 <a:gs pos="100000">
-                  <a:schemeClr val="accent1">
+                  <a:schemeClr val="accent5">
+                    <a:shade val="76000"/>
                     <a:lumMod val="105000"/>
                     <a:satMod val="109000"/>
                     <a:tint val="81000"/>
@@ -5500,7 +5496,8 @@
             </a:gradFill>
             <a:ln w="9525" cap="flat" cmpd="sng" algn="ctr">
               <a:solidFill>
-                <a:schemeClr val="accent1">
+                <a:schemeClr val="accent5">
+                  <a:shade val="76000"/>
                   <a:shade val="95000"/>
                 </a:schemeClr>
               </a:solidFill>
@@ -5615,21 +5612,24 @@
             <a:gradFill rotWithShape="1">
               <a:gsLst>
                 <a:gs pos="0">
-                  <a:schemeClr val="accent2">
+                  <a:schemeClr val="accent5">
+                    <a:tint val="77000"/>
                     <a:lumMod val="110000"/>
                     <a:satMod val="105000"/>
                     <a:tint val="67000"/>
                   </a:schemeClr>
                 </a:gs>
                 <a:gs pos="50000">
-                  <a:schemeClr val="accent2">
+                  <a:schemeClr val="accent5">
+                    <a:tint val="77000"/>
                     <a:lumMod val="105000"/>
                     <a:satMod val="103000"/>
                     <a:tint val="73000"/>
                   </a:schemeClr>
                 </a:gs>
                 <a:gs pos="100000">
-                  <a:schemeClr val="accent2">
+                  <a:schemeClr val="accent5">
+                    <a:tint val="77000"/>
                     <a:lumMod val="105000"/>
                     <a:satMod val="109000"/>
                     <a:tint val="81000"/>
@@ -5640,7 +5640,8 @@
             </a:gradFill>
             <a:ln w="9525" cap="flat" cmpd="sng" algn="ctr">
               <a:solidFill>
-                <a:schemeClr val="accent2">
+                <a:schemeClr val="accent5">
+                  <a:tint val="77000"/>
                   <a:shade val="95000"/>
                 </a:schemeClr>
               </a:solidFill>
@@ -5747,11 +5748,11 @@
         </c:dLbls>
         <c:gapWidth val="100"/>
         <c:overlap val="-24"/>
-        <c:axId val="-936239456"/>
-        <c:axId val="-926714496"/>
+        <c:axId val="1387316800"/>
+        <c:axId val="1411337728"/>
       </c:barChart>
       <c:catAx>
-        <c:axId val="-936239456"/>
+        <c:axId val="1387316800"/>
         <c:scaling>
           <c:orientation val="minMax"/>
         </c:scaling>
@@ -5794,7 +5795,7 @@
             <a:endParaRPr lang="en-AU"/>
           </a:p>
         </c:txPr>
-        <c:crossAx val="-926714496"/>
+        <c:crossAx val="1411337728"/>
         <c:crosses val="autoZero"/>
         <c:auto val="1"/>
         <c:lblAlgn val="ctr"/>
@@ -5802,7 +5803,7 @@
         <c:noMultiLvlLbl val="0"/>
       </c:catAx>
       <c:valAx>
-        <c:axId val="-926714496"/>
+        <c:axId val="1411337728"/>
         <c:scaling>
           <c:orientation val="minMax"/>
         </c:scaling>
@@ -5853,7 +5854,7 @@
             <a:endParaRPr lang="en-AU"/>
           </a:p>
         </c:txPr>
-        <c:crossAx val="-936239456"/>
+        <c:crossAx val="1387316800"/>
         <c:crosses val="autoZero"/>
         <c:crossBetween val="between"/>
       </c:valAx>
@@ -5942,10 +5943,10 @@
   <c:roundedCorners val="0"/>
   <mc:AlternateContent xmlns:mc="http://schemas.openxmlformats.org/markup-compatibility/2006">
     <mc:Choice xmlns:c14="http://schemas.microsoft.com/office/drawing/2007/8/2/chart" Requires="c14">
-      <c14:style val="102"/>
+      <c14:style val="107"/>
     </mc:Choice>
     <mc:Fallback>
-      <c:style val="2"/>
+      <c:style val="7"/>
     </mc:Fallback>
   </mc:AlternateContent>
   <c:chart>
@@ -6053,21 +6054,24 @@
             <a:gradFill rotWithShape="1">
               <a:gsLst>
                 <a:gs pos="0">
-                  <a:schemeClr val="accent1">
+                  <a:schemeClr val="accent5">
+                    <a:shade val="65000"/>
                     <a:lumMod val="110000"/>
                     <a:satMod val="105000"/>
                     <a:tint val="67000"/>
                   </a:schemeClr>
                 </a:gs>
                 <a:gs pos="50000">
-                  <a:schemeClr val="accent1">
+                  <a:schemeClr val="accent5">
+                    <a:shade val="65000"/>
                     <a:lumMod val="105000"/>
                     <a:satMod val="103000"/>
                     <a:tint val="73000"/>
                   </a:schemeClr>
                 </a:gs>
                 <a:gs pos="100000">
-                  <a:schemeClr val="accent1">
+                  <a:schemeClr val="accent5">
+                    <a:shade val="65000"/>
                     <a:lumMod val="105000"/>
                     <a:satMod val="109000"/>
                     <a:tint val="81000"/>
@@ -6078,7 +6082,8 @@
             </a:gradFill>
             <a:ln w="9525" cap="flat" cmpd="sng" algn="ctr">
               <a:solidFill>
-                <a:schemeClr val="accent1">
+                <a:schemeClr val="accent5">
+                  <a:shade val="65000"/>
                   <a:shade val="95000"/>
                 </a:schemeClr>
               </a:solidFill>
@@ -6205,21 +6210,21 @@
             <a:gradFill rotWithShape="1">
               <a:gsLst>
                 <a:gs pos="0">
-                  <a:schemeClr val="accent2">
+                  <a:schemeClr val="accent5">
                     <a:lumMod val="110000"/>
                     <a:satMod val="105000"/>
                     <a:tint val="67000"/>
                   </a:schemeClr>
                 </a:gs>
                 <a:gs pos="50000">
-                  <a:schemeClr val="accent2">
+                  <a:schemeClr val="accent5">
                     <a:lumMod val="105000"/>
                     <a:satMod val="103000"/>
                     <a:tint val="73000"/>
                   </a:schemeClr>
                 </a:gs>
                 <a:gs pos="100000">
-                  <a:schemeClr val="accent2">
+                  <a:schemeClr val="accent5">
                     <a:lumMod val="105000"/>
                     <a:satMod val="109000"/>
                     <a:tint val="81000"/>
@@ -6230,7 +6235,7 @@
             </a:gradFill>
             <a:ln w="9525" cap="flat" cmpd="sng" algn="ctr">
               <a:solidFill>
-                <a:schemeClr val="accent2">
+                <a:schemeClr val="accent5">
                   <a:shade val="95000"/>
                 </a:schemeClr>
               </a:solidFill>
@@ -6356,21 +6361,24 @@
             <a:gradFill rotWithShape="1">
               <a:gsLst>
                 <a:gs pos="0">
-                  <a:schemeClr val="accent3">
+                  <a:schemeClr val="accent5">
+                    <a:tint val="65000"/>
                     <a:lumMod val="110000"/>
                     <a:satMod val="105000"/>
                     <a:tint val="67000"/>
                   </a:schemeClr>
                 </a:gs>
                 <a:gs pos="50000">
-                  <a:schemeClr val="accent3">
+                  <a:schemeClr val="accent5">
+                    <a:tint val="65000"/>
                     <a:lumMod val="105000"/>
                     <a:satMod val="103000"/>
                     <a:tint val="73000"/>
                   </a:schemeClr>
                 </a:gs>
                 <a:gs pos="100000">
-                  <a:schemeClr val="accent3">
+                  <a:schemeClr val="accent5">
+                    <a:tint val="65000"/>
                     <a:lumMod val="105000"/>
                     <a:satMod val="109000"/>
                     <a:tint val="81000"/>
@@ -6381,7 +6389,8 @@
             </a:gradFill>
             <a:ln w="9525" cap="flat" cmpd="sng" algn="ctr">
               <a:solidFill>
-                <a:schemeClr val="accent3">
+                <a:schemeClr val="accent5">
+                  <a:tint val="65000"/>
                   <a:shade val="95000"/>
                 </a:schemeClr>
               </a:solidFill>
@@ -6500,11 +6509,11 @@
         </c:dLbls>
         <c:gapWidth val="100"/>
         <c:overlap val="-24"/>
-        <c:axId val="-2105857632"/>
-        <c:axId val="-879020704"/>
+        <c:axId val="-878948816"/>
+        <c:axId val="-917541200"/>
       </c:barChart>
       <c:catAx>
-        <c:axId val="-2105857632"/>
+        <c:axId val="-878948816"/>
         <c:scaling>
           <c:orientation val="minMax"/>
         </c:scaling>
@@ -6547,7 +6556,7 @@
             <a:endParaRPr lang="en-AU"/>
           </a:p>
         </c:txPr>
-        <c:crossAx val="-879020704"/>
+        <c:crossAx val="-917541200"/>
         <c:crosses val="autoZero"/>
         <c:auto val="1"/>
         <c:lblAlgn val="ctr"/>
@@ -6555,7 +6564,7 @@
         <c:noMultiLvlLbl val="0"/>
       </c:catAx>
       <c:valAx>
-        <c:axId val="-879020704"/>
+        <c:axId val="-917541200"/>
         <c:scaling>
           <c:orientation val="minMax"/>
           <c:min val="0.4"/>
@@ -6607,7 +6616,7 @@
             <a:endParaRPr lang="en-AU"/>
           </a:p>
         </c:txPr>
-        <c:crossAx val="-2105857632"/>
+        <c:crossAx val="-878948816"/>
         <c:crosses val="autoZero"/>
         <c:crossBetween val="between"/>
       </c:valAx>
@@ -6696,10 +6705,10 @@
   <c:roundedCorners val="0"/>
   <mc:AlternateContent xmlns:mc="http://schemas.openxmlformats.org/markup-compatibility/2006">
     <mc:Choice xmlns:c14="http://schemas.microsoft.com/office/drawing/2007/8/2/chart" Requires="c14">
-      <c14:style val="102"/>
+      <c14:style val="107"/>
     </mc:Choice>
     <mc:Fallback>
-      <c:style val="2"/>
+      <c:style val="7"/>
     </mc:Fallback>
   </mc:AlternateContent>
   <c:chart>
@@ -6833,21 +6842,24 @@
             <a:gradFill rotWithShape="1">
               <a:gsLst>
                 <a:gs pos="0">
-                  <a:schemeClr val="accent1">
+                  <a:schemeClr val="accent5">
+                    <a:shade val="58000"/>
                     <a:lumMod val="110000"/>
                     <a:satMod val="105000"/>
                     <a:tint val="67000"/>
                   </a:schemeClr>
                 </a:gs>
                 <a:gs pos="50000">
-                  <a:schemeClr val="accent1">
+                  <a:schemeClr val="accent5">
+                    <a:shade val="58000"/>
                     <a:lumMod val="105000"/>
                     <a:satMod val="103000"/>
                     <a:tint val="73000"/>
                   </a:schemeClr>
                 </a:gs>
                 <a:gs pos="100000">
-                  <a:schemeClr val="accent1">
+                  <a:schemeClr val="accent5">
+                    <a:shade val="58000"/>
                     <a:lumMod val="105000"/>
                     <a:satMod val="109000"/>
                     <a:tint val="81000"/>
@@ -6858,7 +6870,8 @@
             </a:gradFill>
             <a:ln w="9525" cap="flat" cmpd="sng" algn="ctr">
               <a:solidFill>
-                <a:schemeClr val="accent1">
+                <a:schemeClr val="accent5">
+                  <a:shade val="58000"/>
                   <a:shade val="95000"/>
                 </a:schemeClr>
               </a:solidFill>
@@ -6977,21 +6990,24 @@
             <a:gradFill rotWithShape="1">
               <a:gsLst>
                 <a:gs pos="0">
-                  <a:schemeClr val="accent2">
+                  <a:schemeClr val="accent5">
+                    <a:shade val="86000"/>
                     <a:lumMod val="110000"/>
                     <a:satMod val="105000"/>
                     <a:tint val="67000"/>
                   </a:schemeClr>
                 </a:gs>
                 <a:gs pos="50000">
-                  <a:schemeClr val="accent2">
+                  <a:schemeClr val="accent5">
+                    <a:shade val="86000"/>
                     <a:lumMod val="105000"/>
                     <a:satMod val="103000"/>
                     <a:tint val="73000"/>
                   </a:schemeClr>
                 </a:gs>
                 <a:gs pos="100000">
-                  <a:schemeClr val="accent2">
+                  <a:schemeClr val="accent5">
+                    <a:shade val="86000"/>
                     <a:lumMod val="105000"/>
                     <a:satMod val="109000"/>
                     <a:tint val="81000"/>
@@ -7002,7 +7018,8 @@
             </a:gradFill>
             <a:ln w="9525" cap="flat" cmpd="sng" algn="ctr">
               <a:solidFill>
-                <a:schemeClr val="accent2">
+                <a:schemeClr val="accent5">
+                  <a:shade val="86000"/>
                   <a:shade val="95000"/>
                 </a:schemeClr>
               </a:solidFill>
@@ -7121,21 +7138,24 @@
             <a:gradFill rotWithShape="1">
               <a:gsLst>
                 <a:gs pos="0">
-                  <a:schemeClr val="accent3">
+                  <a:schemeClr val="accent5">
+                    <a:tint val="86000"/>
                     <a:lumMod val="110000"/>
                     <a:satMod val="105000"/>
                     <a:tint val="67000"/>
                   </a:schemeClr>
                 </a:gs>
                 <a:gs pos="50000">
-                  <a:schemeClr val="accent3">
+                  <a:schemeClr val="accent5">
+                    <a:tint val="86000"/>
                     <a:lumMod val="105000"/>
                     <a:satMod val="103000"/>
                     <a:tint val="73000"/>
                   </a:schemeClr>
                 </a:gs>
                 <a:gs pos="100000">
-                  <a:schemeClr val="accent3">
+                  <a:schemeClr val="accent5">
+                    <a:tint val="86000"/>
                     <a:lumMod val="105000"/>
                     <a:satMod val="109000"/>
                     <a:tint val="81000"/>
@@ -7146,7 +7166,8 @@
             </a:gradFill>
             <a:ln w="9525" cap="flat" cmpd="sng" algn="ctr">
               <a:solidFill>
-                <a:schemeClr val="accent3">
+                <a:schemeClr val="accent5">
+                  <a:tint val="86000"/>
                   <a:shade val="95000"/>
                 </a:schemeClr>
               </a:solidFill>
@@ -7265,21 +7286,24 @@
             <a:gradFill rotWithShape="1">
               <a:gsLst>
                 <a:gs pos="0">
-                  <a:schemeClr val="accent4">
+                  <a:schemeClr val="accent5">
+                    <a:tint val="58000"/>
                     <a:lumMod val="110000"/>
                     <a:satMod val="105000"/>
                     <a:tint val="67000"/>
                   </a:schemeClr>
                 </a:gs>
                 <a:gs pos="50000">
-                  <a:schemeClr val="accent4">
+                  <a:schemeClr val="accent5">
+                    <a:tint val="58000"/>
                     <a:lumMod val="105000"/>
                     <a:satMod val="103000"/>
                     <a:tint val="73000"/>
                   </a:schemeClr>
                 </a:gs>
                 <a:gs pos="100000">
-                  <a:schemeClr val="accent4">
+                  <a:schemeClr val="accent5">
+                    <a:tint val="58000"/>
                     <a:lumMod val="105000"/>
                     <a:satMod val="109000"/>
                     <a:tint val="81000"/>
@@ -7290,7 +7314,8 @@
             </a:gradFill>
             <a:ln w="9525" cap="flat" cmpd="sng" algn="ctr">
               <a:solidFill>
-                <a:schemeClr val="accent4">
+                <a:schemeClr val="accent5">
+                  <a:tint val="58000"/>
                   <a:shade val="95000"/>
                 </a:schemeClr>
               </a:solidFill>
@@ -7401,11 +7426,11 @@
         </c:dLbls>
         <c:gapWidth val="100"/>
         <c:overlap val="-24"/>
-        <c:axId val="-851663744"/>
-        <c:axId val="-2081412800"/>
+        <c:axId val="-926576448"/>
+        <c:axId val="-917591968"/>
       </c:barChart>
       <c:catAx>
-        <c:axId val="-851663744"/>
+        <c:axId val="-926576448"/>
         <c:scaling>
           <c:orientation val="minMax"/>
         </c:scaling>
@@ -7448,7 +7473,7 @@
             <a:endParaRPr lang="en-AU"/>
           </a:p>
         </c:txPr>
-        <c:crossAx val="-2081412800"/>
+        <c:crossAx val="-917591968"/>
         <c:crosses val="autoZero"/>
         <c:auto val="1"/>
         <c:lblAlgn val="ctr"/>
@@ -7456,7 +7481,7 @@
         <c:noMultiLvlLbl val="0"/>
       </c:catAx>
       <c:valAx>
-        <c:axId val="-2081412800"/>
+        <c:axId val="-917591968"/>
         <c:scaling>
           <c:orientation val="minMax"/>
           <c:min val="0.25"/>
@@ -7508,7 +7533,7 @@
             <a:endParaRPr lang="en-AU"/>
           </a:p>
         </c:txPr>
-        <c:crossAx val="-851663744"/>
+        <c:crossAx val="-926576448"/>
         <c:crosses val="autoZero"/>
         <c:crossBetween val="between"/>
       </c:valAx>
@@ -7591,122 +7616,20 @@
 </file>
 
 <file path=word/charts/colors1.xml><?xml version="1.0" encoding="utf-8"?>
-<cs:colorStyle xmlns:cs="http://schemas.microsoft.com/office/drawing/2012/chartStyle" xmlns:a="http://schemas.openxmlformats.org/drawingml/2006/main" meth="cycle" id="10">
-  <a:schemeClr val="accent1"/>
-  <a:schemeClr val="accent2"/>
-  <a:schemeClr val="accent3"/>
-  <a:schemeClr val="accent4"/>
+<cs:colorStyle xmlns:cs="http://schemas.microsoft.com/office/drawing/2012/chartStyle" xmlns:a="http://schemas.openxmlformats.org/drawingml/2006/main" meth="withinLinear" id="18">
   <a:schemeClr val="accent5"/>
-  <a:schemeClr val="accent6"/>
-  <cs:variation/>
-  <cs:variation>
-    <a:lumMod val="60000"/>
-  </cs:variation>
-  <cs:variation>
-    <a:lumMod val="80000"/>
-    <a:lumOff val="20000"/>
-  </cs:variation>
-  <cs:variation>
-    <a:lumMod val="80000"/>
-  </cs:variation>
-  <cs:variation>
-    <a:lumMod val="60000"/>
-    <a:lumOff val="40000"/>
-  </cs:variation>
-  <cs:variation>
-    <a:lumMod val="50000"/>
-  </cs:variation>
-  <cs:variation>
-    <a:lumMod val="70000"/>
-    <a:lumOff val="30000"/>
-  </cs:variation>
-  <cs:variation>
-    <a:lumMod val="70000"/>
-  </cs:variation>
-  <cs:variation>
-    <a:lumMod val="50000"/>
-    <a:lumOff val="50000"/>
-  </cs:variation>
 </cs:colorStyle>
 </file>
 
 <file path=word/charts/colors2.xml><?xml version="1.0" encoding="utf-8"?>
-<cs:colorStyle xmlns:cs="http://schemas.microsoft.com/office/drawing/2012/chartStyle" xmlns:a="http://schemas.openxmlformats.org/drawingml/2006/main" meth="cycle" id="10">
-  <a:schemeClr val="accent1"/>
-  <a:schemeClr val="accent2"/>
-  <a:schemeClr val="accent3"/>
-  <a:schemeClr val="accent4"/>
+<cs:colorStyle xmlns:cs="http://schemas.microsoft.com/office/drawing/2012/chartStyle" xmlns:a="http://schemas.openxmlformats.org/drawingml/2006/main" meth="withinLinear" id="18">
   <a:schemeClr val="accent5"/>
-  <a:schemeClr val="accent6"/>
-  <cs:variation/>
-  <cs:variation>
-    <a:lumMod val="60000"/>
-  </cs:variation>
-  <cs:variation>
-    <a:lumMod val="80000"/>
-    <a:lumOff val="20000"/>
-  </cs:variation>
-  <cs:variation>
-    <a:lumMod val="80000"/>
-  </cs:variation>
-  <cs:variation>
-    <a:lumMod val="60000"/>
-    <a:lumOff val="40000"/>
-  </cs:variation>
-  <cs:variation>
-    <a:lumMod val="50000"/>
-  </cs:variation>
-  <cs:variation>
-    <a:lumMod val="70000"/>
-    <a:lumOff val="30000"/>
-  </cs:variation>
-  <cs:variation>
-    <a:lumMod val="70000"/>
-  </cs:variation>
-  <cs:variation>
-    <a:lumMod val="50000"/>
-    <a:lumOff val="50000"/>
-  </cs:variation>
 </cs:colorStyle>
 </file>
 
 <file path=word/charts/colors3.xml><?xml version="1.0" encoding="utf-8"?>
-<cs:colorStyle xmlns:cs="http://schemas.microsoft.com/office/drawing/2012/chartStyle" xmlns:a="http://schemas.openxmlformats.org/drawingml/2006/main" meth="cycle" id="10">
-  <a:schemeClr val="accent1"/>
-  <a:schemeClr val="accent2"/>
-  <a:schemeClr val="accent3"/>
-  <a:schemeClr val="accent4"/>
+<cs:colorStyle xmlns:cs="http://schemas.microsoft.com/office/drawing/2012/chartStyle" xmlns:a="http://schemas.openxmlformats.org/drawingml/2006/main" meth="withinLinear" id="18">
   <a:schemeClr val="accent5"/>
-  <a:schemeClr val="accent6"/>
-  <cs:variation/>
-  <cs:variation>
-    <a:lumMod val="60000"/>
-  </cs:variation>
-  <cs:variation>
-    <a:lumMod val="80000"/>
-    <a:lumOff val="20000"/>
-  </cs:variation>
-  <cs:variation>
-    <a:lumMod val="80000"/>
-  </cs:variation>
-  <cs:variation>
-    <a:lumMod val="60000"/>
-    <a:lumOff val="40000"/>
-  </cs:variation>
-  <cs:variation>
-    <a:lumMod val="50000"/>
-  </cs:variation>
-  <cs:variation>
-    <a:lumMod val="70000"/>
-    <a:lumOff val="30000"/>
-  </cs:variation>
-  <cs:variation>
-    <a:lumMod val="70000"/>
-  </cs:variation>
-  <cs:variation>
-    <a:lumMod val="50000"/>
-    <a:lumOff val="50000"/>
-  </cs:variation>
 </cs:colorStyle>
 </file>
 
@@ -9551,7 +9474,7 @@
 </file>
 
 <file path=customXml/itemProps1.xml><?xml version="1.0" encoding="utf-8"?>
-<ds:datastoreItem xmlns:ds="http://schemas.openxmlformats.org/officeDocument/2006/customXml" ds:itemID="{5186206A-18E5-424B-8871-F979EFE1D741}">
+<ds:datastoreItem xmlns:ds="http://schemas.openxmlformats.org/officeDocument/2006/customXml" ds:itemID="{F065E87C-AC49-6E4E-9FF4-78F5D98A1E67}">
   <ds:schemaRefs>
     <ds:schemaRef ds:uri="http://schemas.openxmlformats.org/officeDocument/2006/bibliography"/>
   </ds:schemaRefs>

</xml_diff>

<commit_message>
[KT proj2] -report is good
</commit_message>
<xml_diff>
--- a/KTproj2/Reports/Formatted.docx
+++ b/KTproj2/Reports/Formatted.docx
@@ -9,7 +9,6 @@
         <w:ind w:firstLine="0"/>
         <w:jc w:val="center"/>
         <w:rPr>
-          <w:rFonts w:ascii="Times" w:hAnsi="Times"/>
           <w:color w:val="000000"/>
           <w:kern w:val="0"/>
           <w:szCs w:val="24"/>
@@ -17,7 +16,6 @@
       </w:pPr>
       <w:r>
         <w:rPr>
-          <w:rFonts w:ascii="Times" w:hAnsi="Times"/>
           <w:color w:val="000000"/>
           <w:kern w:val="0"/>
           <w:sz w:val="36"/>
@@ -33,7 +31,6 @@
         <w:ind w:firstLine="0"/>
         <w:jc w:val="center"/>
         <w:rPr>
-          <w:rFonts w:ascii="Times" w:hAnsi="Times"/>
           <w:color w:val="000000"/>
           <w:kern w:val="0"/>
           <w:szCs w:val="24"/>
@@ -41,7 +38,6 @@
       </w:pPr>
       <w:r>
         <w:rPr>
-          <w:rFonts w:ascii="Times" w:hAnsi="Times"/>
           <w:color w:val="000000"/>
           <w:kern w:val="0"/>
           <w:sz w:val="36"/>
@@ -57,7 +53,6 @@
         <w:ind w:firstLine="0"/>
         <w:jc w:val="center"/>
         <w:rPr>
-          <w:rFonts w:ascii="Times" w:hAnsi="Times"/>
           <w:color w:val="000000"/>
           <w:kern w:val="0"/>
           <w:sz w:val="28"/>
@@ -66,7 +61,6 @@
       </w:pPr>
       <w:r>
         <w:rPr>
-          <w:rFonts w:ascii="Times" w:hAnsi="Times"/>
           <w:color w:val="000000"/>
           <w:kern w:val="0"/>
           <w:sz w:val="28"/>
@@ -82,7 +76,6 @@
         <w:ind w:firstLine="0"/>
         <w:jc w:val="center"/>
         <w:rPr>
-          <w:rFonts w:ascii="Times" w:hAnsi="Times"/>
           <w:color w:val="000000"/>
           <w:kern w:val="0"/>
           <w:szCs w:val="24"/>
@@ -93,7 +86,6 @@
       <w:pPr>
         <w:spacing w:after="120"/>
         <w:rPr>
-          <w:rFonts w:ascii="Times" w:hAnsi="Times"/>
           <w:szCs w:val="24"/>
         </w:rPr>
       </w:pPr>
@@ -102,7 +94,6 @@
       <w:pPr>
         <w:spacing w:after="120"/>
         <w:rPr>
-          <w:rFonts w:ascii="Times" w:hAnsi="Times"/>
           <w:szCs w:val="24"/>
         </w:rPr>
         <w:sectPr>
@@ -119,14 +110,14 @@
       <w:pPr>
         <w:pStyle w:val="Heading1"/>
         <w:rPr>
-          <w:rFonts w:cs="Times New Roman"/>
+          <w:rFonts w:ascii="Times New Roman" w:hAnsi="Times New Roman" w:cs="Times New Roman"/>
           <w:sz w:val="28"/>
           <w:lang w:val="en-AU" w:eastAsia="en-US" w:bidi="hi-IN"/>
         </w:rPr>
       </w:pPr>
       <w:r>
         <w:rPr>
-          <w:rFonts w:cs="Times New Roman"/>
+          <w:rFonts w:ascii="Times New Roman" w:hAnsi="Times New Roman" w:cs="Times New Roman"/>
           <w:sz w:val="28"/>
           <w:lang w:val="en-AU" w:bidi="hi-IN"/>
         </w:rPr>
@@ -135,7 +126,7 @@
       </w:r>
       <w:r>
         <w:rPr>
-          <w:rFonts w:cs="Times New Roman" w:hint="eastAsia"/>
+          <w:rFonts w:ascii="Times New Roman" w:hAnsi="Times New Roman" w:cs="Times New Roman"/>
           <w:sz w:val="28"/>
           <w:lang w:val="en-AU" w:bidi="hi-IN"/>
         </w:rPr>
@@ -143,7 +134,7 @@
       </w:r>
       <w:r>
         <w:rPr>
-          <w:rFonts w:cs="Times New Roman"/>
+          <w:rFonts w:ascii="Times New Roman" w:hAnsi="Times New Roman" w:cs="Times New Roman"/>
           <w:sz w:val="28"/>
           <w:lang w:val="en-AU" w:bidi="hi-IN"/>
         </w:rPr>
@@ -151,7 +142,7 @@
       </w:r>
       <w:r>
         <w:rPr>
-          <w:rFonts w:cs="Times New Roman"/>
+          <w:rFonts w:ascii="Times New Roman" w:hAnsi="Times New Roman" w:cs="Times New Roman"/>
           <w:sz w:val="28"/>
           <w:lang w:val="en-AU" w:bidi="hi-IN"/>
         </w:rPr>
@@ -163,7 +154,7 @@
         <w:pStyle w:val="Heading1"/>
         <w:ind w:left="0" w:firstLine="0"/>
         <w:rPr>
-          <w:rFonts w:eastAsia="Times New Roman" w:cs="Times New Roman"/>
+          <w:rFonts w:ascii="Times New Roman" w:eastAsia="Times New Roman" w:hAnsi="Times New Roman" w:cs="Times New Roman"/>
           <w:b w:val="0"/>
           <w:bCs w:val="0"/>
           <w:sz w:val="22"/>
@@ -172,27 +163,58 @@
       </w:pPr>
       <w:r>
         <w:rPr>
-          <w:rFonts w:eastAsia="Times New Roman" w:cs="Times New Roman"/>
+          <w:rFonts w:ascii="Times New Roman" w:eastAsia="Times New Roman" w:hAnsi="Times New Roman" w:cs="Times New Roman"/>
           <w:b w:val="0"/>
           <w:bCs w:val="0"/>
           <w:sz w:val="22"/>
           <w:lang w:val="en-AU" w:bidi="hi-IN"/>
         </w:rPr>
-        <w:t>This report is written for the second project of the subject knowledge technology. The purpose of this project is to analysis the sentiment of the tweets using different data mining approaches and acquire knowledge from the results. After the feature engineering, four machine learning approaches are applied in this project including Naïve Bayes, Decision Tree, Random Forest, and KNN. Then, a comparison of the efficiency for each method will be present with the limitation of the project. Finally, the acquired knowledge from analysis will be shown.</w:t>
+        <w:t>This report is written for the second project of the subject knowledge technology. The purpos</w:t>
+      </w:r>
+      <w:r>
+        <w:rPr>
+          <w:rFonts w:ascii="Times New Roman" w:eastAsia="Times New Roman" w:hAnsi="Times New Roman" w:cs="Times New Roman"/>
+          <w:b w:val="0"/>
+          <w:bCs w:val="0"/>
+          <w:sz w:val="22"/>
+          <w:lang w:val="en-AU" w:bidi="hi-IN"/>
+        </w:rPr>
+        <w:t>e of this project is to analyse</w:t>
+      </w:r>
+      <w:r>
+        <w:rPr>
+          <w:rFonts w:ascii="Times New Roman" w:eastAsia="Times New Roman" w:hAnsi="Times New Roman" w:cs="Times New Roman"/>
+          <w:b w:val="0"/>
+          <w:bCs w:val="0"/>
+          <w:sz w:val="22"/>
+          <w:lang w:val="en-AU" w:bidi="hi-IN"/>
+        </w:rPr>
+        <w:t xml:space="preserve"> the sentiment of the tweets using different data mining approaches and acquire knowledge from the results. </w:t>
+      </w:r>
+      <w:r>
+        <w:rPr>
+          <w:rFonts w:ascii="Times New Roman" w:eastAsia="Times New Roman" w:hAnsi="Times New Roman" w:cs="Times New Roman"/>
+          <w:b w:val="0"/>
+          <w:bCs w:val="0"/>
+          <w:sz w:val="22"/>
+          <w:lang w:val="en-AU" w:bidi="hi-IN"/>
+        </w:rPr>
+        <w:t>After the feature engineering, four machine learning approaches including Naïve Bayes, Decision Tree, Random Forest, and KNN are applied in this project. Then, a comparison of the effectiveness of each method will be present. Finally, the acquired knowledge from the analysis will be shown.</w:t>
       </w:r>
     </w:p>
     <w:p>
       <w:pPr>
         <w:pStyle w:val="Heading1"/>
-        <w:rPr>
-          <w:rFonts w:cs="Times New Roman" w:hint="eastAsia"/>
+        <w:ind w:left="0" w:firstLine="0"/>
+        <w:rPr>
+          <w:rFonts w:ascii="Times New Roman" w:hAnsi="Times New Roman" w:cs="Times New Roman"/>
           <w:sz w:val="28"/>
           <w:lang w:val="en-AU" w:eastAsia="en-US" w:bidi="hi-IN"/>
         </w:rPr>
       </w:pPr>
       <w:r>
         <w:rPr>
-          <w:rFonts w:cs="Times New Roman"/>
+          <w:rFonts w:ascii="Times New Roman" w:hAnsi="Times New Roman" w:cs="Times New Roman"/>
           <w:sz w:val="28"/>
           <w:lang w:val="en-AU" w:bidi="hi-IN"/>
         </w:rPr>
@@ -200,7 +222,7 @@
       </w:r>
       <w:r>
         <w:rPr>
-          <w:rFonts w:cs="Times New Roman" w:hint="eastAsia"/>
+          <w:rFonts w:ascii="Times New Roman" w:hAnsi="Times New Roman" w:cs="Times New Roman"/>
           <w:sz w:val="28"/>
           <w:lang w:val="en-AU" w:bidi="hi-IN"/>
         </w:rPr>
@@ -208,7 +230,7 @@
       </w:r>
       <w:r>
         <w:rPr>
-          <w:rFonts w:cs="Times New Roman"/>
+          <w:rFonts w:ascii="Times New Roman" w:hAnsi="Times New Roman" w:cs="Times New Roman"/>
           <w:sz w:val="28"/>
           <w:lang w:val="en-AU" w:bidi="hi-IN"/>
         </w:rPr>
@@ -216,7 +238,7 @@
       </w:r>
       <w:r>
         <w:rPr>
-          <w:rFonts w:cs="Times New Roman" w:hint="eastAsia"/>
+          <w:rFonts w:ascii="Times New Roman" w:hAnsi="Times New Roman" w:cs="Times New Roman"/>
           <w:sz w:val="28"/>
           <w:lang w:val="en-AU" w:bidi="hi-IN"/>
         </w:rPr>
@@ -227,14 +249,14 @@
       <w:pPr>
         <w:pStyle w:val="Heading2"/>
         <w:rPr>
-          <w:rFonts w:cs="Times New Roman" w:hint="eastAsia"/>
+          <w:rFonts w:ascii="Times New Roman" w:hAnsi="Times New Roman" w:cs="Times New Roman"/>
           <w:bCs w:val="0"/>
           <w:lang w:val="en-AU"/>
         </w:rPr>
       </w:pPr>
       <w:r>
         <w:rPr>
-          <w:rFonts w:cs="Times New Roman"/>
+          <w:rFonts w:ascii="Times New Roman" w:hAnsi="Times New Roman" w:cs="Times New Roman"/>
           <w:bCs w:val="0"/>
           <w:lang w:val="en-AU"/>
         </w:rPr>
@@ -242,7 +264,7 @@
       </w:r>
       <w:r>
         <w:rPr>
-          <w:rFonts w:cs="Times New Roman"/>
+          <w:rFonts w:ascii="Times New Roman" w:hAnsi="Times New Roman" w:cs="Times New Roman"/>
           <w:bCs w:val="0"/>
           <w:lang w:val="en-AU"/>
         </w:rPr>
@@ -250,11 +272,19 @@
       </w:r>
       <w:r>
         <w:rPr>
-          <w:rFonts w:cs="Times New Roman"/>
+          <w:rFonts w:ascii="Times New Roman" w:hAnsi="Times New Roman" w:cs="Times New Roman"/>
           <w:bCs w:val="0"/>
           <w:lang w:val="en-AU"/>
         </w:rPr>
-        <w:t>Data set</w:t>
+        <w:t>Data</w:t>
+      </w:r>
+      <w:r>
+        <w:rPr>
+          <w:rFonts w:ascii="Times New Roman" w:hAnsi="Times New Roman" w:cs="Times New Roman"/>
+          <w:bCs w:val="0"/>
+          <w:lang w:val="en-AU"/>
+        </w:rPr>
+        <w:t>set</w:t>
       </w:r>
     </w:p>
     <w:p>
@@ -265,14 +295,14 @@
         <w:jc w:val="left"/>
         <w:textAlignment w:val="center"/>
         <w:rPr>
-          <w:rFonts w:ascii="Times" w:eastAsia="Times New Roman" w:hAnsi="Times" w:hint="eastAsia"/>
-          <w:szCs w:val="24"/>
-          <w:lang w:bidi="hi-IN"/>
-        </w:rPr>
-      </w:pPr>
-      <w:r>
-        <w:rPr>
-          <w:rFonts w:ascii="Times" w:eastAsia="Times New Roman" w:hAnsi="Times"/>
+          <w:rFonts w:eastAsia="Times New Roman"/>
+          <w:szCs w:val="24"/>
+          <w:lang w:bidi="hi-IN"/>
+        </w:rPr>
+      </w:pPr>
+      <w:r>
+        <w:rPr>
+          <w:rFonts w:eastAsia="Times New Roman"/>
           <w:szCs w:val="24"/>
           <w:lang w:bidi="hi-IN"/>
         </w:rPr>
@@ -283,14 +313,14 @@
       <w:pPr>
         <w:pStyle w:val="Heading2"/>
         <w:rPr>
-          <w:rFonts w:cs="Times New Roman" w:hint="eastAsia"/>
+          <w:rFonts w:ascii="Times New Roman" w:hAnsi="Times New Roman" w:cs="Times New Roman"/>
           <w:bCs w:val="0"/>
           <w:lang w:val="en-AU"/>
         </w:rPr>
       </w:pPr>
       <w:r>
         <w:rPr>
-          <w:rFonts w:cs="Times New Roman"/>
+          <w:rFonts w:ascii="Times New Roman" w:hAnsi="Times New Roman" w:cs="Times New Roman"/>
           <w:bCs w:val="0"/>
           <w:lang w:val="en-AU"/>
         </w:rPr>
@@ -298,7 +328,7 @@
       </w:r>
       <w:r>
         <w:rPr>
-          <w:rFonts w:cs="Times New Roman"/>
+          <w:rFonts w:ascii="Times New Roman" w:hAnsi="Times New Roman" w:cs="Times New Roman"/>
           <w:bCs w:val="0"/>
           <w:lang w:val="en-AU"/>
         </w:rPr>
@@ -306,7 +336,7 @@
       </w:r>
       <w:r>
         <w:rPr>
-          <w:rFonts w:cs="Times New Roman"/>
+          <w:rFonts w:ascii="Times New Roman" w:hAnsi="Times New Roman" w:cs="Times New Roman"/>
           <w:bCs w:val="0"/>
           <w:lang w:val="en-AU"/>
         </w:rPr>
@@ -314,7 +344,7 @@
       </w:r>
       <w:r>
         <w:rPr>
-          <w:rFonts w:cs="Times New Roman"/>
+          <w:rFonts w:ascii="Times New Roman" w:hAnsi="Times New Roman" w:cs="Times New Roman"/>
           <w:bCs w:val="0"/>
           <w:lang w:val="en-AU"/>
         </w:rPr>
@@ -330,14 +360,14 @@
         <w:jc w:val="left"/>
         <w:textAlignment w:val="center"/>
         <w:rPr>
-          <w:rFonts w:ascii="Times" w:eastAsia="Times New Roman" w:hAnsi="Times" w:hint="eastAsia"/>
-          <w:szCs w:val="24"/>
-          <w:lang w:bidi="hi-IN"/>
-        </w:rPr>
-      </w:pPr>
-      <w:r>
-        <w:rPr>
-          <w:rFonts w:ascii="Times" w:eastAsia="Times New Roman" w:hAnsi="Times"/>
+          <w:rFonts w:eastAsia="Times New Roman"/>
+          <w:szCs w:val="24"/>
+          <w:lang w:bidi="hi-IN"/>
+        </w:rPr>
+      </w:pPr>
+      <w:r>
+        <w:rPr>
+          <w:rFonts w:eastAsia="Times New Roman"/>
           <w:szCs w:val="24"/>
           <w:lang w:bidi="hi-IN"/>
         </w:rPr>
@@ -349,14 +379,14 @@
       <w:pPr>
         <w:pStyle w:val="Heading2"/>
         <w:rPr>
-          <w:rFonts w:cs="Times New Roman" w:hint="eastAsia"/>
+          <w:rFonts w:ascii="Times New Roman" w:hAnsi="Times New Roman" w:cs="Times New Roman"/>
           <w:bCs w:val="0"/>
           <w:lang w:val="en-AU"/>
         </w:rPr>
       </w:pPr>
       <w:r>
         <w:rPr>
-          <w:rFonts w:cs="Times New Roman"/>
+          <w:rFonts w:ascii="Times New Roman" w:hAnsi="Times New Roman" w:cs="Times New Roman"/>
           <w:bCs w:val="0"/>
           <w:lang w:val="en-AU"/>
         </w:rPr>
@@ -364,7 +394,7 @@
       </w:r>
       <w:r>
         <w:rPr>
-          <w:rFonts w:cs="Times New Roman"/>
+          <w:rFonts w:ascii="Times New Roman" w:hAnsi="Times New Roman" w:cs="Times New Roman"/>
           <w:bCs w:val="0"/>
           <w:lang w:val="en-AU"/>
         </w:rPr>
@@ -380,19 +410,181 @@
         <w:jc w:val="left"/>
         <w:textAlignment w:val="center"/>
         <w:rPr>
-          <w:rFonts w:ascii="Times" w:eastAsia="Times New Roman" w:hAnsi="Times" w:hint="eastAsia"/>
-          <w:szCs w:val="24"/>
-          <w:lang w:bidi="hi-IN"/>
-        </w:rPr>
-      </w:pPr>
-      <w:r>
-        <w:rPr>
-          <w:rFonts w:ascii="Times" w:eastAsia="Times New Roman" w:hAnsi="Times"/>
+          <w:rFonts w:eastAsia="Times New Roman"/>
+          <w:szCs w:val="24"/>
+          <w:lang w:bidi="hi-IN"/>
+        </w:rPr>
+      </w:pPr>
+      <w:r>
+        <w:rPr>
+          <w:rFonts w:eastAsia="Times New Roman"/>
           <w:szCs w:val="24"/>
           <w:lang w:bidi="hi-IN"/>
         </w:rPr>
         <w:tab/>
-        <w:t>In this project, four classifiers are chosen to compare with each other. The four classifiers are Naïve Bayes(NB), Decision Tree(DT), Random Forest(RF), and KNN. The classifiers are chosen from the ones introduced in the subject due to the interpretability.</w:t>
+        <w:t>In this project, four classifiers are chosen to compare with each other. The four classifiers are Naïve Bayes(NB), Decision Tree(DT), Random Forest(RF), and KNN. The classifiers are chosen from the ones introduced in the subject due to the</w:t>
+      </w:r>
+      <w:r>
+        <w:rPr>
+          <w:rFonts w:eastAsia="Times New Roman"/>
+          <w:szCs w:val="24"/>
+          <w:lang w:bidi="hi-IN"/>
+        </w:rPr>
+        <w:t>ir</w:t>
+      </w:r>
+      <w:r>
+        <w:rPr>
+          <w:rFonts w:eastAsia="Times New Roman"/>
+          <w:szCs w:val="24"/>
+          <w:lang w:bidi="hi-IN"/>
+        </w:rPr>
+        <w:t xml:space="preserve"> interpretability.</w:t>
+      </w:r>
+    </w:p>
+    <w:p>
+      <w:pPr>
+        <w:pStyle w:val="Heading1"/>
+        <w:rPr>
+          <w:rFonts w:ascii="Times New Roman" w:hAnsi="Times New Roman" w:cs="Times New Roman"/>
+          <w:sz w:val="28"/>
+          <w:lang w:val="en-AU" w:eastAsia="en-US" w:bidi="hi-IN"/>
+        </w:rPr>
+      </w:pPr>
+      <w:r>
+        <w:rPr>
+          <w:rFonts w:ascii="Times New Roman" w:hAnsi="Times New Roman" w:cs="Times New Roman"/>
+          <w:sz w:val="28"/>
+          <w:lang w:val="en-AU" w:bidi="hi-IN"/>
+        </w:rPr>
+        <w:t>3</w:t>
+      </w:r>
+      <w:r>
+        <w:rPr>
+          <w:rFonts w:ascii="Times New Roman" w:hAnsi="Times New Roman" w:cs="Times New Roman"/>
+          <w:sz w:val="28"/>
+          <w:lang w:val="en-AU" w:bidi="hi-IN"/>
+        </w:rPr>
+        <w:t xml:space="preserve">. </w:t>
+      </w:r>
+      <w:r>
+        <w:rPr>
+          <w:rFonts w:ascii="Times New Roman" w:hAnsi="Times New Roman" w:cs="Times New Roman"/>
+          <w:sz w:val="28"/>
+          <w:lang w:val="en-AU" w:bidi="hi-IN"/>
+        </w:rPr>
+        <w:t>Feature Engineering</w:t>
+      </w:r>
+    </w:p>
+    <w:p>
+      <w:pPr>
+        <w:pStyle w:val="Heading2"/>
+        <w:rPr>
+          <w:rFonts w:ascii="Times New Roman" w:hAnsi="Times New Roman" w:cs="Times New Roman"/>
+          <w:bCs w:val="0"/>
+          <w:lang w:val="en-AU"/>
+        </w:rPr>
+      </w:pPr>
+      <w:r>
+        <w:rPr>
+          <w:rFonts w:ascii="Times New Roman" w:hAnsi="Times New Roman" w:cs="Times New Roman"/>
+          <w:bCs w:val="0"/>
+          <w:lang w:val="en-AU"/>
+        </w:rPr>
+        <w:t>3</w:t>
+      </w:r>
+      <w:r>
+        <w:rPr>
+          <w:rFonts w:ascii="Times New Roman" w:hAnsi="Times New Roman" w:cs="Times New Roman"/>
+          <w:bCs w:val="0"/>
+          <w:lang w:val="en-AU"/>
+        </w:rPr>
+        <w:t xml:space="preserve">.1 </w:t>
+      </w:r>
+      <w:r>
+        <w:rPr>
+          <w:rFonts w:ascii="Times New Roman" w:hAnsi="Times New Roman" w:cs="Times New Roman"/>
+          <w:bCs w:val="0"/>
+          <w:lang w:val="en-AU"/>
+        </w:rPr>
+        <w:t>Twitter Specific Features</w:t>
+      </w:r>
+    </w:p>
+    <w:p>
+      <w:pPr>
+        <w:pStyle w:val="Heading2"/>
+        <w:ind w:left="0" w:firstLine="0"/>
+        <w:rPr>
+          <w:rFonts w:ascii="Times New Roman" w:eastAsia="Times New Roman" w:hAnsi="Times New Roman" w:cs="Times New Roman"/>
+          <w:b w:val="0"/>
+          <w:bCs w:val="0"/>
+          <w:sz w:val="22"/>
+          <w:lang w:val="en-AU" w:bidi="hi-IN"/>
+        </w:rPr>
+      </w:pPr>
+      <w:r>
+        <w:rPr>
+          <w:rFonts w:ascii="Times New Roman" w:eastAsia="Times New Roman" w:hAnsi="Times New Roman" w:cs="Times New Roman"/>
+          <w:b w:val="0"/>
+          <w:bCs w:val="0"/>
+          <w:sz w:val="22"/>
+          <w:lang w:val="en-AU" w:bidi="hi-IN"/>
+        </w:rPr>
+        <w:t xml:space="preserve">To construct more effective features for the tweets, it is critical to notice that a single tweet is not just a plain text message, but also contains features other </w:t>
+      </w:r>
+      <w:r>
+        <w:rPr>
+          <w:rFonts w:ascii="Times New Roman" w:eastAsia="Times New Roman" w:hAnsi="Times New Roman" w:cs="Times New Roman"/>
+          <w:b w:val="0"/>
+          <w:bCs w:val="0"/>
+          <w:sz w:val="22"/>
+          <w:lang w:val="en-AU" w:bidi="hi-IN"/>
+        </w:rPr>
+        <w:lastRenderedPageBreak/>
+        <w:t>than plain words which may contribute to its sentiment.</w:t>
+      </w:r>
+    </w:p>
+    <w:p>
+      <w:pPr>
+        <w:pStyle w:val="Heading3"/>
+        <w:rPr>
+          <w:rFonts w:ascii="Times New Roman" w:hAnsi="Times New Roman" w:cs="Times New Roman"/>
+          <w:lang w:val="en-AU"/>
+        </w:rPr>
+      </w:pPr>
+      <w:r>
+        <w:rPr>
+          <w:rFonts w:ascii="Times New Roman" w:hAnsi="Times New Roman" w:cs="Times New Roman"/>
+          <w:lang w:val="en-AU"/>
+        </w:rPr>
+        <w:t>3</w:t>
+      </w:r>
+      <w:r>
+        <w:rPr>
+          <w:rFonts w:ascii="Times New Roman" w:hAnsi="Times New Roman" w:cs="Times New Roman"/>
+          <w:lang w:val="en-AU"/>
+        </w:rPr>
+        <w:t>.</w:t>
+      </w:r>
+      <w:r>
+        <w:rPr>
+          <w:rFonts w:ascii="Times New Roman" w:hAnsi="Times New Roman" w:cs="Times New Roman"/>
+          <w:lang w:val="en-AU"/>
+        </w:rPr>
+        <w:t>1</w:t>
+      </w:r>
+      <w:r>
+        <w:rPr>
+          <w:rFonts w:ascii="Times New Roman" w:hAnsi="Times New Roman" w:cs="Times New Roman"/>
+          <w:lang w:val="en-AU"/>
+        </w:rPr>
+        <w:t xml:space="preserve">.1 </w:t>
+      </w:r>
+      <w:r>
+        <w:rPr>
+          <w:rFonts w:ascii="Times New Roman" w:hAnsi="Times New Roman" w:cs="Times New Roman"/>
+          <w:lang w:val="en-AU"/>
+        </w:rPr>
+        <w:t>Negation Words</w:t>
       </w:r>
     </w:p>
     <w:p>
@@ -404,180 +596,58 @@
         <w:jc w:val="left"/>
         <w:textAlignment w:val="center"/>
         <w:rPr>
-          <w:rFonts w:ascii="Times" w:eastAsia="Times New Roman" w:hAnsi="Times" w:hint="eastAsia"/>
-          <w:szCs w:val="24"/>
-          <w:lang w:bidi="hi-IN"/>
-        </w:rPr>
-      </w:pPr>
-    </w:p>
-    <w:p>
-      <w:pPr>
-        <w:pStyle w:val="Heading1"/>
-        <w:rPr>
-          <w:rFonts w:cs="Times New Roman" w:hint="eastAsia"/>
-          <w:sz w:val="28"/>
-          <w:lang w:val="en-AU" w:eastAsia="en-US" w:bidi="hi-IN"/>
-        </w:rPr>
-      </w:pPr>
-      <w:r>
-        <w:rPr>
-          <w:rFonts w:cs="Times New Roman"/>
-          <w:sz w:val="28"/>
-          <w:lang w:val="en-AU" w:bidi="hi-IN"/>
-        </w:rPr>
-        <w:t>3</w:t>
-      </w:r>
-      <w:r>
-        <w:rPr>
-          <w:rFonts w:cs="Times New Roman" w:hint="eastAsia"/>
-          <w:sz w:val="28"/>
-          <w:lang w:val="en-AU" w:bidi="hi-IN"/>
-        </w:rPr>
-        <w:t>.</w:t>
-      </w:r>
-      <w:r>
-        <w:rPr>
-          <w:rFonts w:cs="Times New Roman"/>
-          <w:sz w:val="28"/>
-          <w:lang w:val="en-AU" w:bidi="hi-IN"/>
-        </w:rPr>
-        <w:t xml:space="preserve"> </w:t>
-      </w:r>
-      <w:r>
-        <w:rPr>
-          <w:rFonts w:cs="Times New Roman" w:hint="eastAsia"/>
-          <w:sz w:val="28"/>
-          <w:lang w:val="en-AU" w:bidi="hi-IN"/>
-        </w:rPr>
-        <w:t>Feature Engineering</w:t>
-      </w:r>
-    </w:p>
-    <w:p>
-      <w:pPr>
-        <w:pStyle w:val="Heading2"/>
-        <w:rPr>
-          <w:rFonts w:cs="Times New Roman" w:hint="eastAsia"/>
-          <w:bCs w:val="0"/>
-          <w:lang w:val="en-AU"/>
-        </w:rPr>
-      </w:pPr>
-      <w:r>
-        <w:rPr>
-          <w:rFonts w:cs="Times New Roman"/>
-          <w:bCs w:val="0"/>
-          <w:lang w:val="en-AU"/>
-        </w:rPr>
-        <w:t>3</w:t>
-      </w:r>
-      <w:r>
-        <w:rPr>
-          <w:rFonts w:cs="Times New Roman"/>
-          <w:bCs w:val="0"/>
-          <w:lang w:val="en-AU"/>
-        </w:rPr>
-        <w:t xml:space="preserve">.1 </w:t>
-      </w:r>
-      <w:r>
-        <w:rPr>
-          <w:rFonts w:cs="Times New Roman"/>
-          <w:bCs w:val="0"/>
-          <w:lang w:val="en-AU"/>
-        </w:rPr>
-        <w:t>Twitter</w:t>
-      </w:r>
-      <w:r>
-        <w:rPr>
-          <w:rFonts w:cs="Times New Roman" w:hint="eastAsia"/>
-          <w:bCs w:val="0"/>
-          <w:lang w:val="en-AU"/>
-        </w:rPr>
-        <w:t xml:space="preserve"> Specific</w:t>
-      </w:r>
-      <w:r>
-        <w:rPr>
-          <w:rFonts w:cs="Times New Roman"/>
-          <w:bCs w:val="0"/>
-          <w:lang w:val="en-AU"/>
-        </w:rPr>
-        <w:t xml:space="preserve"> Features</w:t>
-      </w:r>
-    </w:p>
-    <w:p>
-      <w:pPr>
-        <w:pStyle w:val="Heading2"/>
-        <w:ind w:left="0" w:firstLine="0"/>
-        <w:rPr>
-          <w:rFonts w:eastAsia="Times New Roman" w:cs="Times New Roman" w:hint="eastAsia"/>
-          <w:b w:val="0"/>
-          <w:bCs w:val="0"/>
-          <w:sz w:val="22"/>
-          <w:lang w:val="en-AU" w:bidi="hi-IN"/>
-        </w:rPr>
-      </w:pPr>
-      <w:r>
-        <w:rPr>
-          <w:rFonts w:eastAsia="Times New Roman" w:cs="Times New Roman"/>
-          <w:b w:val="0"/>
-          <w:bCs w:val="0"/>
-          <w:sz w:val="22"/>
-          <w:lang w:val="en-AU" w:bidi="hi-IN"/>
-        </w:rPr>
-        <w:t xml:space="preserve">To construct more effective features for the tweets, </w:t>
-      </w:r>
-      <w:r>
-        <w:rPr>
-          <w:rFonts w:eastAsia="Times New Roman" w:cs="Times New Roman"/>
-          <w:b w:val="0"/>
-          <w:bCs w:val="0"/>
-          <w:sz w:val="22"/>
-          <w:lang w:val="en-AU" w:bidi="hi-IN"/>
-        </w:rPr>
-        <w:lastRenderedPageBreak/>
-        <w:t>it is critical to notice that a single tweet is not just a plain text message, but also contains features other than plain words which may contribute to its sentiment.</w:t>
-      </w:r>
-    </w:p>
-    <w:p>
-      <w:pPr>
-        <w:pStyle w:val="Heading3"/>
-        <w:rPr>
-          <w:rFonts w:cs="Times New Roman" w:hint="eastAsia"/>
-          <w:lang w:val="en-AU"/>
-        </w:rPr>
-      </w:pPr>
-      <w:r>
-        <w:rPr>
-          <w:rFonts w:cs="Times New Roman" w:hint="eastAsia"/>
-          <w:lang w:val="en-AU"/>
-        </w:rPr>
-        <w:t>3</w:t>
-      </w:r>
-      <w:r>
-        <w:rPr>
-          <w:rFonts w:cs="Times New Roman"/>
-          <w:lang w:val="en-AU"/>
-        </w:rPr>
-        <w:t>.</w:t>
-      </w:r>
-      <w:r>
-        <w:rPr>
-          <w:rFonts w:cs="Times New Roman" w:hint="eastAsia"/>
-          <w:lang w:val="en-AU"/>
-        </w:rPr>
-        <w:t>1</w:t>
-      </w:r>
-      <w:r>
-        <w:rPr>
-          <w:rFonts w:cs="Times New Roman"/>
-          <w:lang w:val="en-AU"/>
-        </w:rPr>
-        <w:t xml:space="preserve">.1 </w:t>
-      </w:r>
-      <w:r>
-        <w:rPr>
-          <w:rFonts w:cs="Times New Roman"/>
-          <w:lang w:val="en-AU"/>
-        </w:rPr>
-        <w:t>Negation Words</w:t>
+          <w:rFonts w:eastAsia="Times New Roman"/>
+          <w:szCs w:val="24"/>
+          <w:lang w:bidi="hi-IN"/>
+        </w:rPr>
+      </w:pPr>
+      <w:r>
+        <w:rPr>
+          <w:rFonts w:eastAsia="Times New Roman"/>
+          <w:szCs w:val="24"/>
+          <w:lang w:bidi="hi-IN"/>
+        </w:rPr>
+        <w:t xml:space="preserve">The present of the negation word will change the opinion of the tweet entirely. For example, not good means bad. </w:t>
+      </w:r>
+      <w:r>
+        <w:rPr>
+          <w:rFonts w:eastAsia="Times New Roman"/>
+          <w:szCs w:val="24"/>
+          <w:lang w:bidi="hi-IN"/>
+        </w:rPr>
+        <w:t xml:space="preserve">But the representation of negations words could </w:t>
+      </w:r>
+      <w:r>
+        <w:rPr>
+          <w:rFonts w:eastAsia="Times New Roman"/>
+          <w:szCs w:val="24"/>
+          <w:lang w:bidi="hi-IN"/>
+        </w:rPr>
+        <w:t>vary</w:t>
+      </w:r>
+      <w:r>
+        <w:rPr>
+          <w:rFonts w:eastAsia="Times New Roman"/>
+          <w:szCs w:val="24"/>
+          <w:lang w:bidi="hi-IN"/>
+        </w:rPr>
+        <w:t xml:space="preserve">, such as not, didn’t, doesn’t, which means that for each of the negation words, the frequency could be relatively low, and to capture all of them may increase the dimension of the </w:t>
+      </w:r>
+      <w:r>
+        <w:rPr>
+          <w:rFonts w:eastAsia="Times New Roman"/>
+          <w:szCs w:val="24"/>
+          <w:lang w:bidi="hi-IN"/>
+        </w:rPr>
+        <w:t>model</w:t>
+      </w:r>
+      <w:r>
+        <w:rPr>
+          <w:rFonts w:eastAsia="Times New Roman"/>
+          <w:szCs w:val="24"/>
+          <w:lang w:bidi="hi-IN"/>
+        </w:rPr>
+        <w:t xml:space="preserve"> significantly. </w:t>
       </w:r>
     </w:p>
     <w:p>
@@ -589,18 +659,19 @@
         <w:jc w:val="left"/>
         <w:textAlignment w:val="center"/>
         <w:rPr>
-          <w:rFonts w:ascii="Times" w:eastAsia="Times New Roman" w:hAnsi="Times"/>
-          <w:szCs w:val="24"/>
-          <w:lang w:bidi="hi-IN"/>
-        </w:rPr>
-      </w:pPr>
-      <w:r>
-        <w:rPr>
-          <w:rFonts w:ascii="Times" w:eastAsia="Times New Roman" w:hAnsi="Times"/>
-          <w:szCs w:val="24"/>
-          <w:lang w:bidi="hi-IN"/>
-        </w:rPr>
-        <w:t xml:space="preserve">The present of the negation word will change the opinion of the tweet entirely. For example, not good means bad. But the negation words could various representations, such as not, didn’t, doesn’t, which means that for each of the negation words, the frequency could be relatively low, and to capture all of them may increase the dimension of the data significantly. </w:t>
+          <w:rFonts w:eastAsia="Times New Roman"/>
+          <w:szCs w:val="24"/>
+          <w:lang w:bidi="hi-IN"/>
+        </w:rPr>
+      </w:pPr>
+      <w:r>
+        <w:rPr>
+          <w:rFonts w:eastAsia="Times New Roman"/>
+          <w:szCs w:val="24"/>
+          <w:lang w:bidi="hi-IN"/>
+        </w:rPr>
+        <w:tab/>
+        <w:t>Another property of the negations words is that the existence of double negations. For example, “I couldn’t not help her” actually means “I felt I should help her”.</w:t>
       </w:r>
     </w:p>
     <w:p>
@@ -612,19 +683,93 @@
         <w:jc w:val="left"/>
         <w:textAlignment w:val="center"/>
         <w:rPr>
-          <w:rFonts w:ascii="Times" w:eastAsia="Times New Roman" w:hAnsi="Times"/>
-          <w:szCs w:val="24"/>
-          <w:lang w:bidi="hi-IN"/>
-        </w:rPr>
-      </w:pPr>
-      <w:r>
-        <w:rPr>
-          <w:rFonts w:ascii="Times" w:eastAsia="Times New Roman" w:hAnsi="Times"/>
+          <w:rFonts w:eastAsia="Times New Roman"/>
+          <w:szCs w:val="24"/>
+          <w:lang w:bidi="hi-IN"/>
+        </w:rPr>
+      </w:pPr>
+      <w:r>
+        <w:rPr>
+          <w:rFonts w:eastAsia="Times New Roman"/>
           <w:szCs w:val="24"/>
           <w:lang w:bidi="hi-IN"/>
         </w:rPr>
         <w:tab/>
-        <w:t>Another property of the negations words is that the existence of double negations. For example, “I couldn’t not help her” actually means “I felt I should help her”.</w:t>
+        <w:t xml:space="preserve">To solve the problems mentioned above, a feature named “NEGATIONWORD” is constructed. First, the system was given a collection of </w:t>
+      </w:r>
+      <w:r>
+        <w:rPr>
+          <w:rFonts w:eastAsia="Times New Roman"/>
+          <w:szCs w:val="24"/>
+          <w:lang w:bidi="hi-IN"/>
+        </w:rPr>
+        <w:t xml:space="preserve">hardcoded </w:t>
+      </w:r>
+      <w:r>
+        <w:rPr>
+          <w:rFonts w:eastAsia="Times New Roman"/>
+          <w:szCs w:val="24"/>
+          <w:lang w:bidi="hi-IN"/>
+        </w:rPr>
+        <w:t xml:space="preserve">negation words. Then, instead of using the number of appearance of the negation words in the tweet, the modulo operation was applied to handle the double negation. The attribute NEGATIONWORD </w:t>
+      </w:r>
+      <w:r>
+        <w:rPr>
+          <w:rFonts w:eastAsia="Times New Roman"/>
+          <w:szCs w:val="24"/>
+          <w:lang w:bidi="hi-IN"/>
+        </w:rPr>
+        <w:t xml:space="preserve">of tweet </w:t>
+      </w:r>
+      <w:r>
+        <w:rPr>
+          <w:rFonts w:eastAsia="Times New Roman"/>
+          <w:i/>
+          <w:szCs w:val="24"/>
+          <w:lang w:bidi="hi-IN"/>
+        </w:rPr>
+        <w:t>t</w:t>
+      </w:r>
+      <w:r>
+        <w:rPr>
+          <w:rFonts w:eastAsia="Times New Roman"/>
+          <w:szCs w:val="24"/>
+          <w:lang w:bidi="hi-IN"/>
+        </w:rPr>
+        <w:t xml:space="preserve"> </w:t>
+      </w:r>
+      <w:r>
+        <w:rPr>
+          <w:rFonts w:eastAsia="Times New Roman"/>
+          <w:szCs w:val="24"/>
+          <w:lang w:bidi="hi-IN"/>
+        </w:rPr>
+        <w:t>is calculated out of the following formula.</w:t>
+      </w:r>
+    </w:p>
+    <w:p>
+      <w:pPr>
+        <w:widowControl/>
+        <w:autoSpaceDN/>
+        <w:adjustRightInd/>
+        <w:ind w:firstLine="0"/>
+        <w:jc w:val="center"/>
+        <w:textAlignment w:val="center"/>
+        <w:rPr>
+          <w:rFonts w:eastAsia="Times New Roman"/>
+          <w:i/>
+          <w:szCs w:val="24"/>
+          <w:lang w:bidi="hi-IN"/>
+        </w:rPr>
+      </w:pPr>
+      <w:r>
+        <w:rPr>
+          <w:rFonts w:eastAsia="Times New Roman"/>
+          <w:i/>
+          <w:szCs w:val="24"/>
+          <w:lang w:bidi="hi-IN"/>
+        </w:rPr>
+        <w:t>NEGATIONWORD(t) = c mod 2</w:t>
       </w:r>
     </w:p>
     <w:p>
@@ -636,19 +781,138 @@
         <w:jc w:val="left"/>
         <w:textAlignment w:val="center"/>
         <w:rPr>
-          <w:rFonts w:ascii="Times" w:eastAsia="Times New Roman" w:hAnsi="Times"/>
-          <w:szCs w:val="24"/>
-          <w:lang w:bidi="hi-IN"/>
-        </w:rPr>
-      </w:pPr>
-      <w:r>
-        <w:rPr>
-          <w:rFonts w:ascii="Times" w:eastAsia="Times New Roman" w:hAnsi="Times"/>
+          <w:rFonts w:eastAsia="Times New Roman"/>
+          <w:szCs w:val="24"/>
+          <w:lang w:bidi="hi-IN"/>
+        </w:rPr>
+      </w:pPr>
+      <w:r>
+        <w:rPr>
+          <w:rFonts w:eastAsia="Times New Roman"/>
           <w:szCs w:val="24"/>
           <w:lang w:bidi="hi-IN"/>
         </w:rPr>
         <w:tab/>
-        <w:t>To solve the problems mentioned above, a feature named “NEGATIONWORD” is constructed. First, the system was given a collection of negation words. Then, instead of using the number of appearance of the negation words in the tweet, the modulo operation was applied to handle the double negation. The attribute NEGATIONWORD is calculated out of the following formula.</w:t>
+      </w:r>
+      <w:r>
+        <w:rPr>
+          <w:rFonts w:eastAsia="Times New Roman"/>
+          <w:i/>
+          <w:szCs w:val="24"/>
+          <w:lang w:bidi="hi-IN"/>
+        </w:rPr>
+        <w:t>c</w:t>
+      </w:r>
+      <w:r>
+        <w:rPr>
+          <w:rFonts w:eastAsia="Times New Roman"/>
+          <w:szCs w:val="24"/>
+          <w:lang w:bidi="hi-IN"/>
+        </w:rPr>
+        <w:t xml:space="preserve"> indicating the number of negative words in the tweet.</w:t>
+      </w:r>
+    </w:p>
+    <w:p>
+      <w:pPr>
+        <w:pStyle w:val="Heading3"/>
+        <w:rPr>
+          <w:rFonts w:ascii="Times New Roman" w:hAnsi="Times New Roman" w:cs="Times New Roman"/>
+          <w:bCs w:val="0"/>
+          <w:lang w:val="en-AU"/>
+        </w:rPr>
+      </w:pPr>
+      <w:r>
+        <w:rPr>
+          <w:rFonts w:ascii="Times New Roman" w:hAnsi="Times New Roman" w:cs="Times New Roman"/>
+          <w:bCs w:val="0"/>
+          <w:lang w:val="en-AU"/>
+        </w:rPr>
+        <w:t>3.1.2 Emoticons</w:t>
+      </w:r>
+    </w:p>
+    <w:p>
+      <w:pPr>
+        <w:ind w:firstLine="0"/>
+      </w:pPr>
+      <w:r>
+        <w:t xml:space="preserve">Emoji and other symbol expressions such as “:)”, “:(”, are widely used now to represent emotions. A good news for sentiment analysis is that </w:t>
+      </w:r>
+      <w:r>
+        <w:t>the emoticons</w:t>
+      </w:r>
+      <w:r>
+        <w:t xml:space="preserve"> tend to indicate obvious positive or negative emotions and the negative words will not be applied on the emoji and facial expressions, which means that these emoticons usually express strong and clear opinions than normal words.</w:t>
+      </w:r>
+    </w:p>
+    <w:p>
+      <w:pPr>
+        <w:ind w:firstLine="0"/>
+      </w:pPr>
+      <w:r>
+        <w:tab/>
+        <w:t>In this project, two features are constructed to have a better use of the emoticons. They are ca</w:t>
+      </w:r>
+      <w:r>
+        <w:t>lled “POSIEMOJI” and “NEGEMOJI”. T</w:t>
+      </w:r>
+      <w:r>
+        <w:t xml:space="preserve">he value of each attribute is the </w:t>
+      </w:r>
+      <w:r>
+        <w:t>number of appearance</w:t>
+      </w:r>
+      <w:r>
+        <w:t>s</w:t>
+      </w:r>
+      <w:r>
+        <w:t xml:space="preserve"> </w:t>
+      </w:r>
+      <w:r>
+        <w:t xml:space="preserve">of the </w:t>
+      </w:r>
+      <w:r>
+        <w:t>respective</w:t>
+      </w:r>
+      <w:r>
+        <w:t xml:space="preserve"> emoticons in the tweet.</w:t>
+      </w:r>
+    </w:p>
+    <w:p/>
+    <w:p>
+      <w:pPr>
+        <w:pStyle w:val="Heading2"/>
+        <w:rPr>
+          <w:rFonts w:ascii="Times New Roman" w:hAnsi="Times New Roman" w:cs="Times New Roman"/>
+          <w:bCs w:val="0"/>
+          <w:lang w:val="en-AU"/>
+        </w:rPr>
+      </w:pPr>
+      <w:bookmarkStart w:id="0" w:name="OLE_LINK1"/>
+      <w:bookmarkStart w:id="1" w:name="OLE_LINK2"/>
+      <w:r>
+        <w:rPr>
+          <w:rFonts w:ascii="Times New Roman" w:hAnsi="Times New Roman" w:cs="Times New Roman"/>
+          <w:bCs w:val="0"/>
+          <w:lang w:val="en-AU"/>
+        </w:rPr>
+        <w:lastRenderedPageBreak/>
+        <w:t>3</w:t>
+      </w:r>
+      <w:r>
+        <w:rPr>
+          <w:rFonts w:ascii="Times New Roman" w:hAnsi="Times New Roman" w:cs="Times New Roman"/>
+          <w:bCs w:val="0"/>
+          <w:lang w:val="en-AU"/>
+        </w:rPr>
+        <w:t xml:space="preserve">.2 </w:t>
+      </w:r>
+      <w:r>
+        <w:rPr>
+          <w:rFonts w:ascii="Times New Roman" w:hAnsi="Times New Roman" w:cs="Times New Roman"/>
+          <w:bCs w:val="0"/>
+          <w:lang w:val="en-AU"/>
+        </w:rPr>
+        <w:t>Preprocessing</w:t>
       </w:r>
     </w:p>
     <w:p>
@@ -660,19 +924,252 @@
         <w:jc w:val="left"/>
         <w:textAlignment w:val="center"/>
         <w:rPr>
-          <w:rFonts w:ascii="Times" w:eastAsia="Times New Roman" w:hAnsi="Times"/>
-          <w:szCs w:val="24"/>
-          <w:lang w:bidi="hi-IN"/>
-        </w:rPr>
-      </w:pPr>
-      <w:r>
-        <w:rPr>
-          <w:rFonts w:ascii="Times" w:eastAsia="Times New Roman" w:hAnsi="Times"/>
-          <w:szCs w:val="24"/>
-          <w:lang w:bidi="hi-IN"/>
-        </w:rPr>
-        <w:tab/>
-        <w:t>NEGATIONWORD(t) = c mode 2</w:t>
+          <w:rFonts w:eastAsia="Times New Roman"/>
+          <w:szCs w:val="24"/>
+          <w:lang w:bidi="hi-IN"/>
+        </w:rPr>
+      </w:pPr>
+      <w:r>
+        <w:rPr>
+          <w:rFonts w:eastAsia="Times New Roman"/>
+          <w:szCs w:val="24"/>
+          <w:lang w:bidi="hi-IN"/>
+        </w:rPr>
+        <w:t>Although t</w:t>
+      </w:r>
+      <w:r>
+        <w:rPr>
+          <w:rFonts w:eastAsia="Times New Roman"/>
+          <w:szCs w:val="24"/>
+          <w:lang w:bidi="hi-IN"/>
+        </w:rPr>
+        <w:t xml:space="preserve">he tweets used in the project has been preprocessed to remove less informative contents </w:t>
+      </w:r>
+      <w:r>
+        <w:rPr>
+          <w:rFonts w:eastAsia="Times New Roman"/>
+          <w:szCs w:val="24"/>
+          <w:lang w:bidi="hi-IN"/>
+        </w:rPr>
+        <w:t xml:space="preserve">such as author, time stamp, </w:t>
+      </w:r>
+      <w:r>
+        <w:rPr>
+          <w:rFonts w:eastAsia="Times New Roman"/>
+          <w:szCs w:val="24"/>
+          <w:lang w:bidi="hi-IN"/>
+        </w:rPr>
+        <w:t>etc.</w:t>
+      </w:r>
+      <w:r>
+        <w:rPr>
+          <w:rFonts w:eastAsia="Times New Roman"/>
+          <w:szCs w:val="24"/>
+          <w:lang w:bidi="hi-IN"/>
+        </w:rPr>
+        <w:t>,</w:t>
+      </w:r>
+      <w:r>
+        <w:rPr>
+          <w:rFonts w:eastAsia="Times New Roman"/>
+          <w:szCs w:val="24"/>
+          <w:lang w:bidi="hi-IN"/>
+        </w:rPr>
+        <w:t xml:space="preserve"> </w:t>
+      </w:r>
+      <w:r>
+        <w:rPr>
+          <w:rFonts w:eastAsia="Times New Roman"/>
+          <w:szCs w:val="24"/>
+          <w:lang w:bidi="hi-IN"/>
+        </w:rPr>
+        <w:t>further</w:t>
+      </w:r>
+      <w:r>
+        <w:rPr>
+          <w:rFonts w:eastAsia="Times New Roman"/>
+          <w:szCs w:val="24"/>
+          <w:lang w:bidi="hi-IN"/>
+        </w:rPr>
+        <w:t xml:space="preserve"> preprocessing is still needed for the project.</w:t>
+      </w:r>
+    </w:p>
+    <w:p>
+      <w:pPr>
+        <w:widowControl/>
+        <w:autoSpaceDN/>
+        <w:adjustRightInd/>
+        <w:ind w:firstLine="0"/>
+        <w:jc w:val="left"/>
+        <w:rPr>
+          <w:rFonts w:eastAsia="Times New Roman"/>
+          <w:kern w:val="0"/>
+          <w:sz w:val="24"/>
+          <w:szCs w:val="24"/>
+        </w:rPr>
+      </w:pPr>
+      <w:r>
+        <w:rPr>
+          <w:rFonts w:eastAsia="Times New Roman"/>
+          <w:szCs w:val="24"/>
+          <w:lang w:bidi="hi-IN"/>
+        </w:rPr>
+        <w:t>In the system</w:t>
+      </w:r>
+      <w:r>
+        <w:rPr>
+          <w:rFonts w:eastAsia="Times New Roman"/>
+          <w:szCs w:val="24"/>
+          <w:lang w:bidi="hi-IN"/>
+        </w:rPr>
+        <w:t>,</w:t>
+      </w:r>
+      <w:r>
+        <w:rPr>
+          <w:rFonts w:eastAsia="Times New Roman"/>
+          <w:szCs w:val="24"/>
+          <w:lang w:bidi="hi-IN"/>
+        </w:rPr>
+        <w:t xml:space="preserve"> the URLs, tags, and mentions</w:t>
+      </w:r>
+      <w:r>
+        <w:rPr>
+          <w:rFonts w:eastAsia="Times New Roman"/>
+          <w:szCs w:val="24"/>
+          <w:lang w:bidi="hi-IN"/>
+        </w:rPr>
+        <w:t xml:space="preserve"> will be removed. Also</w:t>
+      </w:r>
+      <w:r>
+        <w:rPr>
+          <w:rFonts w:eastAsia="Times New Roman"/>
+          <w:szCs w:val="24"/>
+          <w:lang w:bidi="hi-IN"/>
+        </w:rPr>
+        <w:t>,</w:t>
+      </w:r>
+      <w:r>
+        <w:rPr>
+          <w:rFonts w:eastAsia="Times New Roman"/>
+          <w:szCs w:val="24"/>
+          <w:lang w:bidi="hi-IN"/>
+        </w:rPr>
+        <w:t xml:space="preserve"> most of the stop words such as ‘the’, ‘a’ will be removed due to limited information they provide. Another </w:t>
+      </w:r>
+      <w:r>
+        <w:rPr>
+          <w:rFonts w:eastAsia="Times New Roman"/>
+          <w:szCs w:val="24"/>
+          <w:lang w:bidi="hi-IN"/>
+        </w:rPr>
+        <w:t xml:space="preserve">critical step </w:t>
+      </w:r>
+      <w:r>
+        <w:rPr>
+          <w:rFonts w:eastAsia="Times New Roman"/>
+          <w:szCs w:val="24"/>
+          <w:lang w:bidi="hi-IN"/>
+        </w:rPr>
+        <w:t>is stemming. Stemming is an approach to assemble the strongly related tokens to the same type of token</w:t>
+      </w:r>
+      <w:r>
+        <w:rPr>
+          <w:rFonts w:eastAsia="Times New Roman"/>
+          <w:szCs w:val="24"/>
+          <w:lang w:bidi="hi-IN"/>
+        </w:rPr>
+        <w:t xml:space="preserve"> </w:t>
+      </w:r>
+      <w:r>
+        <w:rPr>
+          <w:rFonts w:eastAsia="Times New Roman"/>
+          <w:kern w:val="0"/>
+          <w:sz w:val="24"/>
+          <w:szCs w:val="24"/>
+        </w:rPr>
+        <w:t>(</w:t>
+      </w:r>
+      <w:proofErr w:type="spellStart"/>
+      <w:r>
+        <w:rPr>
+          <w:rFonts w:eastAsia="Times New Roman"/>
+          <w:kern w:val="0"/>
+          <w:sz w:val="24"/>
+          <w:szCs w:val="24"/>
+        </w:rPr>
+        <w:t>Shirbhate</w:t>
+      </w:r>
+      <w:proofErr w:type="spellEnd"/>
+      <w:r>
+        <w:rPr>
+          <w:rFonts w:eastAsia="Times New Roman"/>
+          <w:kern w:val="0"/>
+          <w:sz w:val="24"/>
+          <w:szCs w:val="24"/>
+        </w:rPr>
+        <w:t xml:space="preserve"> and </w:t>
+      </w:r>
+      <w:proofErr w:type="spellStart"/>
+      <w:r>
+        <w:rPr>
+          <w:rFonts w:eastAsia="Times New Roman"/>
+          <w:kern w:val="0"/>
+          <w:sz w:val="24"/>
+          <w:szCs w:val="24"/>
+        </w:rPr>
+        <w:t>Deshmukh</w:t>
+      </w:r>
+      <w:proofErr w:type="spellEnd"/>
+      <w:r>
+        <w:rPr>
+          <w:rFonts w:eastAsia="Times New Roman"/>
+          <w:kern w:val="0"/>
+          <w:sz w:val="24"/>
+          <w:szCs w:val="24"/>
+        </w:rPr>
+        <w:t>, 2016)</w:t>
+      </w:r>
+      <w:r>
+        <w:rPr>
+          <w:rFonts w:eastAsia="Times New Roman"/>
+          <w:szCs w:val="24"/>
+          <w:lang w:bidi="hi-IN"/>
+        </w:rPr>
+        <w:t>. For example, the present tense and the past tense of the same word usually represents the similar opinion.</w:t>
+      </w:r>
+    </w:p>
+    <w:p>
+      <w:pPr>
+        <w:pStyle w:val="Heading2"/>
+        <w:rPr>
+          <w:rFonts w:ascii="Times New Roman" w:hAnsi="Times New Roman" w:cs="Times New Roman"/>
+          <w:bCs w:val="0"/>
+          <w:lang w:val="en-AU"/>
+        </w:rPr>
+      </w:pPr>
+      <w:r>
+        <w:rPr>
+          <w:rFonts w:ascii="Times New Roman" w:hAnsi="Times New Roman" w:cs="Times New Roman"/>
+          <w:bCs w:val="0"/>
+          <w:lang w:val="en-AU"/>
+        </w:rPr>
+        <w:t>3</w:t>
+      </w:r>
+      <w:r>
+        <w:rPr>
+          <w:rFonts w:ascii="Times New Roman" w:hAnsi="Times New Roman" w:cs="Times New Roman"/>
+          <w:bCs w:val="0"/>
+          <w:lang w:val="en-AU"/>
+        </w:rPr>
+        <w:t>.3</w:t>
+      </w:r>
+      <w:r>
+        <w:rPr>
+          <w:rFonts w:ascii="Times New Roman" w:hAnsi="Times New Roman" w:cs="Times New Roman"/>
+          <w:bCs w:val="0"/>
+          <w:lang w:val="en-AU"/>
+        </w:rPr>
+        <w:t xml:space="preserve"> Feature Selection</w:t>
       </w:r>
     </w:p>
     <w:p>
@@ -684,95 +1181,119 @@
         <w:jc w:val="left"/>
         <w:textAlignment w:val="center"/>
         <w:rPr>
-          <w:rFonts w:ascii="Times" w:eastAsia="Times New Roman" w:hAnsi="Times"/>
-          <w:szCs w:val="24"/>
-          <w:lang w:bidi="hi-IN"/>
-        </w:rPr>
-      </w:pPr>
-      <w:r>
-        <w:rPr>
-          <w:rFonts w:ascii="Times" w:eastAsia="Times New Roman" w:hAnsi="Times"/>
-          <w:szCs w:val="24"/>
-          <w:lang w:bidi="hi-IN"/>
-        </w:rPr>
-        <w:tab/>
-        <w:t>c indicating the number of negative words in the tweet.</w:t>
+          <w:rFonts w:eastAsia="Times New Roman"/>
+          <w:szCs w:val="24"/>
+          <w:lang w:bidi="hi-IN"/>
+        </w:rPr>
+      </w:pPr>
+      <w:r>
+        <w:rPr>
+          <w:rFonts w:eastAsia="Times New Roman"/>
+          <w:szCs w:val="24"/>
+          <w:lang w:bidi="hi-IN"/>
+        </w:rPr>
+        <w:t xml:space="preserve">To select features that are more related to the sentiment of the tweets, a score imitating the degree of purity of the classification have been given to each of the features. The purity score of feature </w:t>
+      </w:r>
+      <w:r>
+        <w:rPr>
+          <w:rFonts w:eastAsia="Times New Roman"/>
+          <w:i/>
+          <w:szCs w:val="24"/>
+          <w:lang w:bidi="hi-IN"/>
+        </w:rPr>
+        <w:t>f</w:t>
+      </w:r>
+      <w:r>
+        <w:rPr>
+          <w:rFonts w:eastAsia="Times New Roman"/>
+          <w:szCs w:val="24"/>
+          <w:lang w:bidi="hi-IN"/>
+        </w:rPr>
+        <w:t xml:space="preserve"> towards class </w:t>
+      </w:r>
+      <w:r>
+        <w:rPr>
+          <w:rFonts w:eastAsia="Times New Roman"/>
+          <w:i/>
+          <w:szCs w:val="24"/>
+          <w:lang w:bidi="hi-IN"/>
+        </w:rPr>
+        <w:t>c</w:t>
+      </w:r>
+      <w:r>
+        <w:rPr>
+          <w:rFonts w:eastAsia="Times New Roman"/>
+          <w:szCs w:val="24"/>
+          <w:lang w:bidi="hi-IN"/>
+        </w:rPr>
+        <w:t xml:space="preserve"> can be calculated using the following formula.</w:t>
       </w:r>
     </w:p>
     <w:p>
       <w:pPr>
-        <w:pStyle w:val="Heading2"/>
-        <w:rPr>
-          <w:rFonts w:cs="Times New Roman" w:hint="eastAsia"/>
-          <w:bCs w:val="0"/>
-          <w:lang w:val="en-AU"/>
-        </w:rPr>
-      </w:pPr>
-      <w:r>
-        <w:rPr>
-          <w:rFonts w:cs="Times New Roman" w:hint="eastAsia"/>
-          <w:bCs w:val="0"/>
-          <w:lang w:val="en-AU"/>
-        </w:rPr>
-        <w:t>3.1.2 Emoticons</w:t>
-      </w:r>
-    </w:p>
-    <w:p>
-      <w:pPr>
+        <w:widowControl/>
+        <w:autoSpaceDN/>
+        <w:adjustRightInd/>
         <w:ind w:firstLine="0"/>
-      </w:pPr>
-      <w:r>
-        <w:t>Emoji and other symbol expressions such as “:)”, “:(”, are widely used now to represent emotions. A good news for sentiment analysis is that some of tend to indicate obvious positive or negative emotions and the negative words will not be applied on the emoji and facial expressions, which means that these emoticons usually express strong and clear opinions than normal words.</w:t>
-      </w:r>
-    </w:p>
-    <w:p>
-      <w:pPr>
-        <w:ind w:firstLine="0"/>
-      </w:pPr>
-      <w:r>
-        <w:tab/>
-        <w:t>In this project, two features are constructed to have a better use of the emoticons. They are called “POSIEMOJI” and “NEGEMOJI” and contains the most commonly used positive emoticons and negative emoticons respectively. And the value of each attribute is the occurrence of the corresponding emoticons in the tweet.</w:t>
-      </w:r>
-    </w:p>
-    <w:p>
-      <w:pPr>
-        <w:rPr>
-          <w:rFonts w:hint="eastAsia"/>
-        </w:rPr>
-      </w:pPr>
-    </w:p>
-    <w:p>
-      <w:pPr>
-        <w:pStyle w:val="Heading2"/>
-        <w:rPr>
-          <w:rFonts w:cs="Times New Roman" w:hint="eastAsia"/>
-          <w:bCs w:val="0"/>
-          <w:lang w:val="en-AU"/>
-        </w:rPr>
-      </w:pPr>
-      <w:r>
-        <w:rPr>
-          <w:rFonts w:cs="Times New Roman"/>
-          <w:bCs w:val="0"/>
-          <w:lang w:val="en-AU"/>
-        </w:rPr>
-        <w:t>3</w:t>
-      </w:r>
-      <w:r>
-        <w:rPr>
-          <w:rFonts w:cs="Times New Roman"/>
-          <w:bCs w:val="0"/>
-          <w:lang w:val="en-AU"/>
-        </w:rPr>
-        <w:t xml:space="preserve">.2 </w:t>
-      </w:r>
-      <w:r>
-        <w:rPr>
-          <w:rFonts w:cs="Times New Roman" w:hint="eastAsia"/>
-          <w:bCs w:val="0"/>
-          <w:lang w:val="en-AU"/>
-        </w:rPr>
-        <w:t>Preprocessing</w:t>
+        <w:jc w:val="center"/>
+        <w:textAlignment w:val="center"/>
+        <w:rPr>
+          <w:rFonts w:eastAsia="Times New Roman"/>
+          <w:i/>
+          <w:szCs w:val="24"/>
+          <w:lang w:bidi="hi-IN"/>
+        </w:rPr>
+      </w:pPr>
+      <w:r>
+        <w:rPr>
+          <w:rFonts w:eastAsia="Times New Roman"/>
+          <w:i/>
+          <w:szCs w:val="24"/>
+          <w:lang w:bidi="hi-IN"/>
+        </w:rPr>
+        <w:t>Score(</w:t>
+      </w:r>
+      <w:proofErr w:type="spellStart"/>
+      <w:proofErr w:type="gramStart"/>
+      <w:r>
+        <w:rPr>
+          <w:rFonts w:eastAsia="Times New Roman"/>
+          <w:i/>
+          <w:szCs w:val="24"/>
+          <w:lang w:bidi="hi-IN"/>
+        </w:rPr>
+        <w:t>f,c</w:t>
+      </w:r>
+      <w:proofErr w:type="spellEnd"/>
+      <w:proofErr w:type="gramEnd"/>
+      <w:r>
+        <w:rPr>
+          <w:rFonts w:eastAsia="Times New Roman"/>
+          <w:i/>
+          <w:szCs w:val="24"/>
+          <w:lang w:bidi="hi-IN"/>
+        </w:rPr>
+        <w:t>) = p(</w:t>
+      </w:r>
+      <w:proofErr w:type="spellStart"/>
+      <w:r>
+        <w:rPr>
+          <w:rFonts w:eastAsia="Times New Roman"/>
+          <w:i/>
+          <w:szCs w:val="24"/>
+          <w:lang w:bidi="hi-IN"/>
+        </w:rPr>
+        <w:t>c|t</w:t>
+      </w:r>
+      <w:proofErr w:type="spellEnd"/>
+      <w:r>
+        <w:rPr>
+          <w:rFonts w:eastAsia="Times New Roman"/>
+          <w:i/>
+          <w:szCs w:val="24"/>
+          <w:lang w:bidi="hi-IN"/>
+        </w:rPr>
+        <w:t>)</w:t>
       </w:r>
     </w:p>
     <w:p>
@@ -784,26 +1305,18 @@
         <w:jc w:val="left"/>
         <w:textAlignment w:val="center"/>
         <w:rPr>
-          <w:rFonts w:ascii="Times" w:eastAsia="Times New Roman" w:hAnsi="Times"/>
-          <w:szCs w:val="24"/>
-          <w:lang w:bidi="hi-IN"/>
-        </w:rPr>
-      </w:pPr>
-      <w:r>
-        <w:rPr>
-          <w:rFonts w:ascii="Times" w:eastAsia="Times New Roman" w:hAnsi="Times"/>
-          <w:szCs w:val="24"/>
-          <w:lang w:bidi="hi-IN"/>
-        </w:rPr>
-        <w:tab/>
-      </w:r>
-      <w:r>
-        <w:rPr>
-          <w:rFonts w:ascii="Times" w:eastAsia="Times New Roman" w:hAnsi="Times"/>
-          <w:szCs w:val="24"/>
-          <w:lang w:bidi="hi-IN"/>
-        </w:rPr>
-        <w:t>The tweets used in the project has been preprocessed to remove less informative contents such as author, time stamp, etc. The preprocessing is still needed for the project.</w:t>
+          <w:rFonts w:eastAsia="Times New Roman"/>
+          <w:szCs w:val="24"/>
+          <w:lang w:bidi="hi-IN"/>
+        </w:rPr>
+      </w:pPr>
+      <w:r>
+        <w:rPr>
+          <w:rFonts w:eastAsia="Times New Roman"/>
+          <w:szCs w:val="24"/>
+          <w:lang w:bidi="hi-IN"/>
+        </w:rPr>
+        <w:t xml:space="preserve">The system ranks all the features based on this score for three classes. And select the top 200 features from the result of class positive and class negative. </w:t>
       </w:r>
     </w:p>
     <w:p>
@@ -815,53 +1328,11 @@
         <w:jc w:val="left"/>
         <w:textAlignment w:val="center"/>
         <w:rPr>
-          <w:rFonts w:ascii="Times" w:eastAsia="Times New Roman" w:hAnsi="Times" w:hint="eastAsia"/>
-          <w:szCs w:val="24"/>
-          <w:lang w:bidi="hi-IN"/>
-        </w:rPr>
-      </w:pPr>
-      <w:r>
-        <w:rPr>
-          <w:rFonts w:ascii="Times" w:eastAsia="Times New Roman" w:hAnsi="Times"/>
-          <w:szCs w:val="24"/>
-          <w:lang w:bidi="hi-IN"/>
-        </w:rPr>
-        <w:t>In the preprocessing stage, the URLs, tags, and mentions is the tweets will be removed. And most of the stop words such as ‘the’, ‘a’ will also be removed due to limited information they provide. Another critical step for preprocessing is stemming. Stemming is an approach to assemble the strongly related tokens to the same type of token. For example, the present tense and the past tense of the same word usually represents the similar opinion.</w:t>
-      </w:r>
-    </w:p>
-    <w:p>
-      <w:pPr>
-        <w:pStyle w:val="Heading2"/>
-        <w:rPr>
-          <w:rFonts w:cs="Times New Roman" w:hint="eastAsia"/>
-          <w:bCs w:val="0"/>
-          <w:lang w:val="en-AU"/>
-        </w:rPr>
-      </w:pPr>
-      <w:r>
-        <w:rPr>
-          <w:rFonts w:cs="Times New Roman"/>
-          <w:bCs w:val="0"/>
-          <w:lang w:val="en-AU"/>
-        </w:rPr>
-        <w:t>3</w:t>
-      </w:r>
-      <w:r>
-        <w:rPr>
-          <w:rFonts w:cs="Times New Roman"/>
-          <w:bCs w:val="0"/>
-          <w:lang w:val="en-AU"/>
-        </w:rPr>
-        <w:t>.3</w:t>
-      </w:r>
-      <w:r>
-        <w:rPr>
-          <w:rFonts w:cs="Times New Roman"/>
-          <w:bCs w:val="0"/>
-          <w:lang w:val="en-AU"/>
-        </w:rPr>
-        <w:t xml:space="preserve"> Feature Selection</w:t>
-      </w:r>
+          <w:rFonts w:eastAsia="Times New Roman"/>
+          <w:szCs w:val="24"/>
+          <w:lang w:bidi="hi-IN"/>
+        </w:rPr>
+      </w:pPr>
     </w:p>
     <w:p>
       <w:pPr>
@@ -872,104 +1343,11 @@
         <w:jc w:val="left"/>
         <w:textAlignment w:val="center"/>
         <w:rPr>
-          <w:rFonts w:ascii="Times" w:eastAsia="Times New Roman" w:hAnsi="Times"/>
-          <w:szCs w:val="24"/>
-          <w:lang w:bidi="hi-IN"/>
-        </w:rPr>
-      </w:pPr>
-      <w:r>
-        <w:rPr>
-          <w:rFonts w:ascii="Times" w:eastAsia="Times New Roman" w:hAnsi="Times"/>
-          <w:szCs w:val="24"/>
-          <w:lang w:bidi="hi-IN"/>
-        </w:rPr>
-        <w:t>To select features that are more related to the sentiment of the tweets, a score imitating the degree of purity of the classification have been given to each of the features. The purity score of feature f towards class c can be calculated using the following formula.</w:t>
-      </w:r>
-    </w:p>
-    <w:p>
-      <w:pPr>
-        <w:widowControl/>
-        <w:autoSpaceDN/>
-        <w:adjustRightInd/>
-        <w:ind w:firstLine="0"/>
-        <w:jc w:val="left"/>
-        <w:textAlignment w:val="center"/>
-        <w:rPr>
-          <w:rFonts w:ascii="Times" w:eastAsia="Times New Roman" w:hAnsi="Times"/>
-          <w:szCs w:val="24"/>
-          <w:lang w:bidi="hi-IN"/>
-        </w:rPr>
-      </w:pPr>
-      <w:r>
-        <w:rPr>
-          <w:rFonts w:ascii="Times" w:eastAsia="Times New Roman" w:hAnsi="Times"/>
-          <w:szCs w:val="24"/>
-          <w:lang w:bidi="hi-IN"/>
-        </w:rPr>
-        <w:tab/>
-        <w:t>Score(</w:t>
-      </w:r>
-      <w:proofErr w:type="spellStart"/>
-      <w:proofErr w:type="gramStart"/>
-      <w:r>
-        <w:rPr>
-          <w:rFonts w:ascii="Times" w:eastAsia="Times New Roman" w:hAnsi="Times"/>
-          <w:szCs w:val="24"/>
-          <w:lang w:bidi="hi-IN"/>
-        </w:rPr>
-        <w:t>f,c</w:t>
-      </w:r>
-      <w:proofErr w:type="spellEnd"/>
-      <w:proofErr w:type="gramEnd"/>
-      <w:r>
-        <w:rPr>
-          <w:rFonts w:ascii="Times" w:eastAsia="Times New Roman" w:hAnsi="Times"/>
-          <w:szCs w:val="24"/>
-          <w:lang w:bidi="hi-IN"/>
-        </w:rPr>
-        <w:t>) = p(</w:t>
-      </w:r>
-      <w:proofErr w:type="spellStart"/>
-      <w:r>
-        <w:rPr>
-          <w:rFonts w:ascii="Times" w:eastAsia="Times New Roman" w:hAnsi="Times"/>
-          <w:szCs w:val="24"/>
-          <w:lang w:bidi="hi-IN"/>
-        </w:rPr>
-        <w:t>c|t</w:t>
-      </w:r>
-      <w:proofErr w:type="spellEnd"/>
-      <w:r>
-        <w:rPr>
-          <w:rFonts w:ascii="Times" w:eastAsia="Times New Roman" w:hAnsi="Times"/>
-          <w:szCs w:val="24"/>
-          <w:lang w:bidi="hi-IN"/>
-        </w:rPr>
-        <w:t>)</w:t>
-      </w:r>
-    </w:p>
-    <w:p>
-      <w:pPr>
-        <w:widowControl/>
-        <w:autoSpaceDN/>
-        <w:adjustRightInd/>
-        <w:ind w:firstLine="0"/>
-        <w:jc w:val="left"/>
-        <w:textAlignment w:val="center"/>
-        <w:rPr>
-          <w:rFonts w:ascii="Times" w:eastAsia="Times New Roman" w:hAnsi="Times" w:hint="eastAsia"/>
-          <w:szCs w:val="24"/>
-          <w:lang w:bidi="hi-IN"/>
-        </w:rPr>
-      </w:pPr>
-      <w:r>
-        <w:rPr>
-          <w:rFonts w:ascii="Times" w:eastAsia="Times New Roman" w:hAnsi="Times"/>
-          <w:szCs w:val="24"/>
-          <w:lang w:bidi="hi-IN"/>
-        </w:rPr>
-        <w:t xml:space="preserve">The system ranks all the features based on this score for three classes. And select the top 200 features from the result of class positive and class negative. </w:t>
-      </w:r>
+          <w:rFonts w:eastAsia="Times New Roman"/>
+          <w:szCs w:val="24"/>
+          <w:lang w:bidi="hi-IN"/>
+        </w:rPr>
+      </w:pPr>
       <w:r>
         <w:rPr>
           <w:noProof/>
@@ -998,18 +1376,34 @@
         <w:jc w:val="left"/>
         <w:textAlignment w:val="center"/>
         <w:rPr>
-          <w:rFonts w:ascii="Times" w:eastAsia="Times New Roman" w:hAnsi="Times" w:hint="eastAsia"/>
-          <w:szCs w:val="24"/>
-          <w:lang w:bidi="hi-IN"/>
-        </w:rPr>
-      </w:pPr>
-      <w:r>
-        <w:rPr>
-          <w:rFonts w:ascii="Times" w:eastAsia="Times New Roman" w:hAnsi="Times" w:hint="eastAsia"/>
-          <w:szCs w:val="24"/>
-          <w:lang w:bidi="hi-IN"/>
-        </w:rPr>
-        <w:t>Figure #:</w:t>
+          <w:rFonts w:eastAsia="Times New Roman"/>
+          <w:szCs w:val="24"/>
+          <w:lang w:bidi="hi-IN"/>
+        </w:rPr>
+      </w:pPr>
+      <w:r>
+        <w:rPr>
+          <w:rFonts w:eastAsia="Times New Roman"/>
+          <w:szCs w:val="24"/>
+          <w:lang w:bidi="hi-IN"/>
+        </w:rPr>
+        <w:t>Figure 1</w:t>
+      </w:r>
+      <w:r>
+        <w:rPr>
+          <w:rFonts w:eastAsia="Times New Roman"/>
+          <w:szCs w:val="24"/>
+          <w:lang w:bidi="hi-IN"/>
+        </w:rPr>
+        <w:t>:</w:t>
+      </w:r>
+      <w:r>
+        <w:rPr>
+          <w:rFonts w:eastAsia="Times New Roman"/>
+          <w:szCs w:val="24"/>
+          <w:lang w:bidi="hi-IN"/>
+        </w:rPr>
+        <w:t xml:space="preserve"> Comparison between attribute sets.</w:t>
       </w:r>
     </w:p>
     <w:p>
@@ -1021,7 +1415,7 @@
         <w:jc w:val="left"/>
         <w:textAlignment w:val="center"/>
         <w:rPr>
-          <w:rFonts w:ascii="Times" w:eastAsia="Times New Roman" w:hAnsi="Times" w:hint="eastAsia"/>
+          <w:rFonts w:eastAsia="Times New Roman"/>
           <w:szCs w:val="24"/>
           <w:lang w:bidi="hi-IN"/>
         </w:rPr>
@@ -1036,20 +1430,118 @@
         <w:jc w:val="left"/>
         <w:textAlignment w:val="center"/>
         <w:rPr>
-          <w:rFonts w:ascii="Times" w:eastAsia="Times New Roman" w:hAnsi="Times"/>
-          <w:szCs w:val="24"/>
-          <w:lang w:bidi="hi-IN"/>
-        </w:rPr>
-      </w:pPr>
-      <w:r>
-        <w:rPr>
-          <w:rFonts w:ascii="Times" w:eastAsia="Times New Roman" w:hAnsi="Times"/>
-          <w:szCs w:val="24"/>
-          <w:lang w:bidi="hi-IN"/>
-        </w:rPr>
-        <w:t>A comparison between the provided attribute set and the selected attribute set on the performance of the DT is shown in the figure #. It is easy to see that both the accuracy and the F-Measurement increased hugely in the selected attribute set. One of the reason is that in the provided attribute set, there are features represents the words like “at”, “are”, which may have high occurrence but barely contribute to the sentiment of the tweet. Another possible reason is that, the score function used in this project is basically assessing the purity of the classes, which would be beneficial for the DT to have a better performance.</w:t>
+          <w:rFonts w:eastAsia="Times New Roman"/>
+          <w:szCs w:val="24"/>
+          <w:lang w:bidi="hi-IN"/>
+        </w:rPr>
+      </w:pPr>
+      <w:r>
+        <w:rPr>
+          <w:rFonts w:eastAsia="Times New Roman"/>
+          <w:szCs w:val="24"/>
+          <w:lang w:bidi="hi-IN"/>
+        </w:rPr>
+        <w:t>A comparison between the provided attribute</w:t>
+      </w:r>
+      <w:r>
+        <w:rPr>
+          <w:rFonts w:eastAsia="Times New Roman"/>
+          <w:szCs w:val="24"/>
+          <w:lang w:bidi="hi-IN"/>
+        </w:rPr>
+        <w:t xml:space="preserve"> set and the selected attribute </w:t>
+      </w:r>
+      <w:r>
+        <w:rPr>
+          <w:rFonts w:eastAsia="Times New Roman"/>
+          <w:szCs w:val="24"/>
+          <w:lang w:bidi="hi-IN"/>
+        </w:rPr>
+        <w:t>set on the performance of</w:t>
+      </w:r>
+      <w:r>
+        <w:rPr>
+          <w:rFonts w:eastAsia="Times New Roman"/>
+          <w:szCs w:val="24"/>
+          <w:lang w:bidi="hi-IN"/>
+        </w:rPr>
+        <w:t xml:space="preserve"> the DT is shown in the F</w:t>
+      </w:r>
+      <w:r>
+        <w:rPr>
+          <w:rFonts w:eastAsia="Times New Roman"/>
+          <w:szCs w:val="24"/>
+          <w:lang w:bidi="hi-IN"/>
+        </w:rPr>
+        <w:t>igure 1</w:t>
+      </w:r>
+      <w:r>
+        <w:rPr>
+          <w:rFonts w:eastAsia="Times New Roman"/>
+          <w:szCs w:val="24"/>
+          <w:lang w:bidi="hi-IN"/>
+        </w:rPr>
+        <w:t>. It is easy to see that both the accuracy and the F-Measurement increased hugely in the selected attribute set. One of the reason is that in the provided attribute se</w:t>
+      </w:r>
+      <w:r>
+        <w:rPr>
+          <w:rFonts w:eastAsia="Times New Roman"/>
+          <w:szCs w:val="24"/>
+          <w:lang w:bidi="hi-IN"/>
+        </w:rPr>
+        <w:t>t, there are features representing</w:t>
+      </w:r>
+      <w:r>
+        <w:rPr>
+          <w:rFonts w:eastAsia="Times New Roman"/>
+          <w:szCs w:val="24"/>
+          <w:lang w:bidi="hi-IN"/>
+        </w:rPr>
+        <w:t xml:space="preserve"> the words like “at”, “are”, which may have high occurrence but barely contribute to the sentiment of the tweet. Anoth</w:t>
+      </w:r>
+      <w:r>
+        <w:rPr>
+          <w:rFonts w:eastAsia="Times New Roman"/>
+          <w:szCs w:val="24"/>
+          <w:lang w:bidi="hi-IN"/>
+        </w:rPr>
+        <w:t>er possible reason is that, the</w:t>
+      </w:r>
+      <w:r>
+        <w:rPr>
+          <w:rFonts w:eastAsia="Times New Roman"/>
+          <w:szCs w:val="24"/>
+          <w:lang w:bidi="hi-IN"/>
+        </w:rPr>
+        <w:t xml:space="preserve"> </w:t>
+      </w:r>
+      <w:r>
+        <w:rPr>
+          <w:rFonts w:eastAsia="Times New Roman"/>
+          <w:szCs w:val="24"/>
+          <w:lang w:bidi="hi-IN"/>
+        </w:rPr>
+        <w:t>score function</w:t>
+      </w:r>
+      <w:r>
+        <w:rPr>
+          <w:rFonts w:eastAsia="Times New Roman"/>
+          <w:szCs w:val="24"/>
+          <w:lang w:bidi="hi-IN"/>
+        </w:rPr>
+        <w:t xml:space="preserve"> </w:t>
+      </w:r>
+      <w:r>
+        <w:rPr>
+          <w:rFonts w:eastAsia="Times New Roman"/>
+          <w:szCs w:val="24"/>
+          <w:lang w:bidi="hi-IN"/>
+        </w:rPr>
+        <w:t>is basically assessing the purity of the classes, which would be beneficial for the DT to have a better performance.</w:t>
       </w:r>
     </w:p>
+    <w:bookmarkEnd w:id="0"/>
+    <w:bookmarkEnd w:id="1"/>
     <w:p>
       <w:pPr>
         <w:widowControl/>
@@ -1059,7 +1551,7 @@
         <w:jc w:val="left"/>
         <w:textAlignment w:val="center"/>
         <w:rPr>
-          <w:rFonts w:ascii="Times" w:eastAsia="Times New Roman" w:hAnsi="Times" w:hint="eastAsia"/>
+          <w:rFonts w:eastAsia="Times New Roman"/>
           <w:szCs w:val="24"/>
           <w:lang w:bidi="hi-IN"/>
         </w:rPr>
@@ -1069,14 +1561,14 @@
       <w:pPr>
         <w:pStyle w:val="Heading1"/>
         <w:rPr>
-          <w:rFonts w:cs="Times New Roman" w:hint="eastAsia"/>
+          <w:rFonts w:ascii="Times New Roman" w:hAnsi="Times New Roman" w:cs="Times New Roman"/>
           <w:sz w:val="28"/>
           <w:lang w:val="en-AU" w:bidi="hi-IN"/>
         </w:rPr>
       </w:pPr>
       <w:r>
         <w:rPr>
-          <w:rFonts w:cs="Times New Roman" w:hint="eastAsia"/>
+          <w:rFonts w:ascii="Times New Roman" w:hAnsi="Times New Roman" w:cs="Times New Roman"/>
           <w:sz w:val="28"/>
           <w:lang w:val="en-AU" w:bidi="hi-IN"/>
         </w:rPr>
@@ -1084,7 +1576,7 @@
       </w:r>
       <w:r>
         <w:rPr>
-          <w:rFonts w:cs="Times New Roman" w:hint="eastAsia"/>
+          <w:rFonts w:ascii="Times New Roman" w:hAnsi="Times New Roman" w:cs="Times New Roman"/>
           <w:sz w:val="28"/>
           <w:lang w:val="en-AU" w:bidi="hi-IN"/>
         </w:rPr>
@@ -1092,7 +1584,7 @@
       </w:r>
       <w:r>
         <w:rPr>
-          <w:rFonts w:cs="Times New Roman" w:hint="eastAsia"/>
+          <w:rFonts w:ascii="Times New Roman" w:hAnsi="Times New Roman" w:cs="Times New Roman"/>
           <w:sz w:val="28"/>
           <w:lang w:val="en-AU" w:bidi="hi-IN"/>
         </w:rPr>
@@ -1103,34 +1595,34 @@
       <w:pPr>
         <w:pStyle w:val="Heading2"/>
         <w:rPr>
-          <w:rFonts w:cs="Times New Roman"/>
+          <w:rFonts w:ascii="Times New Roman" w:hAnsi="Times New Roman" w:cs="Times New Roman"/>
           <w:lang w:val="en-AU"/>
         </w:rPr>
       </w:pPr>
       <w:r>
         <w:rPr>
-          <w:rFonts w:cs="Times New Roman"/>
+          <w:rFonts w:ascii="Times New Roman" w:hAnsi="Times New Roman" w:cs="Times New Roman"/>
           <w:lang w:val="en-AU"/>
         </w:rPr>
         <w:t>4.1</w:t>
       </w:r>
       <w:r>
         <w:rPr>
-          <w:rFonts w:cs="Times New Roman"/>
+          <w:rFonts w:ascii="Times New Roman" w:hAnsi="Times New Roman" w:cs="Times New Roman"/>
           <w:lang w:val="en-AU"/>
         </w:rPr>
         <w:t xml:space="preserve"> </w:t>
       </w:r>
       <w:r>
         <w:rPr>
-          <w:rFonts w:cs="Times New Roman" w:hint="eastAsia"/>
+          <w:rFonts w:ascii="Times New Roman" w:hAnsi="Times New Roman" w:cs="Times New Roman"/>
           <w:lang w:val="en-AU"/>
         </w:rPr>
         <w:t xml:space="preserve">Results of classifiers </w:t>
       </w:r>
       <w:r>
         <w:rPr>
-          <w:rFonts w:cs="Times New Roman"/>
+          <w:rFonts w:ascii="Times New Roman" w:hAnsi="Times New Roman" w:cs="Times New Roman"/>
           <w:lang w:val="en-AU"/>
         </w:rPr>
         <w:t xml:space="preserve"> </w:t>
@@ -1138,28 +1630,25 @@
     </w:p>
     <w:p>
       <w:pPr>
-        <w:rPr>
-          <w:rFonts w:ascii="Times" w:hAnsi="Times"/>
-          <w:szCs w:val="24"/>
-        </w:rPr>
-      </w:pPr>
-      <w:r>
-        <w:rPr>
-          <w:rFonts w:ascii="Times" w:hAnsi="Times"/>
-          <w:szCs w:val="24"/>
-        </w:rPr>
-        <w:t xml:space="preserve">As mentioned above, the project chose four machine learning algorithms, including NB, DT, RF, and KNN. All of them using the same dataset training.txt to build and train the model, then they evaluate the performances on the same dev.txt data. Specifically, for the KNN, the project use three nearest </w:t>
-      </w:r>
-      <w:r>
-        <w:rPr>
-          <w:rFonts w:ascii="Times" w:hAnsi="Times"/>
+        <w:ind w:firstLine="0"/>
+        <w:rPr>
+          <w:szCs w:val="24"/>
+        </w:rPr>
+      </w:pPr>
+      <w:r>
+        <w:rPr>
+          <w:szCs w:val="24"/>
+        </w:rPr>
+        <w:t xml:space="preserve">As mentioned above, the project chose four machine learning algorithms, including NB, DT, RF, and KNN. Specifically, for the KNN, the project use three nearest </w:t>
+      </w:r>
+      <w:r>
+        <w:rPr>
           <w:szCs w:val="24"/>
         </w:rPr>
         <w:t>neighbours</w:t>
       </w:r>
       <w:r>
         <w:rPr>
-          <w:rFonts w:ascii="Times" w:hAnsi="Times"/>
           <w:szCs w:val="24"/>
         </w:rPr>
         <w:t xml:space="preserve">. </w:t>
@@ -1167,17 +1656,80 @@
     </w:p>
     <w:p>
       <w:pPr>
-        <w:rPr>
-          <w:rFonts w:ascii="Times" w:hAnsi="Times" w:hint="eastAsia"/>
-          <w:szCs w:val="24"/>
-        </w:rPr>
-      </w:pPr>
-      <w:r>
-        <w:rPr>
-          <w:rFonts w:ascii="Times" w:hAnsi="Times"/>
-          <w:szCs w:val="24"/>
-        </w:rPr>
-        <w:t>The main statistic results of the data are shown as table #.</w:t>
+        <w:ind w:firstLine="0"/>
+        <w:rPr>
+          <w:szCs w:val="24"/>
+        </w:rPr>
+      </w:pPr>
+      <w:r>
+        <w:rPr>
+          <w:szCs w:val="24"/>
+        </w:rPr>
+        <w:t xml:space="preserve">The main statistic results </w:t>
+      </w:r>
+      <w:r>
+        <w:rPr>
+          <w:szCs w:val="24"/>
+        </w:rPr>
+        <w:t>of the data are shown in</w:t>
+      </w:r>
+      <w:r>
+        <w:rPr>
+          <w:szCs w:val="24"/>
+        </w:rPr>
+        <w:t xml:space="preserve"> table 1</w:t>
+      </w:r>
+      <w:r>
+        <w:rPr>
+          <w:szCs w:val="24"/>
+        </w:rPr>
+        <w:t>.</w:t>
+      </w:r>
+    </w:p>
+    <w:p>
+      <w:pPr>
+        <w:ind w:firstLine="0"/>
+        <w:rPr>
+          <w:szCs w:val="24"/>
+        </w:rPr>
+      </w:pPr>
+    </w:p>
+    <w:p>
+      <w:pPr>
+        <w:ind w:firstLine="0"/>
+        <w:rPr>
+          <w:szCs w:val="24"/>
+        </w:rPr>
+      </w:pPr>
+      <w:r>
+        <w:rPr>
+          <w:szCs w:val="24"/>
+        </w:rPr>
+        <w:t>Table 1</w:t>
+      </w:r>
+      <w:r>
+        <w:rPr>
+          <w:szCs w:val="24"/>
+        </w:rPr>
+        <w:t>:</w:t>
+      </w:r>
+      <w:r>
+        <w:rPr>
+          <w:szCs w:val="24"/>
+        </w:rPr>
+        <w:t xml:space="preserve"> Weka results of different </w:t>
+      </w:r>
+      <w:r>
+        <w:rPr>
+          <w:szCs w:val="24"/>
+        </w:rPr>
+        <w:t>classifiers</w:t>
+      </w:r>
+      <w:r>
+        <w:rPr>
+          <w:szCs w:val="24"/>
+        </w:rPr>
+        <w:t xml:space="preserve"> </w:t>
       </w:r>
     </w:p>
     <w:tbl>
@@ -1209,13 +1761,13 @@
           <w:p>
             <w:pPr>
               <w:rPr>
-                <w:rFonts w:ascii="Calibri" w:eastAsia="Times New Roman" w:hAnsi="Calibri"/>
+                <w:rFonts w:ascii="Times New Roman" w:eastAsia="Times New Roman" w:hAnsi="Times New Roman" w:cs="Times New Roman"/>
                 <w:color w:val="2E74B5"/>
               </w:rPr>
             </w:pPr>
             <w:r>
               <w:rPr>
-                <w:rFonts w:ascii="Calibri" w:eastAsia="Times New Roman" w:hAnsi="Calibri"/>
+                <w:rFonts w:ascii="Times New Roman" w:eastAsia="Times New Roman" w:hAnsi="Times New Roman" w:cs="Times New Roman"/>
                 <w:color w:val="2E74B5"/>
               </w:rPr>
               <w:t> </w:t>
@@ -1233,13 +1785,13 @@
               <w:ind w:firstLine="0"/>
               <w:cnfStyle w:val="100000000000" w:firstRow="1" w:lastRow="0" w:firstColumn="0" w:lastColumn="0" w:oddVBand="0" w:evenVBand="0" w:oddHBand="0" w:evenHBand="0" w:firstRowFirstColumn="0" w:firstRowLastColumn="0" w:lastRowFirstColumn="0" w:lastRowLastColumn="0"/>
               <w:rPr>
-                <w:rFonts w:ascii="Calibri" w:eastAsia="Times New Roman" w:hAnsi="Calibri" w:hint="eastAsia"/>
+                <w:rFonts w:ascii="Times New Roman" w:eastAsia="Times New Roman" w:hAnsi="Times New Roman" w:cs="Times New Roman"/>
                 <w:color w:val="000000"/>
               </w:rPr>
             </w:pPr>
             <w:r>
               <w:rPr>
-                <w:rFonts w:ascii="Calibri" w:eastAsia="Times New Roman" w:hAnsi="Calibri" w:hint="eastAsia"/>
+                <w:rFonts w:ascii="Times New Roman" w:eastAsia="Times New Roman" w:hAnsi="Times New Roman" w:cs="Times New Roman"/>
                 <w:b w:val="0"/>
                 <w:bCs w:val="0"/>
                 <w:color w:val="000000"/>
@@ -1259,7 +1811,7 @@
               <w:ind w:firstLine="0"/>
               <w:cnfStyle w:val="100000000000" w:firstRow="1" w:lastRow="0" w:firstColumn="0" w:lastColumn="0" w:oddVBand="0" w:evenVBand="0" w:oddHBand="0" w:evenHBand="0" w:firstRowFirstColumn="0" w:firstRowLastColumn="0" w:lastRowFirstColumn="0" w:lastRowLastColumn="0"/>
               <w:rPr>
-                <w:rFonts w:ascii="Calibri" w:eastAsia="Times New Roman" w:hAnsi="Calibri" w:hint="eastAsia"/>
+                <w:rFonts w:ascii="Times New Roman" w:eastAsia="Times New Roman" w:hAnsi="Times New Roman" w:cs="Times New Roman"/>
                 <w:b w:val="0"/>
                 <w:bCs w:val="0"/>
                 <w:color w:val="000000"/>
@@ -1267,7 +1819,7 @@
             </w:pPr>
             <w:r>
               <w:rPr>
-                <w:rFonts w:ascii="Calibri" w:eastAsia="Times New Roman" w:hAnsi="Calibri" w:hint="eastAsia"/>
+                <w:rFonts w:ascii="Times New Roman" w:eastAsia="Times New Roman" w:hAnsi="Times New Roman" w:cs="Times New Roman"/>
                 <w:b w:val="0"/>
                 <w:bCs w:val="0"/>
                 <w:color w:val="000000"/>
@@ -1287,7 +1839,7 @@
               <w:ind w:firstLine="0"/>
               <w:cnfStyle w:val="100000000000" w:firstRow="1" w:lastRow="0" w:firstColumn="0" w:lastColumn="0" w:oddVBand="0" w:evenVBand="0" w:oddHBand="0" w:evenHBand="0" w:firstRowFirstColumn="0" w:firstRowLastColumn="0" w:lastRowFirstColumn="0" w:lastRowLastColumn="0"/>
               <w:rPr>
-                <w:rFonts w:ascii="Calibri" w:eastAsia="Times New Roman" w:hAnsi="Calibri" w:hint="eastAsia"/>
+                <w:rFonts w:ascii="Times New Roman" w:eastAsia="Times New Roman" w:hAnsi="Times New Roman" w:cs="Times New Roman"/>
                 <w:b w:val="0"/>
                 <w:bCs w:val="0"/>
                 <w:color w:val="000000"/>
@@ -1295,7 +1847,7 @@
             </w:pPr>
             <w:r>
               <w:rPr>
-                <w:rFonts w:ascii="Calibri" w:eastAsia="Times New Roman" w:hAnsi="Calibri" w:hint="eastAsia"/>
+                <w:rFonts w:ascii="Times New Roman" w:eastAsia="Times New Roman" w:hAnsi="Times New Roman" w:cs="Times New Roman"/>
                 <w:b w:val="0"/>
                 <w:bCs w:val="0"/>
                 <w:color w:val="000000"/>
@@ -1315,7 +1867,7 @@
               <w:ind w:firstLine="0"/>
               <w:cnfStyle w:val="100000000000" w:firstRow="1" w:lastRow="0" w:firstColumn="0" w:lastColumn="0" w:oddVBand="0" w:evenVBand="0" w:oddHBand="0" w:evenHBand="0" w:firstRowFirstColumn="0" w:firstRowLastColumn="0" w:lastRowFirstColumn="0" w:lastRowLastColumn="0"/>
               <w:rPr>
-                <w:rFonts w:ascii="Calibri" w:eastAsia="Times New Roman" w:hAnsi="Calibri"/>
+                <w:rFonts w:ascii="Times New Roman" w:eastAsia="Times New Roman" w:hAnsi="Times New Roman" w:cs="Times New Roman"/>
                 <w:b w:val="0"/>
                 <w:bCs w:val="0"/>
                 <w:color w:val="000000"/>
@@ -1323,7 +1875,7 @@
             </w:pPr>
             <w:r>
               <w:rPr>
-                <w:rFonts w:ascii="Calibri" w:eastAsia="Times New Roman" w:hAnsi="Calibri"/>
+                <w:rFonts w:ascii="Times New Roman" w:eastAsia="Times New Roman" w:hAnsi="Times New Roman" w:cs="Times New Roman"/>
                 <w:b w:val="0"/>
                 <w:bCs w:val="0"/>
                 <w:color w:val="000000"/>
@@ -1349,7 +1901,7 @@
             <w:pPr>
               <w:ind w:firstLine="0"/>
               <w:rPr>
-                <w:rFonts w:ascii="Calibri" w:eastAsia="Times New Roman" w:hAnsi="Calibri"/>
+                <w:rFonts w:ascii="Times New Roman" w:eastAsia="Times New Roman" w:hAnsi="Times New Roman" w:cs="Times New Roman"/>
                 <w:b w:val="0"/>
                 <w:bCs w:val="0"/>
                 <w:color w:val="000000"/>
@@ -1357,7 +1909,7 @@
             </w:pPr>
             <w:r>
               <w:rPr>
-                <w:rFonts w:ascii="Calibri" w:eastAsia="Times New Roman" w:hAnsi="Calibri"/>
+                <w:rFonts w:ascii="Times New Roman" w:eastAsia="Times New Roman" w:hAnsi="Times New Roman" w:cs="Times New Roman"/>
                 <w:b w:val="0"/>
                 <w:bCs w:val="0"/>
                 <w:color w:val="000000"/>
@@ -1366,7 +1918,7 @@
             </w:r>
             <w:r>
               <w:rPr>
-                <w:rFonts w:ascii="Calibri" w:eastAsia="Times New Roman" w:hAnsi="Calibri"/>
+                <w:rFonts w:ascii="Times New Roman" w:eastAsia="Times New Roman" w:hAnsi="Times New Roman" w:cs="Times New Roman"/>
                 <w:b w:val="0"/>
                 <w:bCs w:val="0"/>
                 <w:color w:val="000000"/>
@@ -1386,13 +1938,13 @@
               <w:ind w:firstLine="0"/>
               <w:cnfStyle w:val="000000100000" w:firstRow="0" w:lastRow="0" w:firstColumn="0" w:lastColumn="0" w:oddVBand="0" w:evenVBand="0" w:oddHBand="1" w:evenHBand="0" w:firstRowFirstColumn="0" w:firstRowLastColumn="0" w:lastRowFirstColumn="0" w:lastRowLastColumn="0"/>
               <w:rPr>
-                <w:rFonts w:ascii="Calibri" w:eastAsia="Times New Roman" w:hAnsi="Calibri"/>
+                <w:rFonts w:ascii="Times New Roman" w:eastAsia="Times New Roman" w:hAnsi="Times New Roman" w:cs="Times New Roman"/>
                 <w:color w:val="000000"/>
               </w:rPr>
             </w:pPr>
             <w:r>
               <w:rPr>
-                <w:rFonts w:ascii="Calibri" w:eastAsia="Times New Roman" w:hAnsi="Calibri"/>
+                <w:rFonts w:ascii="Times New Roman" w:eastAsia="Times New Roman" w:hAnsi="Times New Roman" w:cs="Times New Roman"/>
                 <w:color w:val="000000"/>
               </w:rPr>
               <w:t>2.02</w:t>
@@ -1410,13 +1962,13 @@
               <w:ind w:firstLine="0"/>
               <w:cnfStyle w:val="000000100000" w:firstRow="0" w:lastRow="0" w:firstColumn="0" w:lastColumn="0" w:oddVBand="0" w:evenVBand="0" w:oddHBand="1" w:evenHBand="0" w:firstRowFirstColumn="0" w:firstRowLastColumn="0" w:lastRowFirstColumn="0" w:lastRowLastColumn="0"/>
               <w:rPr>
-                <w:rFonts w:ascii="Calibri" w:eastAsia="Times New Roman" w:hAnsi="Calibri"/>
+                <w:rFonts w:ascii="Times New Roman" w:eastAsia="Times New Roman" w:hAnsi="Times New Roman" w:cs="Times New Roman"/>
                 <w:color w:val="000000"/>
               </w:rPr>
             </w:pPr>
             <w:r>
               <w:rPr>
-                <w:rFonts w:ascii="Calibri" w:eastAsia="Times New Roman" w:hAnsi="Calibri"/>
+                <w:rFonts w:ascii="Times New Roman" w:eastAsia="Times New Roman" w:hAnsi="Times New Roman" w:cs="Times New Roman"/>
                 <w:color w:val="000000"/>
               </w:rPr>
               <w:t>0.24</w:t>
@@ -1434,13 +1986,13 @@
               <w:ind w:firstLine="0"/>
               <w:cnfStyle w:val="000000100000" w:firstRow="0" w:lastRow="0" w:firstColumn="0" w:lastColumn="0" w:oddVBand="0" w:evenVBand="0" w:oddHBand="1" w:evenHBand="0" w:firstRowFirstColumn="0" w:firstRowLastColumn="0" w:lastRowFirstColumn="0" w:lastRowLastColumn="0"/>
               <w:rPr>
-                <w:rFonts w:ascii="Calibri" w:eastAsia="Times New Roman" w:hAnsi="Calibri"/>
+                <w:rFonts w:ascii="Times New Roman" w:eastAsia="Times New Roman" w:hAnsi="Times New Roman" w:cs="Times New Roman"/>
                 <w:color w:val="000000"/>
               </w:rPr>
             </w:pPr>
             <w:r>
               <w:rPr>
-                <w:rFonts w:ascii="Calibri" w:eastAsia="Times New Roman" w:hAnsi="Calibri"/>
+                <w:rFonts w:ascii="Times New Roman" w:eastAsia="Times New Roman" w:hAnsi="Times New Roman" w:cs="Times New Roman"/>
                 <w:color w:val="000000"/>
               </w:rPr>
               <w:t>3.15</w:t>
@@ -1458,13 +2010,13 @@
               <w:ind w:firstLine="0"/>
               <w:cnfStyle w:val="000000100000" w:firstRow="0" w:lastRow="0" w:firstColumn="0" w:lastColumn="0" w:oddVBand="0" w:evenVBand="0" w:oddHBand="1" w:evenHBand="0" w:firstRowFirstColumn="0" w:firstRowLastColumn="0" w:lastRowFirstColumn="0" w:lastRowLastColumn="0"/>
               <w:rPr>
-                <w:rFonts w:ascii="Calibri" w:eastAsia="Times New Roman" w:hAnsi="Calibri"/>
+                <w:rFonts w:ascii="Times New Roman" w:eastAsia="Times New Roman" w:hAnsi="Times New Roman" w:cs="Times New Roman"/>
                 <w:color w:val="000000"/>
               </w:rPr>
             </w:pPr>
             <w:r>
               <w:rPr>
-                <w:rFonts w:ascii="Calibri" w:eastAsia="Times New Roman" w:hAnsi="Calibri"/>
+                <w:rFonts w:ascii="Times New Roman" w:eastAsia="Times New Roman" w:hAnsi="Times New Roman" w:cs="Times New Roman"/>
                 <w:color w:val="000000"/>
               </w:rPr>
               <w:t>217.72</w:t>
@@ -1487,13 +2039,13 @@
             <w:pPr>
               <w:ind w:firstLine="0"/>
               <w:rPr>
-                <w:rFonts w:ascii="Calibri" w:eastAsia="Times New Roman" w:hAnsi="Calibri"/>
+                <w:rFonts w:ascii="Times New Roman" w:eastAsia="Times New Roman" w:hAnsi="Times New Roman" w:cs="Times New Roman"/>
                 <w:color w:val="000000"/>
               </w:rPr>
             </w:pPr>
             <w:r>
               <w:rPr>
-                <w:rFonts w:ascii="Calibri" w:eastAsia="Times New Roman" w:hAnsi="Calibri"/>
+                <w:rFonts w:ascii="Times New Roman" w:eastAsia="Times New Roman" w:hAnsi="Times New Roman" w:cs="Times New Roman"/>
                 <w:b w:val="0"/>
                 <w:bCs w:val="0"/>
                 <w:color w:val="000000"/>
@@ -1513,13 +2065,13 @@
               <w:ind w:firstLine="0"/>
               <w:cnfStyle w:val="000000000000" w:firstRow="0" w:lastRow="0" w:firstColumn="0" w:lastColumn="0" w:oddVBand="0" w:evenVBand="0" w:oddHBand="0" w:evenHBand="0" w:firstRowFirstColumn="0" w:firstRowLastColumn="0" w:lastRowFirstColumn="0" w:lastRowLastColumn="0"/>
               <w:rPr>
-                <w:rFonts w:ascii="Calibri" w:eastAsia="Times New Roman" w:hAnsi="Calibri"/>
+                <w:rFonts w:ascii="Times New Roman" w:eastAsia="Times New Roman" w:hAnsi="Times New Roman" w:cs="Times New Roman"/>
                 <w:color w:val="000000"/>
               </w:rPr>
             </w:pPr>
             <w:r>
               <w:rPr>
-                <w:rFonts w:ascii="Calibri" w:eastAsia="Times New Roman" w:hAnsi="Calibri"/>
+                <w:rFonts w:ascii="Times New Roman" w:eastAsia="Times New Roman" w:hAnsi="Times New Roman" w:cs="Times New Roman"/>
                 <w:color w:val="000000"/>
               </w:rPr>
               <w:t>0.209</w:t>
@@ -1537,13 +2089,13 @@
               <w:ind w:firstLine="0"/>
               <w:cnfStyle w:val="000000000000" w:firstRow="0" w:lastRow="0" w:firstColumn="0" w:lastColumn="0" w:oddVBand="0" w:evenVBand="0" w:oddHBand="0" w:evenHBand="0" w:firstRowFirstColumn="0" w:firstRowLastColumn="0" w:lastRowFirstColumn="0" w:lastRowLastColumn="0"/>
               <w:rPr>
-                <w:rFonts w:ascii="Calibri" w:eastAsia="Times New Roman" w:hAnsi="Calibri"/>
+                <w:rFonts w:ascii="Times New Roman" w:eastAsia="Times New Roman" w:hAnsi="Times New Roman" w:cs="Times New Roman"/>
                 <w:color w:val="000000"/>
               </w:rPr>
             </w:pPr>
             <w:r>
               <w:rPr>
-                <w:rFonts w:ascii="Calibri" w:eastAsia="Times New Roman" w:hAnsi="Calibri"/>
+                <w:rFonts w:ascii="Times New Roman" w:eastAsia="Times New Roman" w:hAnsi="Times New Roman" w:cs="Times New Roman"/>
                 <w:color w:val="000000"/>
               </w:rPr>
               <w:t>0.336</w:t>
@@ -1561,13 +2113,13 @@
               <w:ind w:firstLine="0"/>
               <w:cnfStyle w:val="000000000000" w:firstRow="0" w:lastRow="0" w:firstColumn="0" w:lastColumn="0" w:oddVBand="0" w:evenVBand="0" w:oddHBand="0" w:evenHBand="0" w:firstRowFirstColumn="0" w:firstRowLastColumn="0" w:lastRowFirstColumn="0" w:lastRowLastColumn="0"/>
               <w:rPr>
-                <w:rFonts w:ascii="Calibri" w:eastAsia="Times New Roman" w:hAnsi="Calibri"/>
+                <w:rFonts w:ascii="Times New Roman" w:eastAsia="Times New Roman" w:hAnsi="Times New Roman" w:cs="Times New Roman"/>
                 <w:color w:val="000000"/>
               </w:rPr>
             </w:pPr>
             <w:r>
               <w:rPr>
-                <w:rFonts w:ascii="Calibri" w:eastAsia="Times New Roman" w:hAnsi="Calibri"/>
+                <w:rFonts w:ascii="Times New Roman" w:eastAsia="Times New Roman" w:hAnsi="Times New Roman" w:cs="Times New Roman"/>
                 <w:color w:val="000000"/>
               </w:rPr>
               <w:t>0.336</w:t>
@@ -1585,13 +2137,13 @@
               <w:ind w:firstLine="0"/>
               <w:cnfStyle w:val="000000000000" w:firstRow="0" w:lastRow="0" w:firstColumn="0" w:lastColumn="0" w:oddVBand="0" w:evenVBand="0" w:oddHBand="0" w:evenHBand="0" w:firstRowFirstColumn="0" w:firstRowLastColumn="0" w:lastRowFirstColumn="0" w:lastRowLastColumn="0"/>
               <w:rPr>
-                <w:rFonts w:ascii="Calibri" w:eastAsia="Times New Roman" w:hAnsi="Calibri"/>
+                <w:rFonts w:ascii="Times New Roman" w:eastAsia="Times New Roman" w:hAnsi="Times New Roman" w:cs="Times New Roman"/>
                 <w:color w:val="000000"/>
               </w:rPr>
             </w:pPr>
             <w:r>
               <w:rPr>
-                <w:rFonts w:ascii="Calibri" w:eastAsia="Times New Roman" w:hAnsi="Calibri"/>
+                <w:rFonts w:ascii="Times New Roman" w:eastAsia="Times New Roman" w:hAnsi="Times New Roman" w:cs="Times New Roman"/>
                 <w:color w:val="000000"/>
               </w:rPr>
               <w:t>0.336</w:t>
@@ -1615,13 +2167,13 @@
             <w:pPr>
               <w:ind w:firstLine="0"/>
               <w:rPr>
-                <w:rFonts w:ascii="Calibri" w:eastAsia="Times New Roman" w:hAnsi="Calibri"/>
+                <w:rFonts w:ascii="Times New Roman" w:eastAsia="Times New Roman" w:hAnsi="Times New Roman" w:cs="Times New Roman"/>
                 <w:color w:val="000000"/>
               </w:rPr>
             </w:pPr>
             <w:r>
               <w:rPr>
-                <w:rFonts w:ascii="Calibri" w:eastAsia="Times New Roman" w:hAnsi="Calibri"/>
+                <w:rFonts w:ascii="Times New Roman" w:eastAsia="Times New Roman" w:hAnsi="Times New Roman" w:cs="Times New Roman"/>
                 <w:b w:val="0"/>
                 <w:bCs w:val="0"/>
                 <w:color w:val="000000"/>
@@ -1641,13 +2193,13 @@
               <w:ind w:firstLine="0"/>
               <w:cnfStyle w:val="000000100000" w:firstRow="0" w:lastRow="0" w:firstColumn="0" w:lastColumn="0" w:oddVBand="0" w:evenVBand="0" w:oddHBand="1" w:evenHBand="0" w:firstRowFirstColumn="0" w:firstRowLastColumn="0" w:lastRowFirstColumn="0" w:lastRowLastColumn="0"/>
               <w:rPr>
-                <w:rFonts w:ascii="Calibri" w:eastAsia="Times New Roman" w:hAnsi="Calibri"/>
+                <w:rFonts w:ascii="Times New Roman" w:eastAsia="Times New Roman" w:hAnsi="Times New Roman" w:cs="Times New Roman"/>
                 <w:color w:val="000000"/>
               </w:rPr>
             </w:pPr>
             <w:r>
               <w:rPr>
-                <w:rFonts w:ascii="Calibri" w:eastAsia="Times New Roman" w:hAnsi="Calibri"/>
+                <w:rFonts w:ascii="Times New Roman" w:eastAsia="Times New Roman" w:hAnsi="Times New Roman" w:cs="Times New Roman"/>
                 <w:color w:val="000000"/>
               </w:rPr>
               <w:t>0.545</w:t>
@@ -1665,13 +2217,13 @@
               <w:ind w:firstLine="0"/>
               <w:cnfStyle w:val="000000100000" w:firstRow="0" w:lastRow="0" w:firstColumn="0" w:lastColumn="0" w:oddVBand="0" w:evenVBand="0" w:oddHBand="1" w:evenHBand="0" w:firstRowFirstColumn="0" w:firstRowLastColumn="0" w:lastRowFirstColumn="0" w:lastRowLastColumn="0"/>
               <w:rPr>
-                <w:rFonts w:ascii="Calibri" w:eastAsia="Times New Roman" w:hAnsi="Calibri"/>
+                <w:rFonts w:ascii="Times New Roman" w:eastAsia="Times New Roman" w:hAnsi="Times New Roman" w:cs="Times New Roman"/>
                 <w:color w:val="000000"/>
               </w:rPr>
             </w:pPr>
             <w:r>
               <w:rPr>
-                <w:rFonts w:ascii="Calibri" w:eastAsia="Times New Roman" w:hAnsi="Calibri"/>
+                <w:rFonts w:ascii="Times New Roman" w:eastAsia="Times New Roman" w:hAnsi="Times New Roman" w:cs="Times New Roman"/>
                 <w:color w:val="000000"/>
               </w:rPr>
               <w:t>0.647</w:t>
@@ -1689,13 +2241,13 @@
               <w:ind w:firstLine="0"/>
               <w:cnfStyle w:val="000000100000" w:firstRow="0" w:lastRow="0" w:firstColumn="0" w:lastColumn="0" w:oddVBand="0" w:evenVBand="0" w:oddHBand="1" w:evenHBand="0" w:firstRowFirstColumn="0" w:firstRowLastColumn="0" w:lastRowFirstColumn="0" w:lastRowLastColumn="0"/>
               <w:rPr>
-                <w:rFonts w:ascii="Calibri" w:eastAsia="Times New Roman" w:hAnsi="Calibri"/>
+                <w:rFonts w:ascii="Times New Roman" w:eastAsia="Times New Roman" w:hAnsi="Times New Roman" w:cs="Times New Roman"/>
                 <w:color w:val="000000"/>
               </w:rPr>
             </w:pPr>
             <w:r>
               <w:rPr>
-                <w:rFonts w:ascii="Calibri" w:eastAsia="Times New Roman" w:hAnsi="Calibri"/>
+                <w:rFonts w:ascii="Times New Roman" w:eastAsia="Times New Roman" w:hAnsi="Times New Roman" w:cs="Times New Roman"/>
                 <w:color w:val="000000"/>
               </w:rPr>
               <w:t>0.651</w:t>
@@ -1713,13 +2265,13 @@
               <w:ind w:firstLine="0"/>
               <w:cnfStyle w:val="000000100000" w:firstRow="0" w:lastRow="0" w:firstColumn="0" w:lastColumn="0" w:oddVBand="0" w:evenVBand="0" w:oddHBand="1" w:evenHBand="0" w:firstRowFirstColumn="0" w:firstRowLastColumn="0" w:lastRowFirstColumn="0" w:lastRowLastColumn="0"/>
               <w:rPr>
-                <w:rFonts w:ascii="Calibri" w:eastAsia="Times New Roman" w:hAnsi="Calibri"/>
+                <w:rFonts w:ascii="Times New Roman" w:eastAsia="Times New Roman" w:hAnsi="Times New Roman" w:cs="Times New Roman"/>
                 <w:color w:val="000000"/>
               </w:rPr>
             </w:pPr>
             <w:r>
               <w:rPr>
-                <w:rFonts w:ascii="Calibri" w:eastAsia="Times New Roman" w:hAnsi="Calibri"/>
+                <w:rFonts w:ascii="Times New Roman" w:eastAsia="Times New Roman" w:hAnsi="Times New Roman" w:cs="Times New Roman"/>
                 <w:color w:val="000000"/>
               </w:rPr>
               <w:t>0.639</w:t>
@@ -1742,13 +2294,13 @@
             <w:pPr>
               <w:ind w:firstLine="0"/>
               <w:rPr>
-                <w:rFonts w:ascii="Calibri" w:eastAsia="Times New Roman" w:hAnsi="Calibri"/>
+                <w:rFonts w:ascii="Times New Roman" w:eastAsia="Times New Roman" w:hAnsi="Times New Roman" w:cs="Times New Roman"/>
                 <w:color w:val="000000"/>
               </w:rPr>
             </w:pPr>
             <w:r>
               <w:rPr>
-                <w:rFonts w:ascii="Calibri" w:eastAsia="Times New Roman" w:hAnsi="Calibri"/>
+                <w:rFonts w:ascii="Times New Roman" w:eastAsia="Times New Roman" w:hAnsi="Times New Roman" w:cs="Times New Roman"/>
                 <w:b w:val="0"/>
                 <w:bCs w:val="0"/>
                 <w:color w:val="000000"/>
@@ -1768,13 +2320,13 @@
               <w:ind w:firstLine="0"/>
               <w:cnfStyle w:val="000000000000" w:firstRow="0" w:lastRow="0" w:firstColumn="0" w:lastColumn="0" w:oddVBand="0" w:evenVBand="0" w:oddHBand="0" w:evenHBand="0" w:firstRowFirstColumn="0" w:firstRowLastColumn="0" w:lastRowFirstColumn="0" w:lastRowLastColumn="0"/>
               <w:rPr>
-                <w:rFonts w:ascii="Calibri" w:eastAsia="Times New Roman" w:hAnsi="Calibri"/>
+                <w:rFonts w:ascii="Times New Roman" w:eastAsia="Times New Roman" w:hAnsi="Times New Roman" w:cs="Times New Roman"/>
                 <w:color w:val="000000"/>
               </w:rPr>
             </w:pPr>
             <w:r>
               <w:rPr>
-                <w:rFonts w:ascii="Calibri" w:eastAsia="Times New Roman" w:hAnsi="Calibri"/>
+                <w:rFonts w:ascii="Times New Roman" w:eastAsia="Times New Roman" w:hAnsi="Times New Roman" w:cs="Times New Roman"/>
                 <w:color w:val="000000"/>
               </w:rPr>
               <w:t>0.553</w:t>
@@ -1792,13 +2344,13 @@
               <w:ind w:firstLine="0"/>
               <w:cnfStyle w:val="000000000000" w:firstRow="0" w:lastRow="0" w:firstColumn="0" w:lastColumn="0" w:oddVBand="0" w:evenVBand="0" w:oddHBand="0" w:evenHBand="0" w:firstRowFirstColumn="0" w:firstRowLastColumn="0" w:lastRowFirstColumn="0" w:lastRowLastColumn="0"/>
               <w:rPr>
-                <w:rFonts w:ascii="Calibri" w:eastAsia="Times New Roman" w:hAnsi="Calibri"/>
+                <w:rFonts w:ascii="Times New Roman" w:eastAsia="Times New Roman" w:hAnsi="Times New Roman" w:cs="Times New Roman"/>
                 <w:color w:val="000000"/>
               </w:rPr>
             </w:pPr>
             <w:r>
               <w:rPr>
-                <w:rFonts w:ascii="Calibri" w:eastAsia="Times New Roman" w:hAnsi="Calibri"/>
+                <w:rFonts w:ascii="Times New Roman" w:eastAsia="Times New Roman" w:hAnsi="Times New Roman" w:cs="Times New Roman"/>
                 <w:color w:val="000000"/>
               </w:rPr>
               <w:t>0.621</w:t>
@@ -1816,13 +2368,13 @@
               <w:ind w:firstLine="0"/>
               <w:cnfStyle w:val="000000000000" w:firstRow="0" w:lastRow="0" w:firstColumn="0" w:lastColumn="0" w:oddVBand="0" w:evenVBand="0" w:oddHBand="0" w:evenHBand="0" w:firstRowFirstColumn="0" w:firstRowLastColumn="0" w:lastRowFirstColumn="0" w:lastRowLastColumn="0"/>
               <w:rPr>
-                <w:rFonts w:ascii="Calibri" w:eastAsia="Times New Roman" w:hAnsi="Calibri"/>
+                <w:rFonts w:ascii="Times New Roman" w:eastAsia="Times New Roman" w:hAnsi="Times New Roman" w:cs="Times New Roman"/>
                 <w:color w:val="000000"/>
               </w:rPr>
             </w:pPr>
             <w:r>
               <w:rPr>
-                <w:rFonts w:ascii="Calibri" w:eastAsia="Times New Roman" w:hAnsi="Calibri"/>
+                <w:rFonts w:ascii="Times New Roman" w:eastAsia="Times New Roman" w:hAnsi="Times New Roman" w:cs="Times New Roman"/>
                 <w:color w:val="000000"/>
               </w:rPr>
               <w:t>0.626</w:t>
@@ -1840,13 +2392,13 @@
               <w:ind w:firstLine="0"/>
               <w:cnfStyle w:val="000000000000" w:firstRow="0" w:lastRow="0" w:firstColumn="0" w:lastColumn="0" w:oddVBand="0" w:evenVBand="0" w:oddHBand="0" w:evenHBand="0" w:firstRowFirstColumn="0" w:firstRowLastColumn="0" w:lastRowFirstColumn="0" w:lastRowLastColumn="0"/>
               <w:rPr>
-                <w:rFonts w:ascii="Calibri" w:eastAsia="Times New Roman" w:hAnsi="Calibri"/>
+                <w:rFonts w:ascii="Times New Roman" w:eastAsia="Times New Roman" w:hAnsi="Times New Roman" w:cs="Times New Roman"/>
                 <w:color w:val="000000"/>
               </w:rPr>
             </w:pPr>
             <w:r>
               <w:rPr>
-                <w:rFonts w:ascii="Calibri" w:eastAsia="Times New Roman" w:hAnsi="Calibri"/>
+                <w:rFonts w:ascii="Times New Roman" w:eastAsia="Times New Roman" w:hAnsi="Times New Roman" w:cs="Times New Roman"/>
                 <w:color w:val="000000"/>
               </w:rPr>
               <w:t>0.625</w:t>
@@ -1870,13 +2422,13 @@
             <w:pPr>
               <w:ind w:firstLine="0"/>
               <w:rPr>
-                <w:rFonts w:ascii="Calibri" w:eastAsia="Times New Roman" w:hAnsi="Calibri"/>
+                <w:rFonts w:ascii="Times New Roman" w:eastAsia="Times New Roman" w:hAnsi="Times New Roman" w:cs="Times New Roman"/>
                 <w:color w:val="000000"/>
               </w:rPr>
             </w:pPr>
             <w:r>
               <w:rPr>
-                <w:rFonts w:ascii="Calibri" w:eastAsia="Times New Roman" w:hAnsi="Calibri"/>
+                <w:rFonts w:ascii="Times New Roman" w:eastAsia="Times New Roman" w:hAnsi="Times New Roman" w:cs="Times New Roman"/>
                 <w:b w:val="0"/>
                 <w:bCs w:val="0"/>
                 <w:color w:val="000000"/>
@@ -1896,13 +2448,13 @@
               <w:ind w:firstLine="0"/>
               <w:cnfStyle w:val="000000100000" w:firstRow="0" w:lastRow="0" w:firstColumn="0" w:lastColumn="0" w:oddVBand="0" w:evenVBand="0" w:oddHBand="1" w:evenHBand="0" w:firstRowFirstColumn="0" w:firstRowLastColumn="0" w:lastRowFirstColumn="0" w:lastRowLastColumn="0"/>
               <w:rPr>
-                <w:rFonts w:ascii="Calibri" w:eastAsia="Times New Roman" w:hAnsi="Calibri"/>
+                <w:rFonts w:ascii="Times New Roman" w:eastAsia="Times New Roman" w:hAnsi="Times New Roman" w:cs="Times New Roman"/>
                 <w:color w:val="000000"/>
               </w:rPr>
             </w:pPr>
             <w:r>
               <w:rPr>
-                <w:rFonts w:ascii="Calibri" w:eastAsia="Times New Roman" w:hAnsi="Calibri"/>
+                <w:rFonts w:ascii="Times New Roman" w:eastAsia="Times New Roman" w:hAnsi="Times New Roman" w:cs="Times New Roman"/>
                 <w:color w:val="000000"/>
               </w:rPr>
               <w:t>0.5534</w:t>
@@ -1920,13 +2472,13 @@
               <w:ind w:firstLine="0"/>
               <w:cnfStyle w:val="000000100000" w:firstRow="0" w:lastRow="0" w:firstColumn="0" w:lastColumn="0" w:oddVBand="0" w:evenVBand="0" w:oddHBand="1" w:evenHBand="0" w:firstRowFirstColumn="0" w:firstRowLastColumn="0" w:lastRowFirstColumn="0" w:lastRowLastColumn="0"/>
               <w:rPr>
-                <w:rFonts w:ascii="Calibri" w:eastAsia="Times New Roman" w:hAnsi="Calibri"/>
+                <w:rFonts w:ascii="Times New Roman" w:eastAsia="Times New Roman" w:hAnsi="Times New Roman" w:cs="Times New Roman"/>
                 <w:color w:val="000000"/>
               </w:rPr>
             </w:pPr>
             <w:r>
               <w:rPr>
-                <w:rFonts w:ascii="Calibri" w:eastAsia="Times New Roman" w:hAnsi="Calibri"/>
+                <w:rFonts w:ascii="Times New Roman" w:eastAsia="Times New Roman" w:hAnsi="Times New Roman" w:cs="Times New Roman"/>
                 <w:color w:val="000000"/>
               </w:rPr>
               <w:t>0.6208</w:t>
@@ -1944,13 +2496,13 @@
               <w:ind w:firstLine="0"/>
               <w:cnfStyle w:val="000000100000" w:firstRow="0" w:lastRow="0" w:firstColumn="0" w:lastColumn="0" w:oddVBand="0" w:evenVBand="0" w:oddHBand="1" w:evenHBand="0" w:firstRowFirstColumn="0" w:firstRowLastColumn="0" w:lastRowFirstColumn="0" w:lastRowLastColumn="0"/>
               <w:rPr>
-                <w:rFonts w:ascii="Calibri" w:eastAsia="Times New Roman" w:hAnsi="Calibri"/>
+                <w:rFonts w:ascii="Times New Roman" w:eastAsia="Times New Roman" w:hAnsi="Times New Roman" w:cs="Times New Roman"/>
                 <w:color w:val="000000"/>
               </w:rPr>
             </w:pPr>
             <w:r>
               <w:rPr>
-                <w:rFonts w:ascii="Calibri" w:eastAsia="Times New Roman" w:hAnsi="Calibri"/>
+                <w:rFonts w:ascii="Times New Roman" w:eastAsia="Times New Roman" w:hAnsi="Times New Roman" w:cs="Times New Roman"/>
                 <w:color w:val="000000"/>
               </w:rPr>
               <w:t>0.6265</w:t>
@@ -1968,13 +2520,13 @@
               <w:ind w:firstLine="0"/>
               <w:cnfStyle w:val="000000100000" w:firstRow="0" w:lastRow="0" w:firstColumn="0" w:lastColumn="0" w:oddVBand="0" w:evenVBand="0" w:oddHBand="1" w:evenHBand="0" w:firstRowFirstColumn="0" w:firstRowLastColumn="0" w:lastRowFirstColumn="0" w:lastRowLastColumn="0"/>
               <w:rPr>
-                <w:rFonts w:ascii="Calibri" w:eastAsia="Times New Roman" w:hAnsi="Calibri"/>
+                <w:rFonts w:ascii="Times New Roman" w:eastAsia="Times New Roman" w:hAnsi="Times New Roman" w:cs="Times New Roman"/>
                 <w:color w:val="000000"/>
               </w:rPr>
             </w:pPr>
             <w:r>
               <w:rPr>
-                <w:rFonts w:ascii="Calibri" w:eastAsia="Times New Roman" w:hAnsi="Calibri"/>
+                <w:rFonts w:ascii="Times New Roman" w:eastAsia="Times New Roman" w:hAnsi="Times New Roman" w:cs="Times New Roman"/>
                 <w:color w:val="000000"/>
               </w:rPr>
               <w:t>0.6251</w:t>
@@ -1997,13 +2549,13 @@
             <w:pPr>
               <w:ind w:firstLine="0"/>
               <w:rPr>
-                <w:rFonts w:ascii="Calibri" w:eastAsia="Times New Roman" w:hAnsi="Calibri"/>
+                <w:rFonts w:ascii="Times New Roman" w:eastAsia="Times New Roman" w:hAnsi="Times New Roman" w:cs="Times New Roman"/>
                 <w:color w:val="000000"/>
               </w:rPr>
             </w:pPr>
             <w:r>
               <w:rPr>
-                <w:rFonts w:ascii="Calibri" w:eastAsia="Times New Roman" w:hAnsi="Calibri"/>
+                <w:rFonts w:ascii="Times New Roman" w:eastAsia="Times New Roman" w:hAnsi="Times New Roman" w:cs="Times New Roman"/>
                 <w:b w:val="0"/>
                 <w:bCs w:val="0"/>
                 <w:color w:val="000000"/>
@@ -2023,13 +2575,13 @@
               <w:ind w:firstLine="0"/>
               <w:cnfStyle w:val="000000000000" w:firstRow="0" w:lastRow="0" w:firstColumn="0" w:lastColumn="0" w:oddVBand="0" w:evenVBand="0" w:oddHBand="0" w:evenHBand="0" w:firstRowFirstColumn="0" w:firstRowLastColumn="0" w:lastRowFirstColumn="0" w:lastRowLastColumn="0"/>
               <w:rPr>
-                <w:rFonts w:ascii="Calibri" w:eastAsia="Times New Roman" w:hAnsi="Calibri"/>
+                <w:rFonts w:ascii="Times New Roman" w:eastAsia="Times New Roman" w:hAnsi="Times New Roman" w:cs="Times New Roman"/>
                 <w:color w:val="000000"/>
               </w:rPr>
             </w:pPr>
             <w:r>
               <w:rPr>
-                <w:rFonts w:ascii="Calibri" w:eastAsia="Times New Roman" w:hAnsi="Calibri"/>
+                <w:rFonts w:ascii="Times New Roman" w:eastAsia="Times New Roman" w:hAnsi="Times New Roman" w:cs="Times New Roman"/>
                 <w:color w:val="000000"/>
               </w:rPr>
               <w:t>0.504</w:t>
@@ -2047,13 +2599,13 @@
               <w:ind w:firstLine="0"/>
               <w:cnfStyle w:val="000000000000" w:firstRow="0" w:lastRow="0" w:firstColumn="0" w:lastColumn="0" w:oddVBand="0" w:evenVBand="0" w:oddHBand="0" w:evenHBand="0" w:firstRowFirstColumn="0" w:firstRowLastColumn="0" w:lastRowFirstColumn="0" w:lastRowLastColumn="0"/>
               <w:rPr>
-                <w:rFonts w:ascii="Calibri" w:eastAsia="Times New Roman" w:hAnsi="Calibri"/>
+                <w:rFonts w:ascii="Times New Roman" w:eastAsia="Times New Roman" w:hAnsi="Times New Roman" w:cs="Times New Roman"/>
                 <w:color w:val="000000"/>
               </w:rPr>
             </w:pPr>
             <w:r>
               <w:rPr>
-                <w:rFonts w:ascii="Calibri" w:eastAsia="Times New Roman" w:hAnsi="Calibri"/>
+                <w:rFonts w:ascii="Times New Roman" w:eastAsia="Times New Roman" w:hAnsi="Times New Roman" w:cs="Times New Roman"/>
                 <w:color w:val="000000"/>
               </w:rPr>
               <w:t>0.593</w:t>
@@ -2071,13 +2623,13 @@
               <w:ind w:firstLine="0"/>
               <w:cnfStyle w:val="000000000000" w:firstRow="0" w:lastRow="0" w:firstColumn="0" w:lastColumn="0" w:oddVBand="0" w:evenVBand="0" w:oddHBand="0" w:evenHBand="0" w:firstRowFirstColumn="0" w:firstRowLastColumn="0" w:lastRowFirstColumn="0" w:lastRowLastColumn="0"/>
               <w:rPr>
-                <w:rFonts w:ascii="Calibri" w:eastAsia="Times New Roman" w:hAnsi="Calibri"/>
+                <w:rFonts w:ascii="Times New Roman" w:eastAsia="Times New Roman" w:hAnsi="Times New Roman" w:cs="Times New Roman"/>
                 <w:color w:val="000000"/>
               </w:rPr>
             </w:pPr>
             <w:r>
               <w:rPr>
-                <w:rFonts w:ascii="Calibri" w:eastAsia="Times New Roman" w:hAnsi="Calibri"/>
+                <w:rFonts w:ascii="Times New Roman" w:eastAsia="Times New Roman" w:hAnsi="Times New Roman" w:cs="Times New Roman"/>
                 <w:color w:val="000000"/>
               </w:rPr>
               <w:t>0.604</w:t>
@@ -2095,13 +2647,13 @@
               <w:ind w:firstLine="0"/>
               <w:cnfStyle w:val="000000000000" w:firstRow="0" w:lastRow="0" w:firstColumn="0" w:lastColumn="0" w:oddVBand="0" w:evenVBand="0" w:oddHBand="0" w:evenHBand="0" w:firstRowFirstColumn="0" w:firstRowLastColumn="0" w:lastRowFirstColumn="0" w:lastRowLastColumn="0"/>
               <w:rPr>
-                <w:rFonts w:ascii="Calibri" w:eastAsia="Times New Roman" w:hAnsi="Calibri"/>
+                <w:rFonts w:ascii="Times New Roman" w:eastAsia="Times New Roman" w:hAnsi="Times New Roman" w:cs="Times New Roman"/>
                 <w:color w:val="000000"/>
               </w:rPr>
             </w:pPr>
             <w:r>
               <w:rPr>
-                <w:rFonts w:ascii="Calibri" w:eastAsia="Times New Roman" w:hAnsi="Calibri"/>
+                <w:rFonts w:ascii="Times New Roman" w:eastAsia="Times New Roman" w:hAnsi="Times New Roman" w:cs="Times New Roman"/>
                 <w:color w:val="000000"/>
               </w:rPr>
               <w:t>0.608</w:t>
@@ -2125,13 +2677,13 @@
             <w:pPr>
               <w:ind w:firstLine="0"/>
               <w:rPr>
-                <w:rFonts w:ascii="Calibri" w:eastAsia="Times New Roman" w:hAnsi="Calibri"/>
+                <w:rFonts w:ascii="Times New Roman" w:eastAsia="Times New Roman" w:hAnsi="Times New Roman" w:cs="Times New Roman"/>
                 <w:color w:val="000000"/>
               </w:rPr>
             </w:pPr>
             <w:r>
               <w:rPr>
-                <w:rFonts w:ascii="Calibri" w:eastAsia="Times New Roman" w:hAnsi="Calibri"/>
+                <w:rFonts w:ascii="Times New Roman" w:eastAsia="Times New Roman" w:hAnsi="Times New Roman" w:cs="Times New Roman"/>
                 <w:b w:val="0"/>
                 <w:bCs w:val="0"/>
                 <w:color w:val="000000"/>
@@ -2151,13 +2703,13 @@
               <w:ind w:firstLine="0"/>
               <w:cnfStyle w:val="000000100000" w:firstRow="0" w:lastRow="0" w:firstColumn="0" w:lastColumn="0" w:oddVBand="0" w:evenVBand="0" w:oddHBand="1" w:evenHBand="0" w:firstRowFirstColumn="0" w:firstRowLastColumn="0" w:lastRowFirstColumn="0" w:lastRowLastColumn="0"/>
               <w:rPr>
-                <w:rFonts w:ascii="Calibri" w:eastAsia="Times New Roman" w:hAnsi="Calibri"/>
+                <w:rFonts w:ascii="Times New Roman" w:eastAsia="Times New Roman" w:hAnsi="Times New Roman" w:cs="Times New Roman"/>
                 <w:color w:val="000000"/>
               </w:rPr>
             </w:pPr>
             <w:r>
               <w:rPr>
-                <w:rFonts w:ascii="Calibri" w:eastAsia="Times New Roman" w:hAnsi="Calibri"/>
+                <w:rFonts w:ascii="Times New Roman" w:eastAsia="Times New Roman" w:hAnsi="Times New Roman" w:cs="Times New Roman"/>
                 <w:color w:val="000000"/>
               </w:rPr>
               <w:t>0.679</w:t>
@@ -2175,13 +2727,13 @@
               <w:ind w:firstLine="0"/>
               <w:cnfStyle w:val="000000100000" w:firstRow="0" w:lastRow="0" w:firstColumn="0" w:lastColumn="0" w:oddVBand="0" w:evenVBand="0" w:oddHBand="1" w:evenHBand="0" w:firstRowFirstColumn="0" w:firstRowLastColumn="0" w:lastRowFirstColumn="0" w:lastRowLastColumn="0"/>
               <w:rPr>
-                <w:rFonts w:ascii="Calibri" w:eastAsia="Times New Roman" w:hAnsi="Calibri"/>
+                <w:rFonts w:ascii="Times New Roman" w:eastAsia="Times New Roman" w:hAnsi="Times New Roman" w:cs="Times New Roman"/>
                 <w:color w:val="000000"/>
               </w:rPr>
             </w:pPr>
             <w:r>
               <w:rPr>
-                <w:rFonts w:ascii="Calibri" w:eastAsia="Times New Roman" w:hAnsi="Calibri"/>
+                <w:rFonts w:ascii="Times New Roman" w:eastAsia="Times New Roman" w:hAnsi="Times New Roman" w:cs="Times New Roman"/>
                 <w:color w:val="000000"/>
               </w:rPr>
               <w:t>0.679</w:t>
@@ -2199,13 +2751,13 @@
               <w:ind w:firstLine="0"/>
               <w:cnfStyle w:val="000000100000" w:firstRow="0" w:lastRow="0" w:firstColumn="0" w:lastColumn="0" w:oddVBand="0" w:evenVBand="0" w:oddHBand="1" w:evenHBand="0" w:firstRowFirstColumn="0" w:firstRowLastColumn="0" w:lastRowFirstColumn="0" w:lastRowLastColumn="0"/>
               <w:rPr>
-                <w:rFonts w:ascii="Calibri" w:eastAsia="Times New Roman" w:hAnsi="Calibri"/>
+                <w:rFonts w:ascii="Times New Roman" w:eastAsia="Times New Roman" w:hAnsi="Times New Roman" w:cs="Times New Roman"/>
                 <w:color w:val="000000"/>
               </w:rPr>
             </w:pPr>
             <w:r>
               <w:rPr>
-                <w:rFonts w:ascii="Calibri" w:eastAsia="Times New Roman" w:hAnsi="Calibri"/>
+                <w:rFonts w:ascii="Times New Roman" w:eastAsia="Times New Roman" w:hAnsi="Times New Roman" w:cs="Times New Roman"/>
                 <w:color w:val="000000"/>
               </w:rPr>
               <w:t>0.73</w:t>
@@ -2223,13 +2775,13 @@
               <w:ind w:firstLine="0"/>
               <w:cnfStyle w:val="000000100000" w:firstRow="0" w:lastRow="0" w:firstColumn="0" w:lastColumn="0" w:oddVBand="0" w:evenVBand="0" w:oddHBand="1" w:evenHBand="0" w:firstRowFirstColumn="0" w:firstRowLastColumn="0" w:lastRowFirstColumn="0" w:lastRowLastColumn="0"/>
               <w:rPr>
-                <w:rFonts w:ascii="Calibri" w:eastAsia="Times New Roman" w:hAnsi="Calibri"/>
+                <w:rFonts w:ascii="Times New Roman" w:eastAsia="Times New Roman" w:hAnsi="Times New Roman" w:cs="Times New Roman"/>
                 <w:color w:val="000000"/>
               </w:rPr>
             </w:pPr>
             <w:r>
               <w:rPr>
-                <w:rFonts w:ascii="Calibri" w:eastAsia="Times New Roman" w:hAnsi="Calibri"/>
+                <w:rFonts w:ascii="Times New Roman" w:eastAsia="Times New Roman" w:hAnsi="Times New Roman" w:cs="Times New Roman"/>
                 <w:color w:val="000000"/>
               </w:rPr>
               <w:t>0.73</w:t>
@@ -2241,7 +2793,6 @@
     <w:p>
       <w:pPr>
         <w:rPr>
-          <w:rFonts w:ascii="Times" w:hAnsi="Times" w:hint="eastAsia"/>
           <w:szCs w:val="24"/>
         </w:rPr>
       </w:pPr>
@@ -2249,38 +2800,155 @@
     <w:p>
       <w:pPr>
         <w:rPr>
-          <w:rFonts w:ascii="Times" w:hAnsi="Times"/>
-          <w:szCs w:val="24"/>
-        </w:rPr>
-      </w:pPr>
-      <w:r>
-        <w:rPr>
-          <w:rFonts w:ascii="Times" w:hAnsi="Times"/>
-          <w:szCs w:val="24"/>
-        </w:rPr>
-        <w:t>The effectiveness measurements that will be used to evaluate the classifiers in the paper are Avg. ROC Area and Avg. F-Measure. The main reason is the imbalance of the data set. Accuracy could be impacted significantly by the class distribution. For example, a classifier who make wrong decisions to all instances of class A, and if class A is in the minority of the test set, the classifier could still get a high accuracy. On the contrary, the Avg. F-Measure and Avg. ROC Area can handle the unbalanced classes much better. (Ref)</w:t>
+          <w:szCs w:val="24"/>
+        </w:rPr>
+      </w:pPr>
+      <w:r>
+        <w:rPr>
+          <w:szCs w:val="24"/>
+        </w:rPr>
+        <w:t>The effectiveness measurements that will be used to evaluate the classifiers in the paper are Avg. ROC Area and Avg. F-Measure. The main reas</w:t>
+      </w:r>
+      <w:r>
+        <w:rPr>
+          <w:szCs w:val="24"/>
+        </w:rPr>
+        <w:t>on is the imbalance of the data</w:t>
+      </w:r>
+      <w:r>
+        <w:rPr>
+          <w:szCs w:val="24"/>
+        </w:rPr>
+        <w:t>set. Accuracy could be impacted significantly by the class distribution</w:t>
+      </w:r>
+      <w:r>
+        <w:rPr>
+          <w:szCs w:val="24"/>
+        </w:rPr>
+        <w:t xml:space="preserve"> </w:t>
+      </w:r>
+      <w:r>
+        <w:rPr>
+          <w:szCs w:val="24"/>
+        </w:rPr>
+        <w:t>(</w:t>
+      </w:r>
+      <w:proofErr w:type="spellStart"/>
+      <w:r>
+        <w:rPr>
+          <w:szCs w:val="24"/>
+          <w:lang w:bidi="hi-IN"/>
+        </w:rPr>
+        <w:t>Jeni</w:t>
+      </w:r>
+      <w:proofErr w:type="spellEnd"/>
+      <w:r>
+        <w:rPr>
+          <w:szCs w:val="24"/>
+          <w:lang w:bidi="hi-IN"/>
+        </w:rPr>
+        <w:t>, 2013</w:t>
+      </w:r>
+      <w:r>
+        <w:rPr>
+          <w:szCs w:val="24"/>
+        </w:rPr>
+        <w:t>)</w:t>
+      </w:r>
+      <w:r>
+        <w:rPr>
+          <w:szCs w:val="24"/>
+        </w:rPr>
+        <w:t xml:space="preserve">. For example, a classifier who make wrong decisions to </w:t>
+      </w:r>
+      <w:r>
+        <w:rPr>
+          <w:szCs w:val="24"/>
+        </w:rPr>
+        <w:t>all instances of class A, and when</w:t>
+      </w:r>
+      <w:r>
+        <w:rPr>
+          <w:szCs w:val="24"/>
+        </w:rPr>
+        <w:t xml:space="preserve"> class A is in the minority of the test set, the classifier could still get a high accuracy. On the contrary, the Avg. F-Measure and Avg. ROC Area can handle the unbalanced classes much better</w:t>
+      </w:r>
+      <w:r>
+        <w:rPr>
+          <w:szCs w:val="24"/>
+        </w:rPr>
+        <w:t xml:space="preserve"> </w:t>
+      </w:r>
+      <w:r>
+        <w:rPr>
+          <w:szCs w:val="24"/>
+        </w:rPr>
+        <w:t>(</w:t>
+      </w:r>
+      <w:proofErr w:type="spellStart"/>
+      <w:r>
+        <w:rPr>
+          <w:szCs w:val="24"/>
+          <w:lang w:bidi="hi-IN"/>
+        </w:rPr>
+        <w:t>Jeni</w:t>
+      </w:r>
+      <w:proofErr w:type="spellEnd"/>
+      <w:r>
+        <w:rPr>
+          <w:szCs w:val="24"/>
+          <w:lang w:bidi="hi-IN"/>
+        </w:rPr>
+        <w:t>, 2013</w:t>
+      </w:r>
+      <w:r>
+        <w:rPr>
+          <w:szCs w:val="24"/>
+        </w:rPr>
+        <w:t>)</w:t>
+      </w:r>
+      <w:r>
+        <w:rPr>
+          <w:szCs w:val="24"/>
+        </w:rPr>
+        <w:t xml:space="preserve">. </w:t>
       </w:r>
     </w:p>
     <w:p>
       <w:pPr>
         <w:rPr>
-          <w:rFonts w:ascii="Times" w:hAnsi="Times"/>
-          <w:szCs w:val="24"/>
-        </w:rPr>
-      </w:pPr>
-      <w:r>
-        <w:rPr>
-          <w:rFonts w:ascii="Times" w:hAnsi="Times"/>
-          <w:szCs w:val="24"/>
-        </w:rPr>
-        <w:t>A comparison on these measurements along with Accuracy between the classes are show as Figure #.</w:t>
+          <w:szCs w:val="24"/>
+        </w:rPr>
+      </w:pPr>
+      <w:r>
+        <w:rPr>
+          <w:szCs w:val="24"/>
+        </w:rPr>
+        <w:t>A comparison of</w:t>
+      </w:r>
+      <w:r>
+        <w:rPr>
+          <w:szCs w:val="24"/>
+        </w:rPr>
+        <w:t xml:space="preserve"> these measurements along with Accuracy between </w:t>
+      </w:r>
+      <w:r>
+        <w:rPr>
+          <w:szCs w:val="24"/>
+        </w:rPr>
+        <w:t>the classes are show as Figure 2</w:t>
+      </w:r>
+      <w:r>
+        <w:rPr>
+          <w:szCs w:val="24"/>
+        </w:rPr>
+        <w:t>.</w:t>
       </w:r>
     </w:p>
     <w:p>
       <w:pPr>
         <w:ind w:firstLine="0"/>
         <w:rPr>
-          <w:rFonts w:ascii="Times" w:hAnsi="Times" w:hint="eastAsia"/>
           <w:szCs w:val="24"/>
         </w:rPr>
       </w:pPr>
@@ -2289,7 +2957,6 @@
       <w:pPr>
         <w:ind w:firstLine="0"/>
         <w:rPr>
-          <w:rFonts w:ascii="Times" w:hAnsi="Times" w:hint="eastAsia"/>
           <w:szCs w:val="24"/>
         </w:rPr>
       </w:pPr>
@@ -2298,18 +2965,14 @@
       <w:pPr>
         <w:ind w:firstLine="0"/>
         <w:rPr>
-          <w:rFonts w:ascii="Times" w:hAnsi="Times" w:hint="eastAsia"/>
-          <w:szCs w:val="24"/>
-        </w:rPr>
-      </w:pPr>
-      <w:bookmarkStart w:id="0" w:name="_GoBack"/>
-      <w:bookmarkEnd w:id="0"/>
+          <w:szCs w:val="24"/>
+        </w:rPr>
+      </w:pPr>
     </w:p>
     <w:p>
       <w:pPr>
         <w:ind w:firstLine="0"/>
         <w:rPr>
-          <w:rFonts w:ascii="Times" w:hAnsi="Times" w:hint="eastAsia"/>
           <w:szCs w:val="24"/>
         </w:rPr>
       </w:pPr>
@@ -2318,7 +2981,6 @@
       <w:pPr>
         <w:ind w:firstLine="0"/>
         <w:rPr>
-          <w:rFonts w:ascii="Times" w:hAnsi="Times" w:hint="eastAsia"/>
           <w:szCs w:val="24"/>
         </w:rPr>
       </w:pPr>
@@ -2356,144 +3018,292 @@
       </w:r>
       <w:r>
         <w:rPr>
-          <w:rFonts w:ascii="Times" w:hAnsi="Times" w:hint="eastAsia"/>
-          <w:szCs w:val="24"/>
-        </w:rPr>
-        <w:t>Figure #:</w:t>
+          <w:szCs w:val="24"/>
+        </w:rPr>
+        <w:t>Figure 2</w:t>
+      </w:r>
+      <w:r>
+        <w:rPr>
+          <w:szCs w:val="24"/>
+        </w:rPr>
+        <w:t>:</w:t>
+      </w:r>
+      <w:r>
+        <w:rPr>
+          <w:szCs w:val="24"/>
+        </w:rPr>
+        <w:t xml:space="preserve"> Comparison of main measurements between classifiers</w:t>
+      </w:r>
+      <w:r>
+        <w:rPr>
+          <w:szCs w:val="24"/>
+        </w:rPr>
+        <w:t>.</w:t>
       </w:r>
     </w:p>
     <w:p>
       <w:pPr>
         <w:rPr>
-          <w:rFonts w:ascii="Times" w:hAnsi="Times" w:hint="eastAsia"/>
           <w:szCs w:val="24"/>
         </w:rPr>
       </w:pPr>
     </w:p>
     <w:p>
       <w:pPr>
-        <w:rPr>
-          <w:rFonts w:ascii="Times" w:hAnsi="Times" w:hint="eastAsia"/>
-          <w:szCs w:val="24"/>
-        </w:rPr>
-      </w:pPr>
-      <w:r>
-        <w:rPr>
-          <w:rFonts w:ascii="Times" w:hAnsi="Times"/>
-          <w:szCs w:val="24"/>
-        </w:rPr>
-        <w:t>As can be seen from the Figure #, NB is the lowest in all the three measurements. RF perform slightly better in F-Measure and Accuracy and acquired notably higher ROC area compare to DT. RF and KNN behave similarly with hardly noticeable differences with KNN.</w:t>
+        <w:ind w:firstLine="0"/>
+        <w:rPr>
+          <w:szCs w:val="24"/>
+        </w:rPr>
+      </w:pPr>
+      <w:r>
+        <w:rPr>
+          <w:szCs w:val="24"/>
+        </w:rPr>
+        <w:t>As can be seen from the Figure 2</w:t>
+      </w:r>
+      <w:r>
+        <w:rPr>
+          <w:szCs w:val="24"/>
+        </w:rPr>
+        <w:t xml:space="preserve">, NB </w:t>
+      </w:r>
+      <w:r>
+        <w:rPr>
+          <w:szCs w:val="24"/>
+        </w:rPr>
+        <w:t>behave badly</w:t>
+      </w:r>
+      <w:r>
+        <w:rPr>
+          <w:szCs w:val="24"/>
+        </w:rPr>
+        <w:t xml:space="preserve"> in all three measurements. RF perform slightly better in F-Measure and Accuracy </w:t>
+      </w:r>
+      <w:r>
+        <w:rPr>
+          <w:szCs w:val="24"/>
+        </w:rPr>
+        <w:t xml:space="preserve">also </w:t>
+      </w:r>
+      <w:r>
+        <w:rPr>
+          <w:szCs w:val="24"/>
+        </w:rPr>
+        <w:t>have</w:t>
+      </w:r>
+      <w:r>
+        <w:rPr>
+          <w:szCs w:val="24"/>
+        </w:rPr>
+        <w:t xml:space="preserve"> notably higher ROC area compare to DT. RF and KNN behave similarly with hardly</w:t>
+      </w:r>
+      <w:r>
+        <w:rPr>
+          <w:szCs w:val="24"/>
+        </w:rPr>
+        <w:t xml:space="preserve"> noticeable differences</w:t>
+      </w:r>
+      <w:r>
+        <w:rPr>
+          <w:szCs w:val="24"/>
+        </w:rPr>
+        <w:t>.</w:t>
       </w:r>
     </w:p>
     <w:p>
       <w:pPr>
-        <w:rPr>
-          <w:rFonts w:ascii="Times" w:hAnsi="Times" w:hint="eastAsia"/>
-          <w:szCs w:val="24"/>
-        </w:rPr>
-      </w:pPr>
+        <w:pStyle w:val="Heading2"/>
+        <w:rPr>
+          <w:rFonts w:ascii="Times New Roman" w:hAnsi="Times New Roman" w:cs="Times New Roman"/>
+          <w:lang w:val="en-AU"/>
+        </w:rPr>
+      </w:pPr>
+      <w:r>
+        <w:rPr>
+          <w:rFonts w:ascii="Times New Roman" w:hAnsi="Times New Roman" w:cs="Times New Roman"/>
+          <w:lang w:val="en-AU"/>
+        </w:rPr>
+        <w:t>4</w:t>
+      </w:r>
+      <w:r>
+        <w:rPr>
+          <w:rFonts w:ascii="Times New Roman" w:hAnsi="Times New Roman" w:cs="Times New Roman"/>
+          <w:lang w:val="en-AU"/>
+        </w:rPr>
+        <w:t>.2</w:t>
+      </w:r>
+      <w:r>
+        <w:rPr>
+          <w:rFonts w:ascii="Times New Roman" w:hAnsi="Times New Roman" w:cs="Times New Roman"/>
+          <w:lang w:val="en-AU"/>
+        </w:rPr>
+        <w:t xml:space="preserve"> </w:t>
+      </w:r>
+      <w:r>
+        <w:rPr>
+          <w:rFonts w:ascii="Times New Roman" w:hAnsi="Times New Roman" w:cs="Times New Roman"/>
+          <w:lang w:val="en-AU"/>
+        </w:rPr>
+        <w:t>Performance Analysis</w:t>
+      </w:r>
+      <w:r>
+        <w:rPr>
+          <w:rFonts w:ascii="Times New Roman" w:hAnsi="Times New Roman" w:cs="Times New Roman"/>
+          <w:lang w:val="en-AU"/>
+        </w:rPr>
+        <w:t xml:space="preserve">  </w:t>
+      </w:r>
     </w:p>
     <w:p>
       <w:pPr>
-        <w:pStyle w:val="Heading2"/>
-        <w:rPr>
-          <w:rFonts w:cs="Times New Roman" w:hint="eastAsia"/>
-          <w:lang w:val="en-AU"/>
-        </w:rPr>
-      </w:pPr>
-      <w:r>
-        <w:rPr>
-          <w:rFonts w:cs="Times New Roman"/>
-          <w:lang w:val="en-AU"/>
-        </w:rPr>
-        <w:t>4</w:t>
-      </w:r>
-      <w:r>
-        <w:rPr>
-          <w:rFonts w:cs="Times New Roman"/>
-          <w:lang w:val="en-AU"/>
-        </w:rPr>
-        <w:t>.2</w:t>
-      </w:r>
-      <w:r>
-        <w:rPr>
-          <w:rFonts w:cs="Times New Roman"/>
-          <w:lang w:val="en-AU"/>
-        </w:rPr>
-        <w:t xml:space="preserve"> </w:t>
-      </w:r>
-      <w:r>
-        <w:rPr>
-          <w:rFonts w:cs="Times New Roman" w:hint="eastAsia"/>
-          <w:lang w:val="en-AU"/>
-        </w:rPr>
-        <w:t>Performance Analysis</w:t>
-      </w:r>
-      <w:r>
-        <w:rPr>
-          <w:rFonts w:cs="Times New Roman" w:hint="eastAsia"/>
-          <w:lang w:val="en-AU"/>
-        </w:rPr>
-        <w:t xml:space="preserve"> </w:t>
-      </w:r>
-      <w:r>
-        <w:rPr>
-          <w:rFonts w:cs="Times New Roman"/>
-          <w:lang w:val="en-AU"/>
-        </w:rPr>
-        <w:t xml:space="preserve"> </w:t>
+        <w:ind w:firstLine="0"/>
+        <w:rPr>
+          <w:szCs w:val="24"/>
+        </w:rPr>
+      </w:pPr>
+      <w:bookmarkStart w:id="2" w:name="OLE_LINK3"/>
+      <w:bookmarkStart w:id="3" w:name="OLE_LINK4"/>
+      <w:r>
+        <w:rPr>
+          <w:szCs w:val="24"/>
+        </w:rPr>
+        <w:t xml:space="preserve">NB is based on the assumption that the attributes are independent </w:t>
+      </w:r>
+      <w:r>
+        <w:rPr>
+          <w:szCs w:val="24"/>
+        </w:rPr>
+        <w:t>of</w:t>
+      </w:r>
+      <w:r>
+        <w:rPr>
+          <w:szCs w:val="24"/>
+        </w:rPr>
+        <w:t xml:space="preserve"> each other, which is not true in this case. Another problem</w:t>
+      </w:r>
+      <w:r>
+        <w:rPr>
+          <w:szCs w:val="24"/>
+        </w:rPr>
+        <w:t xml:space="preserve"> caused by the</w:t>
+      </w:r>
+      <w:r>
+        <w:rPr>
+          <w:szCs w:val="24"/>
+        </w:rPr>
+        <w:t xml:space="preserve"> assumption is the zero-frequency problem. If a certain feature value has not occurred within a certain classification, which is quite common in sentiment analysis, the related conditional probability would be zero which will influence the performance of the classifier hugely.</w:t>
       </w:r>
     </w:p>
     <w:p>
       <w:pPr>
         <w:rPr>
-          <w:rFonts w:ascii="Times" w:hAnsi="Times"/>
-          <w:szCs w:val="24"/>
-        </w:rPr>
-      </w:pPr>
-      <w:r>
-        <w:rPr>
-          <w:rFonts w:ascii="Times" w:hAnsi="Times"/>
-          <w:szCs w:val="24"/>
-        </w:rPr>
-        <w:t>NB is based on the assumption that the attributes are independent from each other, which is not true in this case. Another serious problem raised from this assumption is the zero-frequency problem. If a certain feature value has not occurred within a certain classification, which is quite common in sentiment analysis, the related conditional probability would be zero which will influence the performance of the classifier hugely.</w:t>
-      </w:r>
+          <w:szCs w:val="24"/>
+        </w:rPr>
+      </w:pPr>
     </w:p>
     <w:p>
       <w:pPr>
-        <w:rPr>
-          <w:rFonts w:ascii="Times" w:hAnsi="Times"/>
-          <w:szCs w:val="24"/>
-        </w:rPr>
-      </w:pPr>
+        <w:ind w:firstLine="0"/>
+        <w:rPr>
+          <w:szCs w:val="24"/>
+        </w:rPr>
+      </w:pPr>
+      <w:r>
+        <w:rPr>
+          <w:szCs w:val="24"/>
+        </w:rPr>
+        <w:t>DT performs better than NB mainly because</w:t>
+      </w:r>
+      <w:r>
+        <w:rPr>
+          <w:szCs w:val="24"/>
+        </w:rPr>
+        <w:t xml:space="preserve"> as a rule-based classifier,</w:t>
+      </w:r>
+      <w:r>
+        <w:rPr>
+          <w:szCs w:val="24"/>
+        </w:rPr>
+        <w:t xml:space="preserve"> it is able to handle the </w:t>
+      </w:r>
+      <w:r>
+        <w:rPr>
+          <w:szCs w:val="24"/>
+        </w:rPr>
+        <w:t>interacted</w:t>
+      </w:r>
+      <w:r>
+        <w:rPr>
+          <w:szCs w:val="24"/>
+        </w:rPr>
+        <w:t xml:space="preserve"> features. Furthermore, </w:t>
+      </w:r>
+      <w:r>
+        <w:rPr>
+          <w:szCs w:val="24"/>
+        </w:rPr>
+        <w:t>redundant feature wil</w:t>
+      </w:r>
+      <w:r>
+        <w:rPr>
+          <w:szCs w:val="24"/>
+        </w:rPr>
+        <w:t>l not affect the accuracy of DT (Tan, 2006).</w:t>
+      </w:r>
+      <w:r>
+        <w:rPr>
+          <w:szCs w:val="24"/>
+        </w:rPr>
+        <w:t xml:space="preserve"> </w:t>
+      </w:r>
+      <w:r>
+        <w:rPr>
+          <w:szCs w:val="24"/>
+        </w:rPr>
+        <w:t>On the other hand,</w:t>
+      </w:r>
+      <w:r>
+        <w:rPr>
+          <w:szCs w:val="24"/>
+        </w:rPr>
+        <w:t xml:space="preserve"> main problem</w:t>
+      </w:r>
+      <w:r>
+        <w:rPr>
+          <w:szCs w:val="24"/>
+        </w:rPr>
+        <w:t xml:space="preserve"> of DT</w:t>
+      </w:r>
+      <w:r>
+        <w:rPr>
+          <w:szCs w:val="24"/>
+        </w:rPr>
+        <w:t xml:space="preserve"> is</w:t>
+      </w:r>
+      <w:r>
+        <w:rPr>
+          <w:szCs w:val="24"/>
+        </w:rPr>
+        <w:t xml:space="preserve"> the</w:t>
+      </w:r>
+      <w:r>
+        <w:rPr>
+          <w:szCs w:val="24"/>
+        </w:rPr>
+        <w:t xml:space="preserve"> over-fitting. </w:t>
+      </w:r>
     </w:p>
     <w:p>
       <w:pPr>
         <w:rPr>
-          <w:rFonts w:ascii="Times" w:hAnsi="Times"/>
-          <w:szCs w:val="24"/>
-        </w:rPr>
-      </w:pPr>
-      <w:r>
-        <w:rPr>
-          <w:rFonts w:ascii="Times" w:hAnsi="Times"/>
-          <w:szCs w:val="24"/>
-        </w:rPr>
-        <w:t xml:space="preserve">DT performs better than NB mainly because it is able to easily handle the relationships between the features. And also redundant feature will not affect the accuracy of the classifier because the best one will be chosen to make decisions. The main problems behind the DT is over-fitting. </w:t>
-      </w:r>
+          <w:szCs w:val="24"/>
+        </w:rPr>
+      </w:pPr>
     </w:p>
     <w:p>
       <w:pPr>
-        <w:rPr>
-          <w:rFonts w:ascii="Times" w:hAnsi="Times"/>
-          <w:szCs w:val="24"/>
-        </w:rPr>
-      </w:pPr>
-    </w:p>
-    <w:p>
-      <w:pPr>
-        <w:rPr>
-          <w:rFonts w:ascii="Times" w:hAnsi="Times"/>
+        <w:ind w:firstLine="0"/>
+        <w:rPr>
           <w:szCs w:val="24"/>
         </w:rPr>
       </w:pPr>
@@ -2502,13 +3312,13 @@
           <w:noProof/>
         </w:rPr>
         <w:drawing>
-          <wp:anchor distT="0" distB="0" distL="114300" distR="114300" simplePos="0" relativeHeight="251658240" behindDoc="0" locked="0" layoutInCell="1" allowOverlap="1" wp14:anchorId="72CBA09B" wp14:editId="1D432A2A">
+          <wp:anchor distT="0" distB="0" distL="114300" distR="114300" simplePos="0" relativeHeight="251658240" behindDoc="0" locked="0" layoutInCell="1" allowOverlap="1" wp14:anchorId="72CBA09B" wp14:editId="41C77A46">
             <wp:simplePos x="0" y="0"/>
             <wp:positionH relativeFrom="column">
-              <wp:posOffset>-217170</wp:posOffset>
+              <wp:posOffset>-213093</wp:posOffset>
             </wp:positionH>
             <wp:positionV relativeFrom="paragraph">
-              <wp:posOffset>836295</wp:posOffset>
+              <wp:posOffset>968090</wp:posOffset>
             </wp:positionV>
             <wp:extent cx="3432175" cy="5332730"/>
             <wp:effectExtent l="0" t="0" r="22225" b="1270"/>
@@ -2531,17 +3341,39 @@
       </w:r>
       <w:r>
         <w:rPr>
-          <w:rFonts w:ascii="Times" w:hAnsi="Times"/>
-          <w:szCs w:val="24"/>
-        </w:rPr>
-        <w:t>Due to the minor difference between the DT, RF and KNN, a detailed comparison between those classifiers have been show in the Figure #. It compares on not only the Avg. F-Measure, but also on the F-Measure of each classes in the dataset.</w:t>
+          <w:szCs w:val="24"/>
+        </w:rPr>
+        <w:t>Due to the minor difference between the DT, RF and KNN, a detailed comparison between those classifier</w:t>
+      </w:r>
+      <w:r>
+        <w:rPr>
+          <w:szCs w:val="24"/>
+        </w:rPr>
+        <w:t>s have been show in the Figure 3</w:t>
+      </w:r>
+      <w:r>
+        <w:rPr>
+          <w:szCs w:val="24"/>
+        </w:rPr>
+        <w:t xml:space="preserve">. It compares on not only the Avg. F-Measure, but also on the F-Measure of each classes in the </w:t>
+      </w:r>
+      <w:r>
+        <w:rPr>
+          <w:szCs w:val="24"/>
+        </w:rPr>
+        <w:t>result</w:t>
+      </w:r>
+      <w:r>
+        <w:rPr>
+          <w:szCs w:val="24"/>
+        </w:rPr>
+        <w:t>.</w:t>
       </w:r>
     </w:p>
     <w:p>
       <w:pPr>
         <w:ind w:firstLine="0"/>
         <w:rPr>
-          <w:rFonts w:ascii="Times" w:hAnsi="Times" w:hint="eastAsia"/>
           <w:szCs w:val="24"/>
         </w:rPr>
       </w:pPr>
@@ -2550,92 +3382,188 @@
       <w:pPr>
         <w:ind w:firstLine="0"/>
         <w:rPr>
-          <w:rFonts w:ascii="Times" w:hAnsi="Times" w:hint="eastAsia"/>
-          <w:szCs w:val="24"/>
-        </w:rPr>
-      </w:pPr>
-      <w:r>
-        <w:rPr>
-          <w:rFonts w:ascii="Times" w:hAnsi="Times" w:hint="eastAsia"/>
-          <w:szCs w:val="24"/>
-        </w:rPr>
-        <w:t>Figure #:</w:t>
+          <w:szCs w:val="24"/>
+        </w:rPr>
+      </w:pPr>
+      <w:r>
+        <w:rPr>
+          <w:szCs w:val="24"/>
+        </w:rPr>
+        <w:t>Figure 3</w:t>
+      </w:r>
+      <w:r>
+        <w:rPr>
+          <w:szCs w:val="24"/>
+        </w:rPr>
+        <w:t>:</w:t>
+      </w:r>
+      <w:r>
+        <w:rPr>
+          <w:szCs w:val="24"/>
+        </w:rPr>
+        <w:t xml:space="preserve"> Detailed comparison between three </w:t>
+      </w:r>
+      <w:r>
+        <w:rPr>
+          <w:szCs w:val="24"/>
+        </w:rPr>
+        <w:t>classifiers</w:t>
+      </w:r>
+      <w:r>
+        <w:rPr>
+          <w:szCs w:val="24"/>
+        </w:rPr>
+        <w:t>.</w:t>
       </w:r>
     </w:p>
     <w:p>
       <w:pPr>
-        <w:rPr>
-          <w:rFonts w:ascii="Times" w:hAnsi="Times"/>
-          <w:szCs w:val="24"/>
-        </w:rPr>
-      </w:pPr>
-      <w:r>
-        <w:rPr>
-          <w:rFonts w:ascii="Times" w:hAnsi="Times"/>
-          <w:szCs w:val="24"/>
-        </w:rPr>
-        <w:t>RF select the subsets of the features and the instances using bagging to form multiple decision trees to overcome the over-fitting issue. It is obviously to see that in the Figure #, the Negative F-Measure increased although it is not shown in the Avg. F-Measure. Furthermore, it is critical to notice that the Positive F-Measure of RF decrease notably compare to the DT. Because the stability of the decision tree decides the performance of the RF (), it is fair to say that the decision tree is stable when identifying instances in class Positive. In other words, identifying Positive tweets generally needs more features than Negative tweets.  That is the reason why the performance of classifying class Positive dropped after bagging.</w:t>
-      </w:r>
+        <w:ind w:firstLine="0"/>
+        <w:rPr>
+          <w:szCs w:val="24"/>
+        </w:rPr>
+      </w:pPr>
     </w:p>
     <w:p>
       <w:pPr>
-        <w:rPr>
-          <w:rFonts w:ascii="Times" w:hAnsi="Times"/>
-          <w:szCs w:val="24"/>
-        </w:rPr>
-      </w:pPr>
+        <w:ind w:firstLine="0"/>
+        <w:rPr>
+          <w:szCs w:val="24"/>
+        </w:rPr>
+      </w:pPr>
+      <w:r>
+        <w:rPr>
+          <w:szCs w:val="24"/>
+        </w:rPr>
+        <w:t>RF using bagging to form multiple decision trees to overcome the over-fitting issue. It is obvio</w:t>
+      </w:r>
+      <w:r>
+        <w:rPr>
+          <w:szCs w:val="24"/>
+        </w:rPr>
+        <w:t>usly to see that in the Figure 3</w:t>
+      </w:r>
+      <w:r>
+        <w:rPr>
+          <w:szCs w:val="24"/>
+        </w:rPr>
+        <w:t>, the Negative F-Measure increased</w:t>
+      </w:r>
+      <w:r>
+        <w:rPr>
+          <w:szCs w:val="24"/>
+        </w:rPr>
+        <w:t>,</w:t>
+      </w:r>
+      <w:r>
+        <w:rPr>
+          <w:szCs w:val="24"/>
+        </w:rPr>
+        <w:t xml:space="preserve"> although it is not shown in the Avg. F-Measure. </w:t>
+      </w:r>
+      <w:r>
+        <w:rPr>
+          <w:szCs w:val="24"/>
+        </w:rPr>
+        <w:t>Moreover</w:t>
+      </w:r>
+      <w:r>
+        <w:rPr>
+          <w:szCs w:val="24"/>
+        </w:rPr>
+        <w:t xml:space="preserve">, </w:t>
+      </w:r>
+      <w:r>
+        <w:rPr>
+          <w:szCs w:val="24"/>
+        </w:rPr>
+        <w:t>the Positive F-Measure of RF decrease notably compare to the DT. Because the stability of the decision tree decides the performance of the RF (</w:t>
+      </w:r>
+      <w:r>
+        <w:rPr>
+          <w:szCs w:val="24"/>
+        </w:rPr>
+        <w:t>Tan, 2006</w:t>
+      </w:r>
+      <w:r>
+        <w:rPr>
+          <w:szCs w:val="24"/>
+        </w:rPr>
+        <w:t>), it is fair to say that the decision tree is stable when identifying instances in class Positive. In other words, identifying Positive tweets generally needs more</w:t>
+      </w:r>
+      <w:r>
+        <w:rPr>
+          <w:szCs w:val="24"/>
+        </w:rPr>
+        <w:t xml:space="preserve"> features than Negative tweets.</w:t>
+      </w:r>
+      <w:r>
+        <w:rPr>
+          <w:szCs w:val="24"/>
+        </w:rPr>
+        <w:t xml:space="preserve"> That is the reason why the performance of classifying class Positive dropped after bagging.</w:t>
+      </w:r>
     </w:p>
     <w:p>
       <w:pPr>
-        <w:rPr>
-          <w:rFonts w:ascii="Times" w:hAnsi="Times"/>
-          <w:szCs w:val="24"/>
-        </w:rPr>
-      </w:pPr>
-      <w:r>
-        <w:rPr>
-          <w:rFonts w:ascii="Times" w:hAnsi="Times"/>
-          <w:szCs w:val="24"/>
-        </w:rPr>
-        <w:t>KNN perform slightly better than RF on most of the measurements. As an instance-based classifier, KNN is able to generate more complicated decision boundaries than the rule-based classifiers. () As a lazy leaner, KNN will build the model only when the classification is required, which is not satisfied for the real time applications. In contrast, eager learners react rapidly once the training process is done.</w:t>
-      </w:r>
+        <w:ind w:firstLine="0"/>
+        <w:rPr>
+          <w:szCs w:val="24"/>
+        </w:rPr>
+      </w:pPr>
     </w:p>
     <w:p>
       <w:pPr>
-        <w:rPr>
-          <w:rFonts w:ascii="Times" w:hAnsi="Times" w:hint="eastAsia"/>
-          <w:szCs w:val="24"/>
-        </w:rPr>
-      </w:pPr>
+        <w:ind w:firstLine="0"/>
+        <w:rPr>
+          <w:szCs w:val="24"/>
+        </w:rPr>
+      </w:pPr>
+      <w:r>
+        <w:rPr>
+          <w:szCs w:val="24"/>
+        </w:rPr>
+        <w:t xml:space="preserve">KNN perform slightly better than RF on most of the measurements. </w:t>
+      </w:r>
+      <w:r>
+        <w:rPr>
+          <w:szCs w:val="24"/>
+        </w:rPr>
+        <w:t>The reason is that a</w:t>
+      </w:r>
+      <w:r>
+        <w:rPr>
+          <w:szCs w:val="24"/>
+        </w:rPr>
+        <w:t>s an instance-based classifier, KNN is able to generate more complicated decision boundaries than the rule-based classifiers. (</w:t>
+      </w:r>
+      <w:r>
+        <w:rPr>
+          <w:szCs w:val="24"/>
+        </w:rPr>
+        <w:t>Tan, 2016</w:t>
+      </w:r>
+      <w:r>
+        <w:rPr>
+          <w:szCs w:val="24"/>
+        </w:rPr>
+        <w:t>) As a lazy leaner, KNN will build the model only when the classification is required, which is not satisfied for the real time applications. In contrast, eager learners react rapidly once the training process is done.</w:t>
+      </w:r>
+      <w:bookmarkEnd w:id="2"/>
+      <w:bookmarkEnd w:id="3"/>
     </w:p>
     <w:p>
       <w:pPr>
-        <w:rPr>
-          <w:rFonts w:ascii="Times" w:hAnsi="Times" w:hint="eastAsia"/>
-          <w:szCs w:val="24"/>
-        </w:rPr>
-      </w:pPr>
-    </w:p>
-    <w:p>
-      <w:pPr>
-        <w:rPr>
-          <w:rFonts w:ascii="Times" w:hAnsi="Times" w:hint="eastAsia"/>
-          <w:szCs w:val="24"/>
-        </w:rPr>
-      </w:pPr>
-    </w:p>
-    <w:p>
-      <w:pPr>
         <w:pStyle w:val="Heading1"/>
         <w:rPr>
-          <w:rFonts w:cs="Times New Roman"/>
+          <w:rFonts w:ascii="Times New Roman" w:hAnsi="Times New Roman" w:cs="Times New Roman"/>
           <w:sz w:val="28"/>
           <w:lang w:val="en-AU" w:bidi="hi-IN"/>
         </w:rPr>
       </w:pPr>
       <w:r>
         <w:rPr>
-          <w:rFonts w:cs="Times New Roman" w:hint="eastAsia"/>
+          <w:rFonts w:ascii="Times New Roman" w:hAnsi="Times New Roman" w:cs="Times New Roman"/>
           <w:sz w:val="28"/>
           <w:lang w:val="en-AU" w:bidi="hi-IN"/>
         </w:rPr>
@@ -2643,7 +3571,7 @@
       </w:r>
       <w:r>
         <w:rPr>
-          <w:rFonts w:cs="Times New Roman" w:hint="eastAsia"/>
+          <w:rFonts w:ascii="Times New Roman" w:hAnsi="Times New Roman" w:cs="Times New Roman"/>
           <w:sz w:val="28"/>
           <w:lang w:val="en-AU" w:bidi="hi-IN"/>
         </w:rPr>
@@ -2651,7 +3579,7 @@
       </w:r>
       <w:r>
         <w:rPr>
-          <w:rFonts w:cs="Times New Roman"/>
+          <w:rFonts w:ascii="Times New Roman" w:hAnsi="Times New Roman" w:cs="Times New Roman"/>
           <w:sz w:val="28"/>
           <w:lang w:val="en-AU" w:bidi="hi-IN"/>
         </w:rPr>
@@ -2667,30 +3595,40 @@
         <w:ind w:firstLine="0"/>
         <w:jc w:val="left"/>
         <w:rPr>
-          <w:rFonts w:ascii="Times" w:hAnsi="Times"/>
-          <w:szCs w:val="24"/>
-        </w:rPr>
-      </w:pPr>
-      <w:r>
-        <w:rPr>
-          <w:rFonts w:ascii="Times" w:hAnsi="Times"/>
-          <w:szCs w:val="24"/>
-        </w:rPr>
-        <w:t>To sum up, NB were found to behave worse than others after the comparison on their performances. RF and KNN are generally more effective than DT and NB, while the difference is that RF could be used in real time application due to rapid classification after training. Also, a feature selection process based on the purity of classification has been presented in the paper to derive a more sensible attribute set from the data.</w:t>
+          <w:szCs w:val="24"/>
+        </w:rPr>
+      </w:pPr>
+      <w:r>
+        <w:rPr>
+          <w:szCs w:val="24"/>
+        </w:rPr>
+        <w:t>To sum up, NB were found to behave worse than others after the compar</w:t>
+      </w:r>
+      <w:r>
+        <w:rPr>
+          <w:szCs w:val="24"/>
+        </w:rPr>
+        <w:t>ison of</w:t>
+      </w:r>
+      <w:r>
+        <w:rPr>
+          <w:szCs w:val="24"/>
+        </w:rPr>
+        <w:t xml:space="preserve"> their performances. RF and KNN are generally more effective than DT and NB, while the difference is that RF could be used in real time application due to rapid classification after training. Also, a feature selection process based on the purity of classification has been presented in the paper to derive a more sensible attribute set from the data.</w:t>
       </w:r>
     </w:p>
     <w:p>
       <w:pPr>
         <w:pStyle w:val="Heading1"/>
         <w:rPr>
-          <w:rFonts w:cs="Times New Roman"/>
+          <w:rFonts w:ascii="Times New Roman" w:hAnsi="Times New Roman" w:cs="Times New Roman"/>
           <w:sz w:val="28"/>
           <w:lang w:val="en-AU" w:bidi="hi-IN"/>
         </w:rPr>
       </w:pPr>
       <w:r>
         <w:rPr>
-          <w:rFonts w:cs="Times New Roman"/>
+          <w:rFonts w:ascii="Times New Roman" w:hAnsi="Times New Roman" w:cs="Times New Roman"/>
           <w:sz w:val="28"/>
           <w:lang w:val="en-AU" w:bidi="hi-IN"/>
         </w:rPr>
@@ -2703,144 +3641,27 @@
         <w:ind w:firstLine="0"/>
         <w:jc w:val="left"/>
         <w:rPr>
-          <w:rFonts w:ascii="Times" w:hAnsi="Times" w:hint="eastAsia"/>
-          <w:szCs w:val="24"/>
-          <w:lang w:bidi="hi-IN"/>
-        </w:rPr>
-      </w:pPr>
-      <w:r>
-        <w:rPr>
-          <w:rFonts w:ascii="Times" w:hAnsi="Times"/>
-          <w:szCs w:val="24"/>
-          <w:lang w:bidi="hi-IN"/>
-        </w:rPr>
-        <w:t xml:space="preserve">Rosenthal, Sara, </w:t>
-      </w:r>
-      <w:proofErr w:type="spellStart"/>
-      <w:r>
-        <w:rPr>
-          <w:rFonts w:ascii="Times" w:hAnsi="Times"/>
-          <w:szCs w:val="24"/>
-          <w:lang w:bidi="hi-IN"/>
-        </w:rPr>
-        <w:t>Noura</w:t>
-      </w:r>
-      <w:proofErr w:type="spellEnd"/>
-      <w:r>
-        <w:rPr>
-          <w:rFonts w:ascii="Times" w:hAnsi="Times"/>
-          <w:szCs w:val="24"/>
-          <w:lang w:bidi="hi-IN"/>
-        </w:rPr>
-        <w:t xml:space="preserve"> </w:t>
-      </w:r>
-      <w:proofErr w:type="spellStart"/>
-      <w:r>
-        <w:rPr>
-          <w:rFonts w:ascii="Times" w:hAnsi="Times"/>
-          <w:szCs w:val="24"/>
-          <w:lang w:bidi="hi-IN"/>
-        </w:rPr>
-        <w:t>Farra</w:t>
-      </w:r>
-      <w:proofErr w:type="spellEnd"/>
-      <w:r>
-        <w:rPr>
-          <w:rFonts w:ascii="Times" w:hAnsi="Times"/>
-          <w:szCs w:val="24"/>
-          <w:lang w:bidi="hi-IN"/>
-        </w:rPr>
-        <w:t xml:space="preserve">, and </w:t>
-      </w:r>
-      <w:proofErr w:type="spellStart"/>
-      <w:r>
-        <w:rPr>
-          <w:rFonts w:ascii="Times" w:hAnsi="Times"/>
-          <w:szCs w:val="24"/>
-          <w:lang w:bidi="hi-IN"/>
-        </w:rPr>
-        <w:t>Preslav</w:t>
-      </w:r>
-      <w:proofErr w:type="spellEnd"/>
-      <w:r>
-        <w:rPr>
-          <w:rFonts w:ascii="Times" w:hAnsi="Times"/>
-          <w:szCs w:val="24"/>
-          <w:lang w:bidi="hi-IN"/>
-        </w:rPr>
-        <w:t xml:space="preserve"> </w:t>
-      </w:r>
-      <w:proofErr w:type="spellStart"/>
-      <w:r>
-        <w:rPr>
-          <w:rFonts w:ascii="Times" w:hAnsi="Times"/>
-          <w:szCs w:val="24"/>
-          <w:lang w:bidi="hi-IN"/>
-        </w:rPr>
-        <w:t>Nakov</w:t>
-      </w:r>
-      <w:proofErr w:type="spellEnd"/>
-      <w:r>
-        <w:rPr>
-          <w:rFonts w:ascii="Times" w:hAnsi="Times"/>
-          <w:szCs w:val="24"/>
-          <w:lang w:bidi="hi-IN"/>
-        </w:rPr>
-        <w:t xml:space="preserve"> (2017). SemEval-2017 Task 4: </w:t>
-      </w:r>
-      <w:proofErr w:type="spellStart"/>
-      <w:r>
-        <w:rPr>
-          <w:rFonts w:ascii="Times" w:hAnsi="Times"/>
-          <w:szCs w:val="24"/>
-          <w:lang w:bidi="hi-IN"/>
-        </w:rPr>
-        <w:t>Senti</w:t>
-      </w:r>
-      <w:proofErr w:type="spellEnd"/>
-      <w:r>
-        <w:rPr>
-          <w:rFonts w:ascii="Times" w:hAnsi="Times"/>
-          <w:szCs w:val="24"/>
-          <w:lang w:bidi="hi-IN"/>
-        </w:rPr>
-        <w:t xml:space="preserve">- </w:t>
-      </w:r>
-      <w:proofErr w:type="spellStart"/>
-      <w:r>
-        <w:rPr>
-          <w:rFonts w:ascii="Times" w:hAnsi="Times"/>
-          <w:szCs w:val="24"/>
-          <w:lang w:bidi="hi-IN"/>
-        </w:rPr>
-        <w:t>ment</w:t>
-      </w:r>
-      <w:proofErr w:type="spellEnd"/>
-      <w:r>
-        <w:rPr>
-          <w:rFonts w:ascii="Times" w:hAnsi="Times"/>
-          <w:szCs w:val="24"/>
-          <w:lang w:bidi="hi-IN"/>
-        </w:rPr>
-        <w:t xml:space="preserve"> Analysis in Twitter. In Proceedings of the 11th International Workshop on Semantic Evaluation (</w:t>
-      </w:r>
-      <w:proofErr w:type="spellStart"/>
-      <w:r>
-        <w:rPr>
-          <w:rFonts w:ascii="Times" w:hAnsi="Times"/>
-          <w:szCs w:val="24"/>
-          <w:lang w:bidi="hi-IN"/>
-        </w:rPr>
-        <w:t>SemEval</w:t>
-      </w:r>
-      <w:proofErr w:type="spellEnd"/>
-      <w:r>
-        <w:rPr>
-          <w:rFonts w:ascii="Times" w:hAnsi="Times"/>
-          <w:szCs w:val="24"/>
-          <w:lang w:bidi="hi-IN"/>
-        </w:rPr>
-        <w:t xml:space="preserve"> ’17). Vancouver, Canada.</w:t>
+          <w:lang w:bidi="hi-IN"/>
+        </w:rPr>
+      </w:pPr>
+      <w:r>
+        <w:rPr>
+          <w:lang w:bidi="hi-IN"/>
+        </w:rPr>
+        <w:t xml:space="preserve">Fawcett, T. (2006). </w:t>
+      </w:r>
+      <w:r>
+        <w:rPr>
+          <w:i/>
+          <w:lang w:bidi="hi-IN"/>
+        </w:rPr>
+        <w:t>An introduction to ROC analysis. Pattern Recognition Letters</w:t>
+      </w:r>
+      <w:r>
+        <w:rPr>
+          <w:lang w:bidi="hi-IN"/>
+        </w:rPr>
+        <w:t>, 27(8), pp.861-874.</w:t>
       </w:r>
     </w:p>
     <w:p>
@@ -2849,8 +3670,6 @@
         <w:ind w:firstLine="0"/>
         <w:jc w:val="left"/>
         <w:rPr>
-          <w:rFonts w:ascii="Times" w:hAnsi="Times" w:hint="eastAsia"/>
-          <w:szCs w:val="24"/>
           <w:lang w:bidi="hi-IN"/>
         </w:rPr>
       </w:pPr>
@@ -2861,11 +3680,50 @@
         <w:ind w:firstLine="0"/>
         <w:jc w:val="left"/>
         <w:rPr>
-          <w:rFonts w:ascii="Times" w:hAnsi="Times"/>
-          <w:szCs w:val="24"/>
-          <w:lang w:bidi="hi-IN"/>
-        </w:rPr>
-      </w:pPr>
+          <w:lang w:bidi="hi-IN"/>
+        </w:rPr>
+      </w:pPr>
+      <w:proofErr w:type="spellStart"/>
+      <w:r>
+        <w:rPr>
+          <w:lang w:bidi="hi-IN"/>
+        </w:rPr>
+        <w:t>Jeni</w:t>
+      </w:r>
+      <w:proofErr w:type="spellEnd"/>
+      <w:r>
+        <w:rPr>
+          <w:lang w:bidi="hi-IN"/>
+        </w:rPr>
+        <w:t xml:space="preserve">, L. A., Cohn, J. F., &amp; Torre, F. D. L. (2013). </w:t>
+      </w:r>
+      <w:r>
+        <w:rPr>
+          <w:i/>
+          <w:lang w:bidi="hi-IN"/>
+        </w:rPr>
+        <w:t>Facing Imbalanced Data--Recommendations for the Use of Performance Metrics</w:t>
+      </w:r>
+      <w:r>
+        <w:rPr>
+          <w:lang w:bidi="hi-IN"/>
+        </w:rPr>
+        <w:t xml:space="preserve">. 2013 </w:t>
+      </w:r>
+      <w:proofErr w:type="spellStart"/>
+      <w:r>
+        <w:rPr>
+          <w:lang w:bidi="hi-IN"/>
+        </w:rPr>
+        <w:t>Humaine</w:t>
+      </w:r>
+      <w:proofErr w:type="spellEnd"/>
+      <w:r>
+        <w:rPr>
+          <w:lang w:bidi="hi-IN"/>
+        </w:rPr>
+        <w:t xml:space="preserve"> Association Conference on Affective Computing and Intelligent Interaction.</w:t>
+      </w:r>
     </w:p>
     <w:p>
       <w:pPr>
@@ -2873,19 +3731,9 @@
         <w:ind w:firstLine="0"/>
         <w:jc w:val="left"/>
         <w:rPr>
-          <w:rFonts w:ascii="Times" w:hAnsi="Times"/>
-          <w:szCs w:val="24"/>
-          <w:lang w:bidi="hi-IN"/>
-        </w:rPr>
-      </w:pPr>
-      <w:r>
-        <w:rPr>
-          <w:rFonts w:ascii="Times" w:hAnsi="Times"/>
-          <w:szCs w:val="24"/>
-          <w:lang w:bidi="hi-IN"/>
-        </w:rPr>
-        <w:t>Fawcett, T. (2006). An introduction to ROC analysis. Pattern Recognition Letters, 27(8), pp.861-874.</w:t>
-      </w:r>
+          <w:lang w:bidi="hi-IN"/>
+        </w:rPr>
+      </w:pPr>
     </w:p>
     <w:p>
       <w:pPr>
@@ -2893,11 +3741,130 @@
         <w:ind w:firstLine="0"/>
         <w:jc w:val="left"/>
         <w:rPr>
-          <w:rFonts w:ascii="Times" w:hAnsi="Times" w:hint="eastAsia"/>
-          <w:szCs w:val="24"/>
-          <w:lang w:bidi="hi-IN"/>
-        </w:rPr>
-      </w:pPr>
+          <w:lang w:bidi="hi-IN"/>
+        </w:rPr>
+      </w:pPr>
+      <w:r>
+        <w:rPr>
+          <w:lang w:bidi="hi-IN"/>
+        </w:rPr>
+        <w:t xml:space="preserve">Rosenthal, Sara, </w:t>
+      </w:r>
+      <w:proofErr w:type="spellStart"/>
+      <w:r>
+        <w:rPr>
+          <w:lang w:bidi="hi-IN"/>
+        </w:rPr>
+        <w:t>Noura</w:t>
+      </w:r>
+      <w:proofErr w:type="spellEnd"/>
+      <w:r>
+        <w:rPr>
+          <w:lang w:bidi="hi-IN"/>
+        </w:rPr>
+        <w:t xml:space="preserve"> </w:t>
+      </w:r>
+      <w:proofErr w:type="spellStart"/>
+      <w:r>
+        <w:rPr>
+          <w:lang w:bidi="hi-IN"/>
+        </w:rPr>
+        <w:t>Farra</w:t>
+      </w:r>
+      <w:proofErr w:type="spellEnd"/>
+      <w:r>
+        <w:rPr>
+          <w:lang w:bidi="hi-IN"/>
+        </w:rPr>
+        <w:t xml:space="preserve">, and </w:t>
+      </w:r>
+      <w:proofErr w:type="spellStart"/>
+      <w:r>
+        <w:rPr>
+          <w:lang w:bidi="hi-IN"/>
+        </w:rPr>
+        <w:t>Preslav</w:t>
+      </w:r>
+      <w:proofErr w:type="spellEnd"/>
+      <w:r>
+        <w:rPr>
+          <w:lang w:bidi="hi-IN"/>
+        </w:rPr>
+        <w:t xml:space="preserve"> </w:t>
+      </w:r>
+      <w:proofErr w:type="spellStart"/>
+      <w:r>
+        <w:rPr>
+          <w:lang w:bidi="hi-IN"/>
+        </w:rPr>
+        <w:t>Nakov</w:t>
+      </w:r>
+      <w:proofErr w:type="spellEnd"/>
+      <w:r>
+        <w:rPr>
+          <w:lang w:bidi="hi-IN"/>
+        </w:rPr>
+        <w:t xml:space="preserve"> (2017). SemEval-2017 </w:t>
+      </w:r>
+      <w:r>
+        <w:rPr>
+          <w:i/>
+          <w:lang w:bidi="hi-IN"/>
+        </w:rPr>
+        <w:t xml:space="preserve">Task 4: </w:t>
+      </w:r>
+      <w:proofErr w:type="spellStart"/>
+      <w:r>
+        <w:rPr>
+          <w:i/>
+          <w:lang w:bidi="hi-IN"/>
+        </w:rPr>
+        <w:t>Senti</w:t>
+      </w:r>
+      <w:proofErr w:type="spellEnd"/>
+      <w:r>
+        <w:rPr>
+          <w:i/>
+          <w:lang w:bidi="hi-IN"/>
+        </w:rPr>
+        <w:t xml:space="preserve">- </w:t>
+      </w:r>
+      <w:proofErr w:type="spellStart"/>
+      <w:r>
+        <w:rPr>
+          <w:i/>
+          <w:lang w:bidi="hi-IN"/>
+        </w:rPr>
+        <w:t>ment</w:t>
+      </w:r>
+      <w:proofErr w:type="spellEnd"/>
+      <w:r>
+        <w:rPr>
+          <w:i/>
+          <w:lang w:bidi="hi-IN"/>
+        </w:rPr>
+        <w:t xml:space="preserve"> Analysis in Twitter.</w:t>
+      </w:r>
+      <w:r>
+        <w:rPr>
+          <w:lang w:bidi="hi-IN"/>
+        </w:rPr>
+        <w:t xml:space="preserve"> In Proceedings of the 11th International Workshop on Semantic Evaluation (</w:t>
+      </w:r>
+      <w:proofErr w:type="spellStart"/>
+      <w:r>
+        <w:rPr>
+          <w:lang w:bidi="hi-IN"/>
+        </w:rPr>
+        <w:t>SemEval</w:t>
+      </w:r>
+      <w:proofErr w:type="spellEnd"/>
+      <w:r>
+        <w:rPr>
+          <w:lang w:bidi="hi-IN"/>
+        </w:rPr>
+        <w:t xml:space="preserve"> ’17). Vancouver, Canada.</w:t>
+      </w:r>
     </w:p>
     <w:p>
       <w:pPr>
@@ -2905,36 +3872,94 @@
         <w:ind w:firstLine="0"/>
         <w:jc w:val="left"/>
         <w:rPr>
-          <w:rFonts w:ascii="Times" w:hAnsi="Times" w:hint="eastAsia"/>
-          <w:szCs w:val="24"/>
-          <w:lang w:bidi="hi-IN"/>
-        </w:rPr>
-      </w:pPr>
-      <w:r>
-        <w:rPr>
-          <w:rFonts w:ascii="Times" w:hAnsi="Times"/>
-          <w:szCs w:val="24"/>
-          <w:lang w:bidi="hi-IN"/>
-        </w:rPr>
-        <w:t xml:space="preserve">Tan, P., K. V, &amp; S, M (2006), Introduction to data mining, 1st </w:t>
-      </w:r>
+          <w:lang w:bidi="hi-IN"/>
+        </w:rPr>
+      </w:pPr>
+    </w:p>
+    <w:p>
+      <w:pPr>
+        <w:widowControl/>
+        <w:autoSpaceDN/>
+        <w:adjustRightInd/>
+        <w:ind w:firstLine="0"/>
+        <w:jc w:val="left"/>
+        <w:rPr>
+          <w:rFonts w:eastAsia="Times New Roman"/>
+          <w:kern w:val="0"/>
+        </w:rPr>
+      </w:pPr>
       <w:proofErr w:type="spellStart"/>
       <w:r>
         <w:rPr>
-          <w:rFonts w:ascii="Times" w:hAnsi="Times"/>
-          <w:szCs w:val="24"/>
-          <w:lang w:bidi="hi-IN"/>
-        </w:rPr>
-        <w:t>ed</w:t>
+          <w:rFonts w:eastAsia="Times New Roman"/>
+          <w:kern w:val="0"/>
+        </w:rPr>
+        <w:t>Shirbhate</w:t>
       </w:r>
       <w:proofErr w:type="spellEnd"/>
       <w:r>
         <w:rPr>
-          <w:rFonts w:ascii="Times" w:hAnsi="Times"/>
-          <w:szCs w:val="24"/>
-          <w:lang w:bidi="hi-IN"/>
-        </w:rPr>
-        <w:t>, Pearson Addison Wesley, Boston</w:t>
+          <w:rFonts w:eastAsia="Times New Roman"/>
+          <w:kern w:val="0"/>
+        </w:rPr>
+        <w:t xml:space="preserve">, A. and </w:t>
+      </w:r>
+      <w:proofErr w:type="spellStart"/>
+      <w:r>
+        <w:rPr>
+          <w:rFonts w:eastAsia="Times New Roman"/>
+          <w:kern w:val="0"/>
+        </w:rPr>
+        <w:t>Deshmukh</w:t>
+      </w:r>
+      <w:proofErr w:type="spellEnd"/>
+      <w:r>
+        <w:rPr>
+          <w:rFonts w:eastAsia="Times New Roman"/>
+          <w:kern w:val="0"/>
+        </w:rPr>
+        <w:t xml:space="preserve">, S. (2016). </w:t>
+      </w:r>
+      <w:r>
+        <w:rPr>
+          <w:rFonts w:eastAsia="Times New Roman"/>
+          <w:i/>
+          <w:kern w:val="0"/>
+        </w:rPr>
+        <w:t xml:space="preserve">Feature Extraction for Sentiment Classification on Twitter </w:t>
+      </w:r>
+      <w:bookmarkStart w:id="4" w:name="_GoBack"/>
+      <w:bookmarkEnd w:id="4"/>
+      <w:r>
+        <w:rPr>
+          <w:rFonts w:eastAsia="Times New Roman"/>
+          <w:i/>
+          <w:kern w:val="0"/>
+        </w:rPr>
+        <w:t>Data</w:t>
+      </w:r>
+      <w:r>
+        <w:rPr>
+          <w:rFonts w:eastAsia="Times New Roman"/>
+          <w:kern w:val="0"/>
+        </w:rPr>
+        <w:t xml:space="preserve">. </w:t>
+      </w:r>
+      <w:r>
+        <w:rPr>
+          <w:rFonts w:eastAsia="Times New Roman"/>
+          <w:i/>
+          <w:iCs/>
+          <w:kern w:val="0"/>
+        </w:rPr>
+        <w:t>International Journal of Science and Research (IJSR)</w:t>
+      </w:r>
+      <w:r>
+        <w:rPr>
+          <w:rFonts w:eastAsia="Times New Roman"/>
+          <w:kern w:val="0"/>
+        </w:rPr>
+        <w:t>, 5(2), pp.2183-2189.</w:t>
       </w:r>
     </w:p>
     <w:p>
@@ -2943,8 +3968,6 @@
         <w:ind w:firstLine="0"/>
         <w:jc w:val="left"/>
         <w:rPr>
-          <w:rFonts w:ascii="Times" w:hAnsi="Times" w:hint="eastAsia"/>
-          <w:szCs w:val="24"/>
           <w:lang w:bidi="hi-IN"/>
         </w:rPr>
       </w:pPr>
@@ -2955,11 +3978,42 @@
         <w:ind w:firstLine="0"/>
         <w:jc w:val="left"/>
         <w:rPr>
-          <w:rFonts w:ascii="Times" w:hAnsi="Times" w:hint="eastAsia"/>
-          <w:szCs w:val="24"/>
-          <w:lang w:bidi="hi-IN"/>
-        </w:rPr>
-      </w:pPr>
+          <w:lang w:bidi="hi-IN"/>
+        </w:rPr>
+      </w:pPr>
+      <w:r>
+        <w:rPr>
+          <w:lang w:bidi="hi-IN"/>
+        </w:rPr>
+        <w:t xml:space="preserve">Tan, P., K. V, &amp; S, M (2006), </w:t>
+      </w:r>
+      <w:r>
+        <w:rPr>
+          <w:i/>
+          <w:lang w:bidi="hi-IN"/>
+        </w:rPr>
+        <w:t>Introduction to data mining</w:t>
+      </w:r>
+      <w:r>
+        <w:rPr>
+          <w:lang w:bidi="hi-IN"/>
+        </w:rPr>
+        <w:t xml:space="preserve">, 1st </w:t>
+      </w:r>
+      <w:proofErr w:type="spellStart"/>
+      <w:r>
+        <w:rPr>
+          <w:lang w:bidi="hi-IN"/>
+        </w:rPr>
+        <w:t>ed</w:t>
+      </w:r>
+      <w:proofErr w:type="spellEnd"/>
+      <w:r>
+        <w:rPr>
+          <w:lang w:bidi="hi-IN"/>
+        </w:rPr>
+        <w:t>, Pearson Addison Wesley, Boston</w:t>
+      </w:r>
     </w:p>
     <w:p>
       <w:pPr>
@@ -2967,79 +4021,6 @@
         <w:ind w:firstLine="0"/>
         <w:jc w:val="left"/>
         <w:rPr>
-          <w:rFonts w:ascii="Times" w:hAnsi="Times" w:hint="eastAsia"/>
-          <w:szCs w:val="24"/>
-          <w:lang w:bidi="hi-IN"/>
-        </w:rPr>
-      </w:pPr>
-      <w:proofErr w:type="spellStart"/>
-      <w:r>
-        <w:rPr>
-          <w:rFonts w:ascii="Times" w:hAnsi="Times"/>
-          <w:szCs w:val="24"/>
-          <w:lang w:bidi="hi-IN"/>
-        </w:rPr>
-        <w:t>Jeni</w:t>
-      </w:r>
-      <w:proofErr w:type="spellEnd"/>
-      <w:r>
-        <w:rPr>
-          <w:rFonts w:ascii="Times" w:hAnsi="Times"/>
-          <w:szCs w:val="24"/>
-          <w:lang w:bidi="hi-IN"/>
-        </w:rPr>
-        <w:t xml:space="preserve">, L. A., Cohn, J. F., &amp; Torre, F. D. L. (2013). Facing Imbalanced Data--Recommendations for the Use of Performance Metrics. 2013 </w:t>
-      </w:r>
-      <w:proofErr w:type="spellStart"/>
-      <w:r>
-        <w:rPr>
-          <w:rFonts w:ascii="Times" w:hAnsi="Times"/>
-          <w:szCs w:val="24"/>
-          <w:lang w:bidi="hi-IN"/>
-        </w:rPr>
-        <w:t>Humaine</w:t>
-      </w:r>
-      <w:proofErr w:type="spellEnd"/>
-      <w:r>
-        <w:rPr>
-          <w:rFonts w:ascii="Times" w:hAnsi="Times"/>
-          <w:szCs w:val="24"/>
-          <w:lang w:bidi="hi-IN"/>
-        </w:rPr>
-        <w:t xml:space="preserve"> Association Conference on Affective Computing and Intelligent Interaction.</w:t>
-      </w:r>
-    </w:p>
-    <w:p>
-      <w:pPr>
-        <w:autoSpaceDE w:val="0"/>
-        <w:ind w:firstLine="0"/>
-        <w:jc w:val="left"/>
-        <w:rPr>
-          <w:rFonts w:ascii="Times" w:hAnsi="Times"/>
-          <w:szCs w:val="24"/>
-          <w:lang w:bidi="hi-IN"/>
-        </w:rPr>
-      </w:pPr>
-    </w:p>
-    <w:p>
-      <w:pPr>
-        <w:autoSpaceDE w:val="0"/>
-        <w:ind w:firstLine="0"/>
-        <w:jc w:val="left"/>
-        <w:rPr>
-          <w:rFonts w:ascii="Times" w:hAnsi="Times"/>
-          <w:szCs w:val="24"/>
-          <w:lang w:bidi="hi-IN"/>
-        </w:rPr>
-      </w:pPr>
-    </w:p>
-    <w:p>
-      <w:pPr>
-        <w:autoSpaceDE w:val="0"/>
-        <w:ind w:firstLine="0"/>
-        <w:jc w:val="left"/>
-        <w:rPr>
-          <w:rFonts w:ascii="Times" w:hAnsi="Times"/>
           <w:szCs w:val="24"/>
           <w:lang w:bidi="hi-IN"/>
         </w:rPr>
@@ -5347,6 +6328,11 @@
       </w:tcPr>
     </w:tblStylePr>
   </w:style>
+  <w:style w:type="character" w:customStyle="1" w:styleId="selectable">
+    <w:name w:val="selectable"/>
+    <w:basedOn w:val="DefaultParagraphFont"/>
+    <w:rsid w:val="002D7701"/>
+  </w:style>
 </w:styles>
 </file>
 
@@ -5748,11 +6734,11 @@
         </c:dLbls>
         <c:gapWidth val="100"/>
         <c:overlap val="-24"/>
-        <c:axId val="1387316800"/>
-        <c:axId val="1411337728"/>
+        <c:axId val="-880197168"/>
+        <c:axId val="-911795216"/>
       </c:barChart>
       <c:catAx>
-        <c:axId val="1387316800"/>
+        <c:axId val="-880197168"/>
         <c:scaling>
           <c:orientation val="minMax"/>
         </c:scaling>
@@ -5795,7 +6781,7 @@
             <a:endParaRPr lang="en-AU"/>
           </a:p>
         </c:txPr>
-        <c:crossAx val="1411337728"/>
+        <c:crossAx val="-911795216"/>
         <c:crosses val="autoZero"/>
         <c:auto val="1"/>
         <c:lblAlgn val="ctr"/>
@@ -5803,7 +6789,7 @@
         <c:noMultiLvlLbl val="0"/>
       </c:catAx>
       <c:valAx>
-        <c:axId val="1411337728"/>
+        <c:axId val="-911795216"/>
         <c:scaling>
           <c:orientation val="minMax"/>
         </c:scaling>
@@ -5854,7 +6840,7 @@
             <a:endParaRPr lang="en-AU"/>
           </a:p>
         </c:txPr>
-        <c:crossAx val="1387316800"/>
+        <c:crossAx val="-880197168"/>
         <c:crosses val="autoZero"/>
         <c:crossBetween val="between"/>
       </c:valAx>
@@ -6509,11 +7495,11 @@
         </c:dLbls>
         <c:gapWidth val="100"/>
         <c:overlap val="-24"/>
-        <c:axId val="-878948816"/>
-        <c:axId val="-917541200"/>
+        <c:axId val="-910688544"/>
+        <c:axId val="-2069016736"/>
       </c:barChart>
       <c:catAx>
-        <c:axId val="-878948816"/>
+        <c:axId val="-910688544"/>
         <c:scaling>
           <c:orientation val="minMax"/>
         </c:scaling>
@@ -6556,7 +7542,7 @@
             <a:endParaRPr lang="en-AU"/>
           </a:p>
         </c:txPr>
-        <c:crossAx val="-917541200"/>
+        <c:crossAx val="-2069016736"/>
         <c:crosses val="autoZero"/>
         <c:auto val="1"/>
         <c:lblAlgn val="ctr"/>
@@ -6564,7 +7550,7 @@
         <c:noMultiLvlLbl val="0"/>
       </c:catAx>
       <c:valAx>
-        <c:axId val="-917541200"/>
+        <c:axId val="-2069016736"/>
         <c:scaling>
           <c:orientation val="minMax"/>
           <c:min val="0.4"/>
@@ -6616,7 +7602,7 @@
             <a:endParaRPr lang="en-AU"/>
           </a:p>
         </c:txPr>
-        <c:crossAx val="-878948816"/>
+        <c:crossAx val="-910688544"/>
         <c:crosses val="autoZero"/>
         <c:crossBetween val="between"/>
       </c:valAx>
@@ -7426,11 +8412,11 @@
         </c:dLbls>
         <c:gapWidth val="100"/>
         <c:overlap val="-24"/>
-        <c:axId val="-926576448"/>
-        <c:axId val="-917591968"/>
+        <c:axId val="1422716048"/>
+        <c:axId val="1421011872"/>
       </c:barChart>
       <c:catAx>
-        <c:axId val="-926576448"/>
+        <c:axId val="1422716048"/>
         <c:scaling>
           <c:orientation val="minMax"/>
         </c:scaling>
@@ -7473,7 +8459,7 @@
             <a:endParaRPr lang="en-AU"/>
           </a:p>
         </c:txPr>
-        <c:crossAx val="-917591968"/>
+        <c:crossAx val="1421011872"/>
         <c:crosses val="autoZero"/>
         <c:auto val="1"/>
         <c:lblAlgn val="ctr"/>
@@ -7481,7 +8467,7 @@
         <c:noMultiLvlLbl val="0"/>
       </c:catAx>
       <c:valAx>
-        <c:axId val="-917591968"/>
+        <c:axId val="1421011872"/>
         <c:scaling>
           <c:orientation val="minMax"/>
           <c:min val="0.25"/>
@@ -7533,7 +8519,7 @@
             <a:endParaRPr lang="en-AU"/>
           </a:p>
         </c:txPr>
-        <c:crossAx val="-926576448"/>
+        <c:crossAx val="1422716048"/>
         <c:crosses val="autoZero"/>
         <c:crossBetween val="between"/>
       </c:valAx>
@@ -9474,7 +10460,7 @@
 </file>
 
 <file path=customXml/itemProps1.xml><?xml version="1.0" encoding="utf-8"?>
-<ds:datastoreItem xmlns:ds="http://schemas.openxmlformats.org/officeDocument/2006/customXml" ds:itemID="{F065E87C-AC49-6E4E-9FF4-78F5D98A1E67}">
+<ds:datastoreItem xmlns:ds="http://schemas.openxmlformats.org/officeDocument/2006/customXml" ds:itemID="{4F894E35-F724-AA41-9E5D-DD68AE1F035A}">
   <ds:schemaRefs>
     <ds:schemaRef ds:uri="http://schemas.openxmlformats.org/officeDocument/2006/bibliography"/>
   </ds:schemaRefs>

</xml_diff>

<commit_message>
[KT proj2] -report done
</commit_message>
<xml_diff>
--- a/KTproj2/Reports/Formatted.docx
+++ b/KTproj2/Reports/Formatted.docx
@@ -324,31 +324,7 @@
           <w:bCs w:val="0"/>
           <w:lang w:val="en-AU"/>
         </w:rPr>
-        <w:t>2.</w:t>
-      </w:r>
-      <w:r>
-        <w:rPr>
-          <w:rFonts w:ascii="Times New Roman" w:hAnsi="Times New Roman" w:cs="Times New Roman"/>
-          <w:bCs w:val="0"/>
-          <w:lang w:val="en-AU"/>
-        </w:rPr>
-        <w:t>2</w:t>
-      </w:r>
-      <w:r>
-        <w:rPr>
-          <w:rFonts w:ascii="Times New Roman" w:hAnsi="Times New Roman" w:cs="Times New Roman"/>
-          <w:bCs w:val="0"/>
-          <w:lang w:val="en-AU"/>
-        </w:rPr>
-        <w:t xml:space="preserve"> </w:t>
-      </w:r>
-      <w:r>
-        <w:rPr>
-          <w:rFonts w:ascii="Times New Roman" w:hAnsi="Times New Roman" w:cs="Times New Roman"/>
-          <w:bCs w:val="0"/>
-          <w:lang w:val="en-AU"/>
-        </w:rPr>
-        <w:t>Weka</w:t>
+        <w:t>2.2 Weka</w:t>
       </w:r>
     </w:p>
     <w:p>
@@ -390,15 +366,7 @@
           <w:bCs w:val="0"/>
           <w:lang w:val="en-AU"/>
         </w:rPr>
-        <w:t>2.</w:t>
-      </w:r>
-      <w:r>
-        <w:rPr>
-          <w:rFonts w:ascii="Times New Roman" w:hAnsi="Times New Roman" w:cs="Times New Roman"/>
-          <w:bCs w:val="0"/>
-          <w:lang w:val="en-AU"/>
-        </w:rPr>
-        <w:t>3 Classifiers</w:t>
+        <w:t>2.3 Classifiers</w:t>
       </w:r>
     </w:p>
     <w:p>
@@ -456,23 +424,7 @@
           <w:sz w:val="28"/>
           <w:lang w:val="en-AU" w:bidi="hi-IN"/>
         </w:rPr>
-        <w:t>3</w:t>
-      </w:r>
-      <w:r>
-        <w:rPr>
-          <w:rFonts w:ascii="Times New Roman" w:hAnsi="Times New Roman" w:cs="Times New Roman"/>
-          <w:sz w:val="28"/>
-          <w:lang w:val="en-AU" w:bidi="hi-IN"/>
-        </w:rPr>
-        <w:t xml:space="preserve">. </w:t>
-      </w:r>
-      <w:r>
-        <w:rPr>
-          <w:rFonts w:ascii="Times New Roman" w:hAnsi="Times New Roman" w:cs="Times New Roman"/>
-          <w:sz w:val="28"/>
-          <w:lang w:val="en-AU" w:bidi="hi-IN"/>
-        </w:rPr>
-        <w:t>Feature Engineering</w:t>
+        <w:t>3. Feature Engineering</w:t>
       </w:r>
     </w:p>
     <w:p>
@@ -490,23 +442,7 @@
           <w:bCs w:val="0"/>
           <w:lang w:val="en-AU"/>
         </w:rPr>
-        <w:t>3</w:t>
-      </w:r>
-      <w:r>
-        <w:rPr>
-          <w:rFonts w:ascii="Times New Roman" w:hAnsi="Times New Roman" w:cs="Times New Roman"/>
-          <w:bCs w:val="0"/>
-          <w:lang w:val="en-AU"/>
-        </w:rPr>
-        <w:t xml:space="preserve">.1 </w:t>
-      </w:r>
-      <w:r>
-        <w:rPr>
-          <w:rFonts w:ascii="Times New Roman" w:hAnsi="Times New Roman" w:cs="Times New Roman"/>
-          <w:bCs w:val="0"/>
-          <w:lang w:val="en-AU"/>
-        </w:rPr>
-        <w:t>Twitter Specific Features</w:t>
+        <w:t>3.1 Twitter Specific Features</w:t>
       </w:r>
     </w:p>
     <w:p>
@@ -556,28 +492,7 @@
           <w:rFonts w:ascii="Times New Roman" w:hAnsi="Times New Roman" w:cs="Times New Roman"/>
           <w:lang w:val="en-AU"/>
         </w:rPr>
-        <w:t>3</w:t>
-      </w:r>
-      <w:r>
-        <w:rPr>
-          <w:rFonts w:ascii="Times New Roman" w:hAnsi="Times New Roman" w:cs="Times New Roman"/>
-          <w:lang w:val="en-AU"/>
-        </w:rPr>
-        <w:t>.</w:t>
-      </w:r>
-      <w:r>
-        <w:rPr>
-          <w:rFonts w:ascii="Times New Roman" w:hAnsi="Times New Roman" w:cs="Times New Roman"/>
-          <w:lang w:val="en-AU"/>
-        </w:rPr>
-        <w:t>1</w:t>
-      </w:r>
-      <w:r>
-        <w:rPr>
-          <w:rFonts w:ascii="Times New Roman" w:hAnsi="Times New Roman" w:cs="Times New Roman"/>
-          <w:lang w:val="en-AU"/>
-        </w:rPr>
-        <w:t xml:space="preserve">.1 </w:t>
+        <w:t xml:space="preserve">3.1.1 </w:t>
       </w:r>
       <w:r>
         <w:rPr>
@@ -1353,7 +1268,7 @@
           <w:noProof/>
         </w:rPr>
         <w:drawing>
-          <wp:inline distT="0" distB="0" distL="0" distR="0" wp14:anchorId="22965688" wp14:editId="563BDD97">
+          <wp:inline distT="0" distB="0" distL="0" distR="0" wp14:anchorId="22965688" wp14:editId="621AEBBA">
             <wp:extent cx="2880360" cy="3307982"/>
             <wp:effectExtent l="0" t="0" r="15240" b="19685"/>
             <wp:docPr id="3" name="Chart 3"/>
@@ -1572,23 +1487,7 @@
           <w:sz w:val="28"/>
           <w:lang w:val="en-AU" w:bidi="hi-IN"/>
         </w:rPr>
-        <w:t>4</w:t>
-      </w:r>
-      <w:r>
-        <w:rPr>
-          <w:rFonts w:ascii="Times New Roman" w:hAnsi="Times New Roman" w:cs="Times New Roman"/>
-          <w:sz w:val="28"/>
-          <w:lang w:val="en-AU" w:bidi="hi-IN"/>
-        </w:rPr>
-        <w:t xml:space="preserve">. </w:t>
-      </w:r>
-      <w:r>
-        <w:rPr>
-          <w:rFonts w:ascii="Times New Roman" w:hAnsi="Times New Roman" w:cs="Times New Roman"/>
-          <w:sz w:val="28"/>
-          <w:lang w:val="en-AU" w:bidi="hi-IN"/>
-        </w:rPr>
-        <w:t>Results and analysis</w:t>
+        <w:t>4. Results and analysis</w:t>
       </w:r>
     </w:p>
     <w:p>
@@ -1604,28 +1503,7 @@
           <w:rFonts w:ascii="Times New Roman" w:hAnsi="Times New Roman" w:cs="Times New Roman"/>
           <w:lang w:val="en-AU"/>
         </w:rPr>
-        <w:t>4.1</w:t>
-      </w:r>
-      <w:r>
-        <w:rPr>
-          <w:rFonts w:ascii="Times New Roman" w:hAnsi="Times New Roman" w:cs="Times New Roman"/>
-          <w:lang w:val="en-AU"/>
-        </w:rPr>
-        <w:t xml:space="preserve"> </w:t>
-      </w:r>
-      <w:r>
-        <w:rPr>
-          <w:rFonts w:ascii="Times New Roman" w:hAnsi="Times New Roman" w:cs="Times New Roman"/>
-          <w:lang w:val="en-AU"/>
-        </w:rPr>
-        <w:t xml:space="preserve">Results of classifiers </w:t>
-      </w:r>
-      <w:r>
-        <w:rPr>
-          <w:rFonts w:ascii="Times New Roman" w:hAnsi="Times New Roman" w:cs="Times New Roman"/>
-          <w:lang w:val="en-AU"/>
-        </w:rPr>
-        <w:t xml:space="preserve"> </w:t>
+        <w:t xml:space="preserve">4.1 Results of classifiers  </w:t>
       </w:r>
     </w:p>
     <w:p>
@@ -1639,19 +1517,7 @@
         <w:rPr>
           <w:szCs w:val="24"/>
         </w:rPr>
-        <w:t xml:space="preserve">As mentioned above, the project chose four machine learning algorithms, including NB, DT, RF, and KNN. Specifically, for the KNN, the project use three nearest </w:t>
-      </w:r>
-      <w:r>
-        <w:rPr>
-          <w:szCs w:val="24"/>
-        </w:rPr>
-        <w:t>neighbours</w:t>
-      </w:r>
-      <w:r>
-        <w:rPr>
-          <w:szCs w:val="24"/>
-        </w:rPr>
-        <w:t xml:space="preserve">. </w:t>
+        <w:t xml:space="preserve">As mentioned above, the project chose four machine learning algorithms, including NB, DT, RF, and KNN. Specifically, for the KNN, the project use three nearest neighbours. </w:t>
       </w:r>
     </w:p>
     <w:p>
@@ -2989,7 +2855,7 @@
           <w:noProof/>
         </w:rPr>
         <w:drawing>
-          <wp:anchor distT="0" distB="0" distL="114300" distR="114300" simplePos="0" relativeHeight="251659264" behindDoc="0" locked="0" layoutInCell="1" allowOverlap="1" wp14:anchorId="54B0CDB2" wp14:editId="3BC55B0F">
+          <wp:anchor distT="0" distB="0" distL="114300" distR="114300" simplePos="0" relativeHeight="251659264" behindDoc="0" locked="0" layoutInCell="1" allowOverlap="1" wp14:anchorId="54B0CDB2" wp14:editId="431D4686">
             <wp:simplePos x="0" y="0"/>
             <wp:positionH relativeFrom="column">
               <wp:posOffset>-97790</wp:posOffset>
@@ -3123,35 +2989,7 @@
           <w:rFonts w:ascii="Times New Roman" w:hAnsi="Times New Roman" w:cs="Times New Roman"/>
           <w:lang w:val="en-AU"/>
         </w:rPr>
-        <w:t>4</w:t>
-      </w:r>
-      <w:r>
-        <w:rPr>
-          <w:rFonts w:ascii="Times New Roman" w:hAnsi="Times New Roman" w:cs="Times New Roman"/>
-          <w:lang w:val="en-AU"/>
-        </w:rPr>
-        <w:t>.2</w:t>
-      </w:r>
-      <w:r>
-        <w:rPr>
-          <w:rFonts w:ascii="Times New Roman" w:hAnsi="Times New Roman" w:cs="Times New Roman"/>
-          <w:lang w:val="en-AU"/>
-        </w:rPr>
-        <w:t xml:space="preserve"> </w:t>
-      </w:r>
-      <w:r>
-        <w:rPr>
-          <w:rFonts w:ascii="Times New Roman" w:hAnsi="Times New Roman" w:cs="Times New Roman"/>
-          <w:lang w:val="en-AU"/>
-        </w:rPr>
-        <w:t>Performance Analysis</w:t>
-      </w:r>
-      <w:r>
-        <w:rPr>
-          <w:rFonts w:ascii="Times New Roman" w:hAnsi="Times New Roman" w:cs="Times New Roman"/>
-          <w:lang w:val="en-AU"/>
-        </w:rPr>
-        <w:t xml:space="preserve">  </w:t>
+        <w:t xml:space="preserve">4.2 Performance Analysis  </w:t>
       </w:r>
     </w:p>
     <w:p>
@@ -3312,7 +3150,7 @@
           <w:noProof/>
         </w:rPr>
         <w:drawing>
-          <wp:anchor distT="0" distB="0" distL="114300" distR="114300" simplePos="0" relativeHeight="251658240" behindDoc="0" locked="0" layoutInCell="1" allowOverlap="1" wp14:anchorId="72CBA09B" wp14:editId="41C77A46">
+          <wp:anchor distT="0" distB="0" distL="114300" distR="114300" simplePos="0" relativeHeight="251658240" behindDoc="0" locked="0" layoutInCell="1" allowOverlap="1" wp14:anchorId="72CBA09B" wp14:editId="0C6E88FA">
             <wp:simplePos x="0" y="0"/>
             <wp:positionH relativeFrom="column">
               <wp:posOffset>-213093</wp:posOffset>
@@ -3377,7 +3215,9 @@
           <w:szCs w:val="24"/>
         </w:rPr>
       </w:pPr>
+      <w:bookmarkStart w:id="4" w:name="_GoBack"/>
     </w:p>
+    <w:bookmarkEnd w:id="4"/>
     <w:p>
       <w:pPr>
         <w:ind w:firstLine="0"/>
@@ -3926,17 +3766,7 @@
           <w:i/>
           <w:kern w:val="0"/>
         </w:rPr>
-        <w:t xml:space="preserve">Feature Extraction for Sentiment Classification on Twitter </w:t>
-      </w:r>
-      <w:bookmarkStart w:id="4" w:name="_GoBack"/>
-      <w:bookmarkEnd w:id="4"/>
-      <w:r>
-        <w:rPr>
-          <w:rFonts w:eastAsia="Times New Roman"/>
-          <w:i/>
-          <w:kern w:val="0"/>
-        </w:rPr>
-        <w:t>Data</w:t>
+        <w:t>Feature Extraction for Sentiment Classification on Twitter Data</w:t>
       </w:r>
       <w:r>
         <w:rPr>
@@ -6357,12 +6187,9 @@
           <a:lstStyle/>
           <a:p>
             <a:pPr>
-              <a:defRPr sz="1100" b="0" i="0" u="none" strike="noStrike" kern="1200" cap="none" spc="20" baseline="0">
+              <a:defRPr sz="1200" b="0" i="0" u="none" strike="noStrike" kern="1200" cap="none" spc="20" baseline="0">
                 <a:solidFill>
-                  <a:schemeClr val="tx1">
-                    <a:lumMod val="50000"/>
-                    <a:lumOff val="50000"/>
-                  </a:schemeClr>
+                  <a:schemeClr val="tx1"/>
                 </a:solidFill>
                 <a:latin typeface="Times New Roman" charset="0"/>
                 <a:ea typeface="Times New Roman" charset="0"/>
@@ -6370,31 +6197,31 @@
               </a:defRPr>
             </a:pPr>
             <a:r>
-              <a:rPr lang="en-US" sz="1100"/>
+              <a:rPr lang="en-US" sz="1200"/>
               <a:t>Comparison</a:t>
             </a:r>
             <a:r>
-              <a:rPr lang="zh-CN" sz="1100"/>
+              <a:rPr lang="zh-CN" sz="1200"/>
               <a:t> </a:t>
             </a:r>
             <a:r>
-              <a:rPr lang="en-US" sz="1100"/>
+              <a:rPr lang="en-US" sz="1050"/>
               <a:t>between</a:t>
             </a:r>
             <a:r>
-              <a:rPr lang="zh-CN" sz="1100"/>
+              <a:rPr lang="zh-CN" sz="1200"/>
               <a:t> </a:t>
             </a:r>
             <a:r>
-              <a:rPr lang="en-US" sz="1100"/>
+              <a:rPr lang="en-US" sz="1200"/>
               <a:t>attribute</a:t>
             </a:r>
             <a:r>
-              <a:rPr lang="zh-CN" sz="1100"/>
+              <a:rPr lang="zh-CN" sz="1200"/>
               <a:t> </a:t>
             </a:r>
             <a:r>
-              <a:rPr lang="en-US" sz="1100"/>
+              <a:rPr lang="en-US" sz="1200"/>
               <a:t>sets</a:t>
             </a:r>
           </a:p>
@@ -6413,12 +6240,9 @@
         <a:lstStyle/>
         <a:p>
           <a:pPr>
-            <a:defRPr sz="1100" b="0" i="0" u="none" strike="noStrike" kern="1200" cap="none" spc="20" baseline="0">
+            <a:defRPr sz="1200" b="0" i="0" u="none" strike="noStrike" kern="1200" cap="none" spc="20" baseline="0">
               <a:solidFill>
-                <a:schemeClr val="tx1">
-                  <a:lumMod val="50000"/>
-                  <a:lumOff val="50000"/>
-                </a:schemeClr>
+                <a:schemeClr val="tx1"/>
               </a:solidFill>
               <a:latin typeface="Times New Roman" charset="0"/>
               <a:ea typeface="Times New Roman" charset="0"/>
@@ -6510,10 +6334,7 @@
                 <a:pPr>
                   <a:defRPr sz="900" b="0" i="0" u="none" strike="noStrike" kern="1200" baseline="0">
                     <a:solidFill>
-                      <a:schemeClr val="tx1">
-                        <a:lumMod val="50000"/>
-                        <a:lumOff val="50000"/>
-                      </a:schemeClr>
+                      <a:schemeClr val="tx1"/>
                     </a:solidFill>
                     <a:latin typeface="Times New Roman" charset="0"/>
                     <a:ea typeface="Times New Roman" charset="0"/>
@@ -6653,10 +6474,7 @@
                 <a:pPr>
                   <a:defRPr sz="900" b="0" i="0" u="none" strike="noStrike" kern="1200" baseline="0">
                     <a:solidFill>
-                      <a:schemeClr val="tx1">
-                        <a:lumMod val="50000"/>
-                        <a:lumOff val="50000"/>
-                      </a:schemeClr>
+                      <a:schemeClr val="tx1"/>
                     </a:solidFill>
                     <a:latin typeface="Times New Roman" charset="0"/>
                     <a:ea typeface="Times New Roman" charset="0"/>
@@ -6734,11 +6552,11 @@
         </c:dLbls>
         <c:gapWidth val="100"/>
         <c:overlap val="-24"/>
-        <c:axId val="-880197168"/>
-        <c:axId val="-911795216"/>
+        <c:axId val="-852524432"/>
+        <c:axId val="-853096880"/>
       </c:barChart>
       <c:catAx>
-        <c:axId val="-880197168"/>
+        <c:axId val="-852524432"/>
         <c:scaling>
           <c:orientation val="minMax"/>
         </c:scaling>
@@ -6768,10 +6586,7 @@
             <a:pPr>
               <a:defRPr sz="900" b="0" i="0" u="none" strike="noStrike" kern="1200" baseline="0">
                 <a:solidFill>
-                  <a:schemeClr val="tx1">
-                    <a:lumMod val="50000"/>
-                    <a:lumOff val="50000"/>
-                  </a:schemeClr>
+                  <a:schemeClr val="tx1"/>
                 </a:solidFill>
                 <a:latin typeface="Times New Roman" charset="0"/>
                 <a:ea typeface="Times New Roman" charset="0"/>
@@ -6781,7 +6596,7 @@
             <a:endParaRPr lang="en-AU"/>
           </a:p>
         </c:txPr>
-        <c:crossAx val="-911795216"/>
+        <c:crossAx val="-853096880"/>
         <c:crosses val="autoZero"/>
         <c:auto val="1"/>
         <c:lblAlgn val="ctr"/>
@@ -6789,7 +6604,7 @@
         <c:noMultiLvlLbl val="0"/>
       </c:catAx>
       <c:valAx>
-        <c:axId val="-911795216"/>
+        <c:axId val="-853096880"/>
         <c:scaling>
           <c:orientation val="minMax"/>
         </c:scaling>
@@ -6827,10 +6642,7 @@
             <a:pPr>
               <a:defRPr sz="900" b="0" i="0" u="none" strike="noStrike" kern="1200" baseline="0">
                 <a:solidFill>
-                  <a:schemeClr val="tx1">
-                    <a:lumMod val="50000"/>
-                    <a:lumOff val="50000"/>
-                  </a:schemeClr>
+                  <a:schemeClr val="tx1"/>
                 </a:solidFill>
                 <a:latin typeface="Times New Roman" charset="0"/>
                 <a:ea typeface="Times New Roman" charset="0"/>
@@ -6840,7 +6652,7 @@
             <a:endParaRPr lang="en-AU"/>
           </a:p>
         </c:txPr>
-        <c:crossAx val="-880197168"/>
+        <c:crossAx val="-852524432"/>
         <c:crosses val="autoZero"/>
         <c:crossBetween val="between"/>
       </c:valAx>
@@ -6869,10 +6681,7 @@
           <a:pPr>
             <a:defRPr sz="900" b="0" i="0" u="none" strike="noStrike" kern="1200" baseline="0">
               <a:solidFill>
-                <a:schemeClr val="tx1">
-                  <a:lumMod val="50000"/>
-                  <a:lumOff val="50000"/>
-                </a:schemeClr>
+                <a:schemeClr val="tx1"/>
               </a:solidFill>
               <a:latin typeface="Times New Roman" charset="0"/>
               <a:ea typeface="Times New Roman" charset="0"/>
@@ -6908,6 +6717,9 @@
     <a:p>
       <a:pPr>
         <a:defRPr>
+          <a:solidFill>
+            <a:schemeClr val="tx1"/>
+          </a:solidFill>
           <a:latin typeface="Times New Roman" charset="0"/>
           <a:ea typeface="Times New Roman" charset="0"/>
           <a:cs typeface="Times New Roman" charset="0"/>
@@ -6943,12 +6755,9 @@
           <a:lstStyle/>
           <a:p>
             <a:pPr>
-              <a:defRPr sz="1050" b="0" i="0" u="none" strike="noStrike" kern="1200" cap="none" spc="20" baseline="0">
+              <a:defRPr sz="1200" b="0" i="0" u="none" strike="noStrike" kern="1200" cap="none" spc="20" baseline="0">
                 <a:solidFill>
-                  <a:schemeClr val="tx1">
-                    <a:lumMod val="50000"/>
-                    <a:lumOff val="50000"/>
-                  </a:schemeClr>
+                  <a:schemeClr val="tx1"/>
                 </a:solidFill>
                 <a:latin typeface="Times New Roman" charset="0"/>
                 <a:ea typeface="Times New Roman" charset="0"/>
@@ -6956,11 +6765,11 @@
               </a:defRPr>
             </a:pPr>
             <a:r>
-              <a:rPr lang="en-US" sz="1050"/>
+              <a:rPr lang="en-US" sz="1200"/>
               <a:t>Comparison</a:t>
             </a:r>
             <a:r>
-              <a:rPr lang="zh-CN" sz="1050"/>
+              <a:rPr lang="zh-CN" sz="1200"/>
               <a:t> </a:t>
             </a:r>
             <a:r>
@@ -6968,19 +6777,19 @@
               <a:t>between</a:t>
             </a:r>
             <a:r>
-              <a:rPr lang="zh-CN" sz="1050"/>
+              <a:rPr lang="zh-CN" sz="1200"/>
               <a:t> </a:t>
             </a:r>
             <a:r>
-              <a:rPr lang="en-US" sz="1050"/>
+              <a:rPr lang="en-US" sz="1200"/>
               <a:t>four</a:t>
             </a:r>
             <a:r>
-              <a:rPr lang="zh-CN" sz="1050"/>
+              <a:rPr lang="zh-CN" sz="1200"/>
               <a:t> </a:t>
             </a:r>
             <a:r>
-              <a:rPr lang="en-US" sz="1050"/>
+              <a:rPr lang="en-US" sz="1200"/>
               <a:t>classifier</a:t>
             </a:r>
           </a:p>
@@ -6999,12 +6808,9 @@
         <a:lstStyle/>
         <a:p>
           <a:pPr>
-            <a:defRPr sz="1050" b="0" i="0" u="none" strike="noStrike" kern="1200" cap="none" spc="20" baseline="0">
+            <a:defRPr sz="1200" b="0" i="0" u="none" strike="noStrike" kern="1200" cap="none" spc="20" baseline="0">
               <a:solidFill>
-                <a:schemeClr val="tx1">
-                  <a:lumMod val="50000"/>
-                  <a:lumOff val="50000"/>
-                </a:schemeClr>
+                <a:schemeClr val="tx1"/>
               </a:solidFill>
               <a:latin typeface="Times New Roman" charset="0"/>
               <a:ea typeface="Times New Roman" charset="0"/>
@@ -7096,10 +6902,7 @@
                 <a:pPr>
                   <a:defRPr sz="900" b="0" i="0" u="none" strike="noStrike" kern="1200" baseline="0">
                     <a:solidFill>
-                      <a:schemeClr val="tx1">
-                        <a:lumMod val="50000"/>
-                        <a:lumOff val="50000"/>
-                      </a:schemeClr>
+                      <a:schemeClr val="tx1"/>
                     </a:solidFill>
                     <a:latin typeface="Times New Roman" charset="0"/>
                     <a:ea typeface="Times New Roman" charset="0"/>
@@ -7247,10 +7050,7 @@
                 <a:pPr>
                   <a:defRPr sz="900" b="0" i="0" u="none" strike="noStrike" kern="1200" baseline="0">
                     <a:solidFill>
-                      <a:schemeClr val="tx1">
-                        <a:lumMod val="50000"/>
-                        <a:lumOff val="50000"/>
-                      </a:schemeClr>
+                      <a:schemeClr val="tx1"/>
                     </a:solidFill>
                     <a:latin typeface="Times New Roman" charset="0"/>
                     <a:ea typeface="Times New Roman" charset="0"/>
@@ -7402,10 +7202,7 @@
                 <a:pPr>
                   <a:defRPr sz="900" b="0" i="0" u="none" strike="noStrike" kern="1200" baseline="0">
                     <a:solidFill>
-                      <a:schemeClr val="tx1">
-                        <a:lumMod val="50000"/>
-                        <a:lumOff val="50000"/>
-                      </a:schemeClr>
+                      <a:schemeClr val="tx1"/>
                     </a:solidFill>
                     <a:latin typeface="Times New Roman" charset="0"/>
                     <a:ea typeface="Times New Roman" charset="0"/>
@@ -7495,11 +7292,11 @@
         </c:dLbls>
         <c:gapWidth val="100"/>
         <c:overlap val="-24"/>
-        <c:axId val="-910688544"/>
-        <c:axId val="-2069016736"/>
+        <c:axId val="-947383536"/>
+        <c:axId val="-936994368"/>
       </c:barChart>
       <c:catAx>
-        <c:axId val="-910688544"/>
+        <c:axId val="-947383536"/>
         <c:scaling>
           <c:orientation val="minMax"/>
         </c:scaling>
@@ -7529,10 +7326,7 @@
             <a:pPr>
               <a:defRPr sz="900" b="0" i="0" u="none" strike="noStrike" kern="1200" baseline="0">
                 <a:solidFill>
-                  <a:schemeClr val="tx1">
-                    <a:lumMod val="50000"/>
-                    <a:lumOff val="50000"/>
-                  </a:schemeClr>
+                  <a:schemeClr val="tx1"/>
                 </a:solidFill>
                 <a:latin typeface="Times New Roman" charset="0"/>
                 <a:ea typeface="Times New Roman" charset="0"/>
@@ -7542,7 +7336,7 @@
             <a:endParaRPr lang="en-AU"/>
           </a:p>
         </c:txPr>
-        <c:crossAx val="-2069016736"/>
+        <c:crossAx val="-936994368"/>
         <c:crosses val="autoZero"/>
         <c:auto val="1"/>
         <c:lblAlgn val="ctr"/>
@@ -7550,7 +7344,7 @@
         <c:noMultiLvlLbl val="0"/>
       </c:catAx>
       <c:valAx>
-        <c:axId val="-2069016736"/>
+        <c:axId val="-936994368"/>
         <c:scaling>
           <c:orientation val="minMax"/>
           <c:min val="0.4"/>
@@ -7589,10 +7383,7 @@
             <a:pPr>
               <a:defRPr sz="900" b="0" i="0" u="none" strike="noStrike" kern="1200" baseline="0">
                 <a:solidFill>
-                  <a:schemeClr val="tx1">
-                    <a:lumMod val="50000"/>
-                    <a:lumOff val="50000"/>
-                  </a:schemeClr>
+                  <a:schemeClr val="tx1"/>
                 </a:solidFill>
                 <a:latin typeface="Times New Roman" charset="0"/>
                 <a:ea typeface="Times New Roman" charset="0"/>
@@ -7602,7 +7393,7 @@
             <a:endParaRPr lang="en-AU"/>
           </a:p>
         </c:txPr>
-        <c:crossAx val="-910688544"/>
+        <c:crossAx val="-947383536"/>
         <c:crosses val="autoZero"/>
         <c:crossBetween val="between"/>
       </c:valAx>
@@ -7631,10 +7422,7 @@
           <a:pPr>
             <a:defRPr sz="900" b="0" i="0" u="none" strike="noStrike" kern="1200" baseline="0">
               <a:solidFill>
-                <a:schemeClr val="tx1">
-                  <a:lumMod val="50000"/>
-                  <a:lumOff val="50000"/>
-                </a:schemeClr>
+                <a:schemeClr val="tx1"/>
               </a:solidFill>
               <a:latin typeface="Times New Roman" charset="0"/>
               <a:ea typeface="Times New Roman" charset="0"/>
@@ -7670,6 +7458,9 @@
     <a:p>
       <a:pPr>
         <a:defRPr>
+          <a:solidFill>
+            <a:schemeClr val="tx1"/>
+          </a:solidFill>
           <a:latin typeface="Times New Roman" charset="0"/>
           <a:ea typeface="Times New Roman" charset="0"/>
           <a:cs typeface="Times New Roman" charset="0"/>
@@ -7707,10 +7498,7 @@
             <a:pPr>
               <a:defRPr sz="1050" b="0" i="0" u="none" strike="noStrike" kern="1200" cap="none" spc="20" baseline="0">
                 <a:solidFill>
-                  <a:schemeClr val="tx1">
-                    <a:lumMod val="50000"/>
-                    <a:lumOff val="50000"/>
-                  </a:schemeClr>
+                  <a:schemeClr val="tx1"/>
                 </a:solidFill>
                 <a:latin typeface="Times New Roman" charset="0"/>
                 <a:ea typeface="Times New Roman" charset="0"/>
@@ -7746,7 +7534,7 @@
               <a:t>three</a:t>
             </a:r>
             <a:r>
-              <a:rPr lang="zh-CN" altLang="en-US" sz="1050"/>
+              <a:rPr lang="zh-CN" sz="1050"/>
               <a:t> </a:t>
             </a:r>
             <a:r>
@@ -7779,10 +7567,7 @@
           <a:pPr>
             <a:defRPr sz="1050" b="0" i="0" u="none" strike="noStrike" kern="1200" cap="none" spc="20" baseline="0">
               <a:solidFill>
-                <a:schemeClr val="tx1">
-                  <a:lumMod val="50000"/>
-                  <a:lumOff val="50000"/>
-                </a:schemeClr>
+                <a:schemeClr val="tx1"/>
               </a:solidFill>
               <a:latin typeface="Times New Roman" charset="0"/>
               <a:ea typeface="Times New Roman" charset="0"/>
@@ -7883,10 +7668,7 @@
                 <a:pPr>
                   <a:defRPr sz="900" b="0" i="0" u="none" strike="noStrike" kern="1200" baseline="0">
                     <a:solidFill>
-                      <a:schemeClr val="tx1">
-                        <a:lumMod val="50000"/>
-                        <a:lumOff val="50000"/>
-                      </a:schemeClr>
+                      <a:schemeClr val="tx1"/>
                     </a:solidFill>
                     <a:latin typeface="Times New Roman" charset="0"/>
                     <a:ea typeface="Times New Roman" charset="0"/>
@@ -8031,10 +7813,7 @@
                 <a:pPr>
                   <a:defRPr sz="900" b="0" i="0" u="none" strike="noStrike" kern="1200" baseline="0">
                     <a:solidFill>
-                      <a:schemeClr val="tx1">
-                        <a:lumMod val="50000"/>
-                        <a:lumOff val="50000"/>
-                      </a:schemeClr>
+                      <a:schemeClr val="tx1"/>
                     </a:solidFill>
                     <a:latin typeface="Times New Roman" charset="0"/>
                     <a:ea typeface="Times New Roman" charset="0"/>
@@ -8179,10 +7958,7 @@
                 <a:pPr>
                   <a:defRPr sz="900" b="0" i="0" u="none" strike="noStrike" kern="1200" baseline="0">
                     <a:solidFill>
-                      <a:schemeClr val="tx1">
-                        <a:lumMod val="50000"/>
-                        <a:lumOff val="50000"/>
-                      </a:schemeClr>
+                      <a:schemeClr val="tx1"/>
                     </a:solidFill>
                     <a:latin typeface="Times New Roman" charset="0"/>
                     <a:ea typeface="Times New Roman" charset="0"/>
@@ -8327,10 +8103,7 @@
                 <a:pPr>
                   <a:defRPr sz="900" b="0" i="0" u="none" strike="noStrike" kern="1200" baseline="0">
                     <a:solidFill>
-                      <a:schemeClr val="tx1">
-                        <a:lumMod val="50000"/>
-                        <a:lumOff val="50000"/>
-                      </a:schemeClr>
+                      <a:schemeClr val="tx1"/>
                     </a:solidFill>
                     <a:latin typeface="Times New Roman" charset="0"/>
                     <a:ea typeface="Times New Roman" charset="0"/>
@@ -8412,11 +8185,11 @@
         </c:dLbls>
         <c:gapWidth val="100"/>
         <c:overlap val="-24"/>
-        <c:axId val="1422716048"/>
-        <c:axId val="1421011872"/>
+        <c:axId val="-907660544"/>
+        <c:axId val="-889239536"/>
       </c:barChart>
       <c:catAx>
-        <c:axId val="1422716048"/>
+        <c:axId val="-907660544"/>
         <c:scaling>
           <c:orientation val="minMax"/>
         </c:scaling>
@@ -8446,10 +8219,7 @@
             <a:pPr>
               <a:defRPr sz="900" b="0" i="0" u="none" strike="noStrike" kern="1200" baseline="0">
                 <a:solidFill>
-                  <a:schemeClr val="tx1">
-                    <a:lumMod val="50000"/>
-                    <a:lumOff val="50000"/>
-                  </a:schemeClr>
+                  <a:schemeClr val="tx1"/>
                 </a:solidFill>
                 <a:latin typeface="Times New Roman" charset="0"/>
                 <a:ea typeface="Times New Roman" charset="0"/>
@@ -8459,7 +8229,7 @@
             <a:endParaRPr lang="en-AU"/>
           </a:p>
         </c:txPr>
-        <c:crossAx val="1421011872"/>
+        <c:crossAx val="-889239536"/>
         <c:crosses val="autoZero"/>
         <c:auto val="1"/>
         <c:lblAlgn val="ctr"/>
@@ -8467,7 +8237,7 @@
         <c:noMultiLvlLbl val="0"/>
       </c:catAx>
       <c:valAx>
-        <c:axId val="1421011872"/>
+        <c:axId val="-889239536"/>
         <c:scaling>
           <c:orientation val="minMax"/>
           <c:min val="0.25"/>
@@ -8506,10 +8276,7 @@
             <a:pPr>
               <a:defRPr sz="900" b="0" i="0" u="none" strike="noStrike" kern="1200" baseline="0">
                 <a:solidFill>
-                  <a:schemeClr val="tx1">
-                    <a:lumMod val="50000"/>
-                    <a:lumOff val="50000"/>
-                  </a:schemeClr>
+                  <a:schemeClr val="tx1"/>
                 </a:solidFill>
                 <a:latin typeface="Times New Roman" charset="0"/>
                 <a:ea typeface="Times New Roman" charset="0"/>
@@ -8519,7 +8286,7 @@
             <a:endParaRPr lang="en-AU"/>
           </a:p>
         </c:txPr>
-        <c:crossAx val="1422716048"/>
+        <c:crossAx val="-907660544"/>
         <c:crosses val="autoZero"/>
         <c:crossBetween val="between"/>
       </c:valAx>
@@ -8548,10 +8315,7 @@
           <a:pPr>
             <a:defRPr sz="900" b="0" i="0" u="none" strike="noStrike" kern="1200" baseline="0">
               <a:solidFill>
-                <a:schemeClr val="tx1">
-                  <a:lumMod val="50000"/>
-                  <a:lumOff val="50000"/>
-                </a:schemeClr>
+                <a:schemeClr val="tx1"/>
               </a:solidFill>
               <a:latin typeface="Times New Roman" charset="0"/>
               <a:ea typeface="Times New Roman" charset="0"/>
@@ -8587,6 +8351,9 @@
     <a:p>
       <a:pPr>
         <a:defRPr>
+          <a:solidFill>
+            <a:schemeClr val="tx1"/>
+          </a:solidFill>
           <a:latin typeface="Times New Roman" charset="0"/>
           <a:ea typeface="Times New Roman" charset="0"/>
           <a:cs typeface="Times New Roman" charset="0"/>
@@ -10460,7 +10227,7 @@
 </file>
 
 <file path=customXml/itemProps1.xml><?xml version="1.0" encoding="utf-8"?>
-<ds:datastoreItem xmlns:ds="http://schemas.openxmlformats.org/officeDocument/2006/customXml" ds:itemID="{4F894E35-F724-AA41-9E5D-DD68AE1F035A}">
+<ds:datastoreItem xmlns:ds="http://schemas.openxmlformats.org/officeDocument/2006/customXml" ds:itemID="{9EC85C59-2564-5F4B-8D49-BDCB8B458113}">
   <ds:schemaRefs>
     <ds:schemaRef ds:uri="http://schemas.openxmlformats.org/officeDocument/2006/bibliography"/>
   </ds:schemaRefs>

</xml_diff>